<commit_message>
Classe astratta nel model e GridPanel nella view
Avviata l'integrazione del model con la view (attach, detach, notify). Modificato il diagramma dei componenti, che è ancora da rivedere (interfacce fornite o dipendenze?)
</commit_message>
<xml_diff>
--- a/Relazione progetto KenKen - Giulio Talarico 200881.docx
+++ b/Relazione progetto KenKen - Giulio Talarico 200881.docx
@@ -1415,7 +1415,7 @@
           <mc:Choice Requires="wps">
             <w:drawing>
               <wp:inline distT="0" distB="0" distL="0" distR="0">
-                <wp:extent cx="5490845" cy="23495"/>
+                <wp:extent cx="5492115" cy="24765"/>
                 <wp:effectExtent l="0" t="0" r="0" b="0"/>
                 <wp:docPr id="1" name="Shape1"/>
                 <a:graphic xmlns:a="http://schemas.openxmlformats.org/drawingml/2006/main">
@@ -1425,7 +1425,7 @@
                       <wps:spPr>
                         <a:xfrm>
                           <a:off x="0" y="0"/>
-                          <a:ext cx="5490360" cy="23040"/>
+                          <a:ext cx="5491440" cy="24120"/>
                         </a:xfrm>
                         <a:prstGeom prst="rect">
                           <a:avLst/>
@@ -1452,7 +1452,7 @@
           </mc:Choice>
           <mc:Fallback>
             <w:pict>
-              <v:rect id="shape_0" ID="Shape1" path="m0,0l-2147483645,0l-2147483645,-2147483646l0,-2147483646xe" fillcolor="#a0a0a0" stroked="f" style="position:absolute;margin-left:0pt;margin-top:-1.85pt;width:432.25pt;height:1.75pt;mso-wrap-style:none;v-text-anchor:middle;mso-position-vertical:top">
+              <v:rect id="shape_0" ID="Shape1" path="m0,0l-2147483645,0l-2147483645,-2147483646l0,-2147483646xe" fillcolor="#a0a0a0" stroked="f" style="position:absolute;margin-left:0pt;margin-top:-1.95pt;width:432.35pt;height:1.85pt;mso-wrap-style:none;v-text-anchor:middle;mso-position-vertical:top">
                 <v:fill o:detectmouseclick="t" type="solid" color2="#5f5f5f"/>
                 <v:stroke color="#3465a4" joinstyle="round" endcap="flat"/>
                 <w10:wrap type="square"/>
@@ -1612,16 +1612,16 @@
         </w:tblCellMar>
       </w:tblPr>
       <w:tblGrid>
-        <w:gridCol w:w="3647"/>
-        <w:gridCol w:w="1745"/>
-        <w:gridCol w:w="1078"/>
-        <w:gridCol w:w="2160"/>
+        <w:gridCol w:w="2317"/>
+        <w:gridCol w:w="1199"/>
+        <w:gridCol w:w="1251"/>
+        <w:gridCol w:w="3862"/>
       </w:tblGrid>
       <w:tr>
         <w:trPr/>
         <w:tc>
           <w:tcPr>
-            <w:tcW w:w="3647" w:type="dxa"/>
+            <w:tcW w:w="2317" w:type="dxa"/>
             <w:tcBorders>
               <w:top w:val="single" w:sz="8" w:space="0" w:color="000000"/>
               <w:left w:val="single" w:sz="8" w:space="0" w:color="000000"/>
@@ -1655,7 +1655,7 @@
         </w:tc>
         <w:tc>
           <w:tcPr>
-            <w:tcW w:w="1745" w:type="dxa"/>
+            <w:tcW w:w="1199" w:type="dxa"/>
             <w:tcBorders>
               <w:top w:val="single" w:sz="8" w:space="0" w:color="000000"/>
               <w:left w:val="single" w:sz="8" w:space="0" w:color="000000"/>
@@ -1689,7 +1689,7 @@
         </w:tc>
         <w:tc>
           <w:tcPr>
-            <w:tcW w:w="1078" w:type="dxa"/>
+            <w:tcW w:w="1251" w:type="dxa"/>
             <w:tcBorders>
               <w:top w:val="single" w:sz="8" w:space="0" w:color="000000"/>
               <w:left w:val="single" w:sz="8" w:space="0" w:color="000000"/>
@@ -1723,7 +1723,7 @@
         </w:tc>
         <w:tc>
           <w:tcPr>
-            <w:tcW w:w="2160" w:type="dxa"/>
+            <w:tcW w:w="3862" w:type="dxa"/>
             <w:tcBorders>
               <w:top w:val="single" w:sz="8" w:space="0" w:color="000000"/>
               <w:left w:val="single" w:sz="8" w:space="0" w:color="000000"/>
@@ -1757,10 +1757,12 @@
         </w:tc>
       </w:tr>
       <w:tr>
-        <w:trPr/>
-        <w:tc>
-          <w:tcPr>
-            <w:tcW w:w="3647" w:type="dxa"/>
+        <w:trPr>
+          <w:trHeight w:val="2159" w:hRule="atLeast"/>
+        </w:trPr>
+        <w:tc>
+          <w:tcPr>
+            <w:tcW w:w="2317" w:type="dxa"/>
             <w:tcBorders>
               <w:top w:val="single" w:sz="8" w:space="0" w:color="000000"/>
               <w:left w:val="single" w:sz="8" w:space="0" w:color="000000"/>
@@ -1789,7 +1791,7 @@
             </w:pPr>
             <w:r>
               <w:rPr>
-                <w:rFonts w:eastAsia="Arial" w:cs="Arial" w:ascii="Times New Roman" w:hAnsi="Times New Roman"/>
+                <w:rFonts w:eastAsia="Arial" w:cs="Arial"/>
                 <w:b w:val="false"/>
                 <w:bCs w:val="false"/>
                 <w:caps w:val="false"/>
@@ -1800,13 +1802,13 @@
                 <w:szCs w:val="24"/>
                 <w:lang w:val="en-US" w:eastAsia="zh-CN" w:bidi="hi-IN"/>
               </w:rPr>
-              <w:t>Controllo del soddisfacimento del vincolo aritmetico all’interno dei blocchi</w:t>
-            </w:r>
-          </w:p>
-        </w:tc>
-        <w:tc>
-          <w:tcPr>
-            <w:tcW w:w="1745" w:type="dxa"/>
+              <w:t>Controllo del soddisfacimento del vincolo aritmetico all’interno dei blocchi dello schema di gioco</w:t>
+            </w:r>
+          </w:p>
+        </w:tc>
+        <w:tc>
+          <w:tcPr>
+            <w:tcW w:w="1199" w:type="dxa"/>
             <w:tcBorders>
               <w:top w:val="single" w:sz="8" w:space="0" w:color="000000"/>
               <w:left w:val="single" w:sz="8" w:space="0" w:color="000000"/>
@@ -1831,7 +1833,7 @@
             </w:pPr>
             <w:r>
               <w:rPr>
-                <w:rFonts w:eastAsia="Arial" w:cs="Arial" w:ascii="Times New Roman" w:hAnsi="Times New Roman"/>
+                <w:rFonts w:eastAsia="Arial" w:cs="Arial"/>
                 <w:b w:val="false"/>
                 <w:bCs w:val="false"/>
                 <w:caps w:val="false"/>
@@ -1843,39 +1845,55 @@
         </w:tc>
         <w:tc>
           <w:tcPr>
-            <w:tcW w:w="1078" w:type="dxa"/>
+            <w:tcW w:w="1251" w:type="dxa"/>
             <w:tcBorders>
               <w:top w:val="single" w:sz="8" w:space="0" w:color="000000"/>
               <w:left w:val="single" w:sz="8" w:space="0" w:color="000000"/>
               <w:bottom w:val="single" w:sz="8" w:space="0" w:color="000000"/>
               <w:right w:val="single" w:sz="8" w:space="0" w:color="000000"/>
             </w:tcBorders>
+            <w:vAlign w:val="center"/>
           </w:tcPr>
           <w:p>
             <w:pPr>
               <w:pStyle w:val="LOnormal"/>
               <w:widowControl w:val="false"/>
-              <w:rPr>
-                <w:rFonts w:ascii="Arial" w:hAnsi="Arial" w:eastAsia="Arial" w:cs="Arial"/>
-                <w:b/>
-                <w:b/>
+              <w:jc w:val="center"/>
+              <w:rPr>
+                <w:rFonts w:ascii="Times New Roman" w:hAnsi="Times New Roman" w:eastAsia="Arial" w:cs="Arial"/>
+                <w:b w:val="false"/>
+                <w:b w:val="false"/>
+                <w:bCs w:val="false"/>
+                <w:i w:val="false"/>
+                <w:i w:val="false"/>
+                <w:iCs w:val="false"/>
                 <w:caps w:val="false"/>
                 <w:smallCaps w:val="false"/>
-              </w:rPr>
-            </w:pPr>
-            <w:r>
-              <w:rPr>
-                <w:rFonts w:eastAsia="Arial" w:cs="Arial" w:ascii="Arial" w:hAnsi="Arial"/>
-                <w:b/>
+                <w:sz w:val="24"/>
+                <w:szCs w:val="24"/>
+                <w:u w:val="none"/>
+              </w:rPr>
+            </w:pPr>
+            <w:r>
+              <w:rPr>
+                <w:rFonts w:eastAsia="Arial" w:cs="Arial"/>
+                <w:b w:val="false"/>
+                <w:bCs w:val="false"/>
+                <w:i w:val="false"/>
+                <w:iCs w:val="false"/>
                 <w:caps w:val="false"/>
                 <w:smallCaps w:val="false"/>
-              </w:rPr>
-            </w:r>
-          </w:p>
-        </w:tc>
-        <w:tc>
-          <w:tcPr>
-            <w:tcW w:w="2160" w:type="dxa"/>
+                <w:sz w:val="24"/>
+                <w:szCs w:val="24"/>
+                <w:u w:val="none"/>
+              </w:rPr>
+              <w:t>27-06-2021</w:t>
+            </w:r>
+          </w:p>
+        </w:tc>
+        <w:tc>
+          <w:tcPr>
+            <w:tcW w:w="3862" w:type="dxa"/>
             <w:tcBorders>
               <w:top w:val="single" w:sz="8" w:space="0" w:color="000000"/>
               <w:left w:val="single" w:sz="8" w:space="0" w:color="000000"/>
@@ -1888,62 +1906,38 @@
               <w:pStyle w:val="LOnormal"/>
               <w:widowControl w:val="false"/>
               <w:rPr>
-                <w:rFonts w:ascii="Arial" w:hAnsi="Arial" w:eastAsia="Arial" w:cs="Arial"/>
-                <w:b/>
-                <w:b/>
+                <w:rFonts w:ascii="Times New Roman" w:hAnsi="Times New Roman" w:eastAsia="Arial" w:cs="Arial"/>
+                <w:b w:val="false"/>
+                <w:b w:val="false"/>
+                <w:bCs w:val="false"/>
                 <w:caps w:val="false"/>
                 <w:smallCaps w:val="false"/>
               </w:rPr>
             </w:pPr>
             <w:r>
               <w:rPr>
-                <w:rFonts w:eastAsia="Arial" w:cs="Arial" w:ascii="Arial" w:hAnsi="Arial"/>
-                <w:b/>
+                <w:rFonts w:eastAsia="Arial" w:cs="Arial"/>
+                <w:b w:val="false"/>
+                <w:bCs w:val="false"/>
                 <w:caps w:val="false"/>
                 <w:smallCaps w:val="false"/>
               </w:rPr>
-            </w:r>
-          </w:p>
-          <w:p>
-            <w:pPr>
-              <w:pStyle w:val="LOnormal"/>
-              <w:widowControl w:val="false"/>
-              <w:rPr>
-                <w:rFonts w:ascii="Arial" w:hAnsi="Arial" w:eastAsia="Arial" w:cs="Arial"/>
-                <w:b/>
-                <w:b/>
+              <w:t xml:space="preserve">La griglia di gioco tiene traccia dei blocchi che ne costituiscono lo schema: per verificare che il vincolo è soddisfatto si effettuano tutte le possibili permutazioni </w:t>
+            </w:r>
+            <w:r>
+              <w:rPr>
+                <w:rFonts w:eastAsia="Arial" w:cs="Arial"/>
+                <w:b w:val="false"/>
+                <w:bCs w:val="false"/>
                 <w:caps w:val="false"/>
                 <w:smallCaps w:val="false"/>
-              </w:rPr>
-            </w:pPr>
-            <w:r>
-              <w:rPr>
-                <w:rFonts w:eastAsia="Arial" w:cs="Arial" w:ascii="Arial" w:hAnsi="Arial"/>
-                <w:b/>
-                <w:caps w:val="false"/>
-                <w:smallCaps w:val="false"/>
-              </w:rPr>
-            </w:r>
-          </w:p>
-          <w:p>
-            <w:pPr>
-              <w:pStyle w:val="LOnormal"/>
-              <w:widowControl w:val="false"/>
-              <w:rPr>
-                <w:rFonts w:ascii="Arial" w:hAnsi="Arial" w:eastAsia="Arial" w:cs="Arial"/>
-                <w:b/>
-                <w:b/>
-                <w:caps w:val="false"/>
-                <w:smallCaps w:val="false"/>
-              </w:rPr>
-            </w:pPr>
-            <w:r>
-              <w:rPr>
-                <w:rFonts w:eastAsia="Arial" w:cs="Arial" w:ascii="Arial" w:hAnsi="Arial"/>
-                <w:b/>
-                <w:caps w:val="false"/>
-                <w:smallCaps w:val="false"/>
-              </w:rPr>
+                <w:color w:val="auto"/>
+                <w:kern w:val="0"/>
+                <w:sz w:val="24"/>
+                <w:szCs w:val="24"/>
+                <w:lang w:val="en-US" w:eastAsia="zh-CN" w:bidi="hi-IN"/>
+              </w:rPr>
+              <w:t>delle cifre all’interno ogni blocco, che costituiscono gli operandi.</w:t>
             </w:r>
           </w:p>
         </w:tc>
@@ -1952,7 +1946,7 @@
         <w:trPr/>
         <w:tc>
           <w:tcPr>
-            <w:tcW w:w="3647" w:type="dxa"/>
+            <w:tcW w:w="2317" w:type="dxa"/>
             <w:tcBorders>
               <w:top w:val="single" w:sz="8" w:space="0" w:color="000000"/>
               <w:left w:val="single" w:sz="8" w:space="0" w:color="000000"/>
@@ -1984,7 +1978,7 @@
         </w:tc>
         <w:tc>
           <w:tcPr>
-            <w:tcW w:w="1745" w:type="dxa"/>
+            <w:tcW w:w="1199" w:type="dxa"/>
             <w:tcBorders>
               <w:top w:val="single" w:sz="8" w:space="0" w:color="000000"/>
               <w:left w:val="single" w:sz="8" w:space="0" w:color="000000"/>
@@ -2016,7 +2010,7 @@
         </w:tc>
         <w:tc>
           <w:tcPr>
-            <w:tcW w:w="1078" w:type="dxa"/>
+            <w:tcW w:w="1251" w:type="dxa"/>
             <w:tcBorders>
               <w:top w:val="single" w:sz="8" w:space="0" w:color="000000"/>
               <w:left w:val="single" w:sz="8" w:space="0" w:color="000000"/>
@@ -2048,7 +2042,7 @@
         </w:tc>
         <w:tc>
           <w:tcPr>
-            <w:tcW w:w="2160" w:type="dxa"/>
+            <w:tcW w:w="3862" w:type="dxa"/>
             <w:tcBorders>
               <w:top w:val="single" w:sz="8" w:space="0" w:color="000000"/>
               <w:left w:val="single" w:sz="8" w:space="0" w:color="000000"/>
@@ -2127,7 +2121,7 @@
         </w:trPr>
         <w:tc>
           <w:tcPr>
-            <w:tcW w:w="3647" w:type="dxa"/>
+            <w:tcW w:w="2317" w:type="dxa"/>
             <w:tcBorders>
               <w:top w:val="single" w:sz="8" w:space="0" w:color="000000"/>
               <w:left w:val="single" w:sz="8" w:space="0" w:color="000000"/>
@@ -2159,7 +2153,7 @@
         </w:tc>
         <w:tc>
           <w:tcPr>
-            <w:tcW w:w="1745" w:type="dxa"/>
+            <w:tcW w:w="1199" w:type="dxa"/>
             <w:tcBorders>
               <w:top w:val="single" w:sz="8" w:space="0" w:color="000000"/>
               <w:left w:val="single" w:sz="8" w:space="0" w:color="000000"/>
@@ -2191,7 +2185,7 @@
         </w:tc>
         <w:tc>
           <w:tcPr>
-            <w:tcW w:w="1078" w:type="dxa"/>
+            <w:tcW w:w="1251" w:type="dxa"/>
             <w:tcBorders>
               <w:top w:val="single" w:sz="8" w:space="0" w:color="000000"/>
               <w:left w:val="single" w:sz="8" w:space="0" w:color="000000"/>
@@ -2223,7 +2217,7 @@
         </w:tc>
         <w:tc>
           <w:tcPr>
-            <w:tcW w:w="2160" w:type="dxa"/>
+            <w:tcW w:w="3862" w:type="dxa"/>
             <w:tcBorders>
               <w:top w:val="single" w:sz="8" w:space="0" w:color="000000"/>
               <w:left w:val="single" w:sz="8" w:space="0" w:color="000000"/>
@@ -2260,7 +2254,7 @@
         </w:trPr>
         <w:tc>
           <w:tcPr>
-            <w:tcW w:w="3647" w:type="dxa"/>
+            <w:tcW w:w="2317" w:type="dxa"/>
             <w:tcBorders>
               <w:top w:val="single" w:sz="8" w:space="0" w:color="000000"/>
               <w:left w:val="single" w:sz="8" w:space="0" w:color="000000"/>
@@ -2292,7 +2286,7 @@
         </w:tc>
         <w:tc>
           <w:tcPr>
-            <w:tcW w:w="1745" w:type="dxa"/>
+            <w:tcW w:w="1199" w:type="dxa"/>
             <w:tcBorders>
               <w:top w:val="single" w:sz="8" w:space="0" w:color="000000"/>
               <w:left w:val="single" w:sz="8" w:space="0" w:color="000000"/>
@@ -2324,7 +2318,7 @@
         </w:tc>
         <w:tc>
           <w:tcPr>
-            <w:tcW w:w="1078" w:type="dxa"/>
+            <w:tcW w:w="1251" w:type="dxa"/>
             <w:tcBorders>
               <w:top w:val="single" w:sz="8" w:space="0" w:color="000000"/>
               <w:left w:val="single" w:sz="8" w:space="0" w:color="000000"/>
@@ -2356,7 +2350,7 @@
         </w:tc>
         <w:tc>
           <w:tcPr>
-            <w:tcW w:w="2160" w:type="dxa"/>
+            <w:tcW w:w="3862" w:type="dxa"/>
             <w:tcBorders>
               <w:top w:val="single" w:sz="8" w:space="0" w:color="000000"/>
               <w:left w:val="single" w:sz="8" w:space="0" w:color="000000"/>
@@ -2441,7 +2435,7 @@
           <mc:Choice Requires="wps">
             <w:drawing>
               <wp:inline distT="0" distB="0" distL="0" distR="0">
-                <wp:extent cx="5490845" cy="23495"/>
+                <wp:extent cx="5492115" cy="24765"/>
                 <wp:effectExtent l="0" t="0" r="0" b="0"/>
                 <wp:docPr id="2" name="Shape2"/>
                 <a:graphic xmlns:a="http://schemas.openxmlformats.org/drawingml/2006/main">
@@ -2451,7 +2445,7 @@
                       <wps:spPr>
                         <a:xfrm>
                           <a:off x="0" y="0"/>
-                          <a:ext cx="5490360" cy="23040"/>
+                          <a:ext cx="5491440" cy="24120"/>
                         </a:xfrm>
                         <a:prstGeom prst="rect">
                           <a:avLst/>
@@ -2478,7 +2472,7 @@
           </mc:Choice>
           <mc:Fallback>
             <w:pict>
-              <v:rect id="shape_0" ID="Shape2" path="m0,0l-2147483645,0l-2147483645,-2147483646l0,-2147483646xe" fillcolor="#a0a0a0" stroked="f" style="position:absolute;margin-left:0pt;margin-top:-1.85pt;width:432.25pt;height:1.75pt;mso-wrap-style:none;v-text-anchor:middle;mso-position-vertical:top">
+              <v:rect id="shape_0" ID="Shape2" path="m0,0l-2147483645,0l-2147483645,-2147483646l0,-2147483646xe" fillcolor="#a0a0a0" stroked="f" style="position:absolute;margin-left:0pt;margin-top:-1.95pt;width:432.35pt;height:1.85pt;mso-wrap-style:none;v-text-anchor:middle;mso-position-vertical:top">
                 <v:fill o:detectmouseclick="t" type="solid" color2="#5f5f5f"/>
                 <v:stroke color="#3465a4" joinstyle="round" endcap="flat"/>
                 <w10:wrap type="square"/>
@@ -3143,7 +3137,7 @@
           <mc:Choice Requires="wps">
             <w:drawing>
               <wp:inline distT="0" distB="0" distL="0" distR="0">
-                <wp:extent cx="5490845" cy="23495"/>
+                <wp:extent cx="5492115" cy="24765"/>
                 <wp:effectExtent l="0" t="0" r="0" b="0"/>
                 <wp:docPr id="3" name="Shape3"/>
                 <a:graphic xmlns:a="http://schemas.openxmlformats.org/drawingml/2006/main">
@@ -3153,7 +3147,7 @@
                       <wps:spPr>
                         <a:xfrm>
                           <a:off x="0" y="0"/>
-                          <a:ext cx="5490360" cy="23040"/>
+                          <a:ext cx="5491440" cy="24120"/>
                         </a:xfrm>
                         <a:prstGeom prst="rect">
                           <a:avLst/>
@@ -3180,7 +3174,7 @@
           </mc:Choice>
           <mc:Fallback>
             <w:pict>
-              <v:rect id="shape_0" ID="Shape3" path="m0,0l-2147483645,0l-2147483645,-2147483646l0,-2147483646xe" fillcolor="#a0a0a0" stroked="f" style="position:absolute;margin-left:0pt;margin-top:-1.85pt;width:432.25pt;height:1.75pt;mso-wrap-style:none;v-text-anchor:middle;mso-position-vertical:top">
+              <v:rect id="shape_0" ID="Shape3" path="m0,0l-2147483645,0l-2147483645,-2147483646l0,-2147483646xe" fillcolor="#a0a0a0" stroked="f" style="position:absolute;margin-left:0pt;margin-top:-1.95pt;width:432.35pt;height:1.85pt;mso-wrap-style:none;v-text-anchor:middle;mso-position-vertical:top">
                 <v:fill o:detectmouseclick="t" type="solid" color2="#5f5f5f"/>
                 <v:stroke color="#3465a4" joinstyle="round" endcap="flat"/>
                 <w10:wrap type="square"/>
@@ -3443,7 +3437,7 @@
             </w:pPr>
             <w:r>
               <w:rPr/>
-              <w:t>Tramite GUI è possibile specificare le dimensione della griglia di gioco, inizialmente vuota, e costruire in maniera dinamica, interattica ed arbitraria lo schema di blocchi contingui su cui definire l’operazione aritmentica e il risultato da ottenere.</w:t>
+              <w:t>Tramite GUI è possibile specificare le dimensione della griglia di gioco, inizialmente vuota, e costruire in maniera dinamica, interattiva ed arbitraria lo schema di blocchi contingui su cui definire l’operazione aritmentica e il risultato da ottenere.</w:t>
             </w:r>
           </w:p>
         </w:tc>
@@ -3891,62 +3885,7 @@
                 <w:szCs w:val="24"/>
                 <w:lang w:val="en-US" w:eastAsia="zh-CN" w:bidi="hi-IN"/>
               </w:rPr>
-              <w:t xml:space="preserve">Una volta specificato </w:t>
-            </w:r>
-            <w:r>
-              <w:rPr>
-                <w:rFonts w:eastAsia="FreeSans" w:cs="FreeSans"/>
-                <w:color w:val="auto"/>
-                <w:kern w:val="0"/>
-                <w:sz w:val="24"/>
-                <w:szCs w:val="24"/>
-                <w:lang w:val="en-US" w:eastAsia="zh-CN" w:bidi="hi-IN"/>
-              </w:rPr>
-              <w:t xml:space="preserve">e confermato </w:t>
-            </w:r>
-            <w:r>
-              <w:rPr>
-                <w:rFonts w:eastAsia="FreeSans" w:cs="FreeSans"/>
-                <w:color w:val="auto"/>
-                <w:kern w:val="0"/>
-                <w:sz w:val="24"/>
-                <w:szCs w:val="24"/>
-                <w:lang w:val="en-US" w:eastAsia="zh-CN" w:bidi="hi-IN"/>
-              </w:rPr>
-              <w:t xml:space="preserve">lo schema di gioco </w:t>
-            </w:r>
-            <w:r>
-              <w:rPr>
-                <w:rFonts w:eastAsia="FreeSans" w:cs="FreeSans"/>
-                <w:color w:val="auto"/>
-                <w:kern w:val="0"/>
-                <w:sz w:val="24"/>
-                <w:szCs w:val="24"/>
-                <w:lang w:val="en-US" w:eastAsia="zh-CN" w:bidi="hi-IN"/>
-              </w:rPr>
-              <w:t>l</w:t>
-            </w:r>
-            <w:r>
-              <w:rPr>
-                <w:rFonts w:eastAsia="FreeSans" w:cs="FreeSans"/>
-                <w:color w:val="auto"/>
-                <w:kern w:val="0"/>
-                <w:sz w:val="24"/>
-                <w:szCs w:val="24"/>
-                <w:lang w:val="en-US" w:eastAsia="zh-CN" w:bidi="hi-IN"/>
-              </w:rPr>
-              <w:t>e celle della griglia diventano campi di testo interattivi in</w:t>
-            </w:r>
-            <w:r>
-              <w:rPr>
-                <w:rFonts w:eastAsia="FreeSans" w:cs="FreeSans"/>
-                <w:color w:val="auto"/>
-                <w:kern w:val="0"/>
-                <w:sz w:val="24"/>
-                <w:szCs w:val="24"/>
-                <w:lang w:val="en-US" w:eastAsia="zh-CN" w:bidi="hi-IN"/>
-              </w:rPr>
-              <w:t xml:space="preserve"> cui è sempre possibile inserire e cancellare dei numeri.</w:t>
+              <w:t>Una volta specificato e confermato lo schema di gioco le celle della griglia diventano campi di testo interattivi in cui è sempre possibile inserire e cancellare dei numeri.</w:t>
             </w:r>
           </w:p>
         </w:tc>
@@ -4117,11 +4056,7 @@
             </w:r>
             <w:r>
               <w:rPr/>
-              <w:t xml:space="preserve"> evidenziate come errate. </w:t>
-            </w:r>
-            <w:r>
-              <w:rPr/>
-              <w:t xml:space="preserve">Inoltre si verifica che </w:t>
+              <w:t xml:space="preserve"> evidenziate come errate. Inoltre si verifica che </w:t>
             </w:r>
             <w:r>
               <w:rPr>
@@ -4201,23 +4136,7 @@
             </w:pPr>
             <w:r>
               <w:rPr/>
-              <w:t>Calcol</w:t>
-            </w:r>
-            <w:r>
-              <w:rPr/>
-              <w:t>o</w:t>
-            </w:r>
-            <w:r>
-              <w:rPr/>
-              <w:t xml:space="preserve"> </w:t>
-            </w:r>
-            <w:r>
-              <w:rPr/>
-              <w:t>del</w:t>
-            </w:r>
-            <w:r>
-              <w:rPr/>
-              <w:t xml:space="preserve">le soluzioni del gioco e </w:t>
+              <w:t xml:space="preserve">Calcolo delle soluzioni del gioco e </w:t>
             </w:r>
             <w:r>
               <w:rPr>
@@ -4300,15 +4219,7 @@
             </w:pPr>
             <w:r>
               <w:rPr/>
-              <w:t xml:space="preserve">L’utente può richiedere la visualizzazione della soluzione in ogni momento del gioco, </w:t>
-            </w:r>
-            <w:r>
-              <w:rPr/>
-              <w:t>che</w:t>
-            </w:r>
-            <w:r>
-              <w:rPr/>
-              <w:t xml:space="preserve"> può avere nessuna, una o più soluzioni. </w:t>
+              <w:t xml:space="preserve">L’utente può richiedere la visualizzazione della soluzione in ogni momento del gioco, che può avere nessuna, una o più soluzioni. </w:t>
             </w:r>
             <w:r>
               <w:rPr>
@@ -4362,15 +4273,13 @@
       </w:pPr>
       <w:r>
         <w:rPr>
-          <w:rFonts w:eastAsia="Cambria" w:cs="Cambria"/>
-          <w:b/>
-          <w:i/>
-          <w:caps w:val="false"/>
-          <w:smallCaps w:val="false"/>
-          <w:color w:val="4F81BD"/>
-          <w:sz w:val="28"/>
-          <w:szCs w:val="28"/>
-          <w:lang w:val="en-US" w:eastAsia="zh-CN" w:bidi="hi-IN"/>
+          <w:rFonts w:eastAsia="Arial" w:cs="Arial" w:ascii="Arial" w:hAnsi="Arial"/>
+          <w:i/>
+          <w:caps w:val="false"/>
+          <w:smallCaps w:val="false"/>
+          <w:color w:val="595959"/>
+          <w:sz w:val="22"/>
+          <w:szCs w:val="22"/>
         </w:rPr>
       </w:r>
     </w:p>
@@ -4486,27 +4395,14 @@
         <w:rPr/>
       </w:pPr>
       <w:r>
-        <w:rPr>
-          <w:rFonts w:eastAsia="Arial" w:cs="Arial" w:ascii="Arial" w:hAnsi="Arial"/>
-          <w:b/>
-          <w:i/>
-          <w:iCs w:val="false"/>
-          <w:caps w:val="false"/>
-          <w:smallCaps w:val="false"/>
-          <w:color w:val="4F81BD"/>
-          <w:kern w:val="0"/>
-          <w:sz w:val="28"/>
-          <w:szCs w:val="28"/>
-          <w:shd w:fill="auto" w:val="clear"/>
-          <w:lang w:val="it-IT" w:eastAsia="zh-CN" w:bidi="hi-IN"/>
-        </w:rPr>
+        <w:rPr/>
         <mc:AlternateContent>
           <mc:Choice Requires="wps">
             <w:drawing>
               <wp:inline distT="0" distB="0" distL="0" distR="0">
-                <wp:extent cx="5490845" cy="23495"/>
+                <wp:extent cx="5492115" cy="24765"/>
                 <wp:effectExtent l="0" t="0" r="0" b="0"/>
-                <wp:docPr id="4" name="Shape3_0"/>
+                <wp:docPr id="4" name="Shape4"/>
                 <a:graphic xmlns:a="http://schemas.openxmlformats.org/drawingml/2006/main">
                   <a:graphicData uri="http://schemas.microsoft.com/office/word/2010/wordprocessingShape">
                     <wps:wsp>
@@ -4514,7 +4410,7 @@
                       <wps:spPr>
                         <a:xfrm>
                           <a:off x="0" y="0"/>
-                          <a:ext cx="5490360" cy="23040"/>
+                          <a:ext cx="5491440" cy="24120"/>
                         </a:xfrm>
                         <a:prstGeom prst="rect">
                           <a:avLst/>
@@ -4541,7 +4437,7 @@
           </mc:Choice>
           <mc:Fallback>
             <w:pict>
-              <v:rect id="shape_0" ID="Shape3_0" path="m0,0l-2147483645,0l-2147483645,-2147483646l0,-2147483646xe" fillcolor="#a0a0a0" stroked="f" style="position:absolute;margin-left:0pt;margin-top:-1.85pt;width:432.25pt;height:1.75pt;mso-wrap-style:none;v-text-anchor:middle;mso-position-vertical:top">
+              <v:rect id="shape_0" ID="Shape4" path="m0,0l-2147483645,0l-2147483645,-2147483646l0,-2147483646xe" fillcolor="#a0a0a0" stroked="f" style="position:absolute;margin-left:0pt;margin-top:-1.95pt;width:432.35pt;height:1.85pt;mso-wrap-style:none;v-text-anchor:middle;mso-position-vertical:top">
                 <v:fill o:detectmouseclick="t" type="solid" color2="#5f5f5f"/>
                 <v:stroke color="#3465a4" joinstyle="round" endcap="flat"/>
                 <w10:wrap type="square"/>
@@ -4564,11 +4460,16 @@
           <w:shd w:fill="auto" w:val="clear"/>
           <w:lang w:val="it-IT" w:eastAsia="zh-CN" w:bidi="hi-IN"/>
         </w:rPr>
-        <w:t xml:space="preserve">1. </w:t>
-      </w:r>
-      <w:r>
-        <w:rPr>
-          <w:rFonts w:eastAsia="Arial" w:cs="Arial" w:ascii="Arial" w:hAnsi="Arial"/>
+        <w:t>1. Salvataggio non solo della griglia di gioco iniziale ma anche degli inserimenti dell’utente</w:t>
+      </w:r>
+    </w:p>
+    <w:p>
+      <w:pPr>
+        <w:pStyle w:val="Title"/>
+        <w:spacing w:lineRule="auto" w:line="360"/>
+        <w:rPr>
+          <w:rFonts w:ascii="Arial" w:hAnsi="Arial" w:eastAsia="Arial" w:cs="Arial"/>
+          <w:i w:val="false"/>
           <w:i w:val="false"/>
           <w:iCs w:val="false"/>
           <w:caps w:val="false"/>
@@ -4580,8 +4481,7 @@
           <w:shd w:fill="auto" w:val="clear"/>
           <w:lang w:val="it-IT" w:eastAsia="zh-CN" w:bidi="hi-IN"/>
         </w:rPr>
-        <w:t>Salvataggio</w:t>
-      </w:r>
+      </w:pPr>
       <w:r>
         <w:rPr>
           <w:rFonts w:eastAsia="Arial" w:cs="Arial" w:ascii="Arial" w:hAnsi="Arial"/>
@@ -4596,91 +4496,7 @@
           <w:shd w:fill="auto" w:val="clear"/>
           <w:lang w:val="it-IT" w:eastAsia="zh-CN" w:bidi="hi-IN"/>
         </w:rPr>
-        <w:t xml:space="preserve"> non solo della griglia di gioco iniziale ma </w:t>
-      </w:r>
-      <w:r>
-        <w:rPr>
-          <w:rFonts w:eastAsia="Arial" w:cs="Arial" w:ascii="Arial" w:hAnsi="Arial"/>
-          <w:i w:val="false"/>
-          <w:iCs w:val="false"/>
-          <w:caps w:val="false"/>
-          <w:smallCaps w:val="false"/>
-          <w:color w:val="000000"/>
-          <w:kern w:val="0"/>
-          <w:sz w:val="24"/>
-          <w:szCs w:val="24"/>
-          <w:shd w:fill="auto" w:val="clear"/>
-          <w:lang w:val="it-IT" w:eastAsia="zh-CN" w:bidi="hi-IN"/>
-        </w:rPr>
-        <w:t>anche degli inserimenti dell’utente</w:t>
-      </w:r>
-    </w:p>
-    <w:p>
-      <w:pPr>
-        <w:pStyle w:val="Title"/>
-        <w:spacing w:lineRule="auto" w:line="360"/>
-        <w:rPr>
-          <w:rFonts w:ascii="Arial" w:hAnsi="Arial" w:eastAsia="Arial" w:cs="Arial"/>
-          <w:i w:val="false"/>
-          <w:i w:val="false"/>
-          <w:iCs w:val="false"/>
-          <w:caps w:val="false"/>
-          <w:smallCaps w:val="false"/>
-          <w:color w:val="000000"/>
-          <w:kern w:val="0"/>
-          <w:sz w:val="24"/>
-          <w:szCs w:val="24"/>
-          <w:shd w:fill="auto" w:val="clear"/>
-          <w:lang w:val="it-IT" w:eastAsia="zh-CN" w:bidi="hi-IN"/>
-        </w:rPr>
-      </w:pPr>
-      <w:r>
-        <w:rPr>
-          <w:rFonts w:eastAsia="Arial" w:cs="Arial" w:ascii="Arial" w:hAnsi="Arial"/>
-          <w:i w:val="false"/>
-          <w:iCs w:val="false"/>
-          <w:caps w:val="false"/>
-          <w:smallCaps w:val="false"/>
-          <w:color w:val="000000"/>
-          <w:kern w:val="0"/>
-          <w:sz w:val="24"/>
-          <w:szCs w:val="24"/>
-          <w:shd w:fill="auto" w:val="clear"/>
-          <w:lang w:val="it-IT" w:eastAsia="zh-CN" w:bidi="hi-IN"/>
-        </w:rPr>
-        <w:t xml:space="preserve">2. </w:t>
-      </w:r>
-      <w:r>
-        <w:rPr>
-          <w:rFonts w:eastAsia="Arial" w:cs="Arial" w:ascii="Arial" w:hAnsi="Arial"/>
-          <w:i w:val="false"/>
-          <w:iCs w:val="false"/>
-          <w:caps w:val="false"/>
-          <w:smallCaps w:val="false"/>
-          <w:color w:val="000000"/>
-          <w:kern w:val="0"/>
-          <w:sz w:val="24"/>
-          <w:szCs w:val="24"/>
-          <w:shd w:fill="auto" w:val="clear"/>
-          <w:lang w:val="it-IT" w:eastAsia="zh-CN" w:bidi="hi-IN"/>
-        </w:rPr>
-        <w:t>P</w:t>
-      </w:r>
-      <w:r>
-        <w:rPr>
-          <w:rFonts w:eastAsia="Arial" w:cs="Arial" w:ascii="Arial" w:hAnsi="Arial"/>
-          <w:i w:val="false"/>
-          <w:iCs w:val="false"/>
-          <w:caps w:val="false"/>
-          <w:smallCaps w:val="false"/>
-          <w:color w:val="000000"/>
-          <w:kern w:val="0"/>
-          <w:sz w:val="24"/>
-          <w:szCs w:val="24"/>
-          <w:shd w:fill="auto" w:val="clear"/>
-          <w:lang w:val="it-IT" w:eastAsia="zh-CN" w:bidi="hi-IN"/>
-        </w:rPr>
-        <w:t>ulsante per cancellare tutti gli inserimenti</w:t>
+        <w:t>2. Pulsante per cancellare tutti gli inserimenti</w:t>
       </w:r>
     </w:p>
     <w:p>
@@ -4709,11 +4525,34 @@
     <w:p>
       <w:pPr>
         <w:pStyle w:val="Title"/>
-        <w:spacing w:lineRule="auto" w:line="360"/>
-        <w:rPr/>
-      </w:pPr>
-      <w:r>
-        <w:rPr/>
+        <w:spacing w:lineRule="auto" w:line="360" w:before="0" w:after="0"/>
+        <w:jc w:val="both"/>
+        <w:rPr>
+          <w:b w:val="false"/>
+          <w:b w:val="false"/>
+          <w:bCs w:val="false"/>
+          <w:i w:val="false"/>
+          <w:i w:val="false"/>
+          <w:iCs w:val="false"/>
+        </w:rPr>
+      </w:pPr>
+      <w:r>
+        <w:rPr>
+          <w:rFonts w:eastAsia="Arial" w:cs="Arial" w:ascii="Arial" w:hAnsi="Arial"/>
+          <w:b w:val="false"/>
+          <w:bCs w:val="false"/>
+          <w:i w:val="false"/>
+          <w:iCs w:val="false"/>
+          <w:caps w:val="false"/>
+          <w:smallCaps w:val="false"/>
+          <w:color w:val="595959"/>
+          <w:kern w:val="0"/>
+          <w:sz w:val="22"/>
+          <w:szCs w:val="22"/>
+          <w:shd w:fill="auto" w:val="clear"/>
+          <w:lang w:val="it-IT" w:eastAsia="zh-CN" w:bidi="hi-IN"/>
+        </w:rPr>
+        <w:t>???</w:t>
       </w:r>
     </w:p>
     <w:p>
@@ -4790,9 +4629,9 @@
           <mc:Choice Requires="wps">
             <w:drawing>
               <wp:inline distT="0" distB="0" distL="0" distR="0">
-                <wp:extent cx="5490845" cy="23495"/>
+                <wp:extent cx="5492115" cy="24765"/>
                 <wp:effectExtent l="0" t="0" r="0" b="0"/>
-                <wp:docPr id="5" name="Shape3_1"/>
+                <wp:docPr id="5" name="Shape5"/>
                 <a:graphic xmlns:a="http://schemas.openxmlformats.org/drawingml/2006/main">
                   <a:graphicData uri="http://schemas.microsoft.com/office/word/2010/wordprocessingShape">
                     <wps:wsp>
@@ -4800,7 +4639,7 @@
                       <wps:spPr>
                         <a:xfrm>
                           <a:off x="0" y="0"/>
-                          <a:ext cx="5490360" cy="23040"/>
+                          <a:ext cx="5491440" cy="24120"/>
                         </a:xfrm>
                         <a:prstGeom prst="rect">
                           <a:avLst/>
@@ -4827,7 +4666,7 @@
           </mc:Choice>
           <mc:Fallback>
             <w:pict>
-              <v:rect id="shape_0" ID="Shape3_1" path="m0,0l-2147483645,0l-2147483645,-2147483646l0,-2147483646xe" fillcolor="#a0a0a0" stroked="f" style="position:absolute;margin-left:0pt;margin-top:-1.85pt;width:432.25pt;height:1.75pt;mso-wrap-style:none;v-text-anchor:middle;mso-position-vertical:top">
+              <v:rect id="shape_0" ID="Shape5" path="m0,0l-2147483645,0l-2147483645,-2147483646l0,-2147483646xe" fillcolor="#a0a0a0" stroked="f" style="position:absolute;margin-left:0pt;margin-top:-1.95pt;width:432.35pt;height:1.85pt;mso-wrap-style:none;v-text-anchor:middle;mso-position-vertical:top">
                 <v:fill o:detectmouseclick="t" type="solid" color2="#5f5f5f"/>
                 <v:stroke color="#3465a4" joinstyle="round" endcap="flat"/>
                 <w10:wrap type="square"/>
@@ -5108,52 +4947,7 @@
                 <w:szCs w:val="24"/>
                 <w:lang w:val="en-US" w:eastAsia="zh-CN" w:bidi="hi-IN"/>
               </w:rPr>
-              <w:t xml:space="preserve">L’utente seleziona </w:t>
-            </w:r>
-            <w:r>
-              <w:rPr>
-                <w:rFonts w:eastAsia="FreeSans" w:cs="FreeSans"/>
-                <w:b w:val="false"/>
-                <w:bCs w:val="false"/>
-                <w:i w:val="false"/>
-                <w:iCs w:val="false"/>
-                <w:color w:val="auto"/>
-                <w:kern w:val="0"/>
-                <w:sz w:val="24"/>
-                <w:szCs w:val="24"/>
-                <w:lang w:val="en-US" w:eastAsia="zh-CN" w:bidi="hi-IN"/>
-              </w:rPr>
-              <w:t>le celle</w:t>
-            </w:r>
-            <w:r>
-              <w:rPr>
-                <w:rFonts w:eastAsia="FreeSans" w:cs="FreeSans"/>
-                <w:b w:val="false"/>
-                <w:bCs w:val="false"/>
-                <w:i w:val="false"/>
-                <w:iCs w:val="false"/>
-                <w:color w:val="auto"/>
-                <w:kern w:val="0"/>
-                <w:sz w:val="24"/>
-                <w:szCs w:val="24"/>
-                <w:lang w:val="en-US" w:eastAsia="zh-CN" w:bidi="hi-IN"/>
-              </w:rPr>
-              <w:t xml:space="preserve"> per costruire i blocchi di uno schema di gioco </w:t>
-            </w:r>
-            <w:r>
-              <w:rPr>
-                <w:rFonts w:eastAsia="FreeSans" w:cs="FreeSans"/>
-                <w:b w:val="false"/>
-                <w:bCs w:val="false"/>
-                <w:i w:val="false"/>
-                <w:iCs w:val="false"/>
-                <w:color w:val="auto"/>
-                <w:kern w:val="0"/>
-                <w:sz w:val="24"/>
-                <w:szCs w:val="24"/>
-                <w:lang w:val="en-US" w:eastAsia="zh-CN" w:bidi="hi-IN"/>
-              </w:rPr>
-              <w:t>fin quando ogni cella appartiene ad un blocco</w:t>
+              <w:t>L’utente seleziona le celle per costruire i blocchi di uno schema di gioco fin quando ogni cella appartiene ad un blocco</w:t>
             </w:r>
           </w:p>
         </w:tc>
@@ -5805,24 +5599,6 @@
           </w:p>
         </w:tc>
       </w:tr>
-    </w:tbl>
-    <w:tbl>
-      <w:tblPr>
-        <w:tblW w:w="8640" w:type="dxa"/>
-        <w:jc w:val="left"/>
-        <w:tblInd w:w="0" w:type="dxa"/>
-        <w:tblLayout w:type="fixed"/>
-        <w:tblCellMar>
-          <w:top w:w="55" w:type="dxa"/>
-          <w:left w:w="55" w:type="dxa"/>
-          <w:bottom w:w="55" w:type="dxa"/>
-          <w:right w:w="55" w:type="dxa"/>
-        </w:tblCellMar>
-      </w:tblPr>
-      <w:tblGrid>
-        <w:gridCol w:w="2428"/>
-        <w:gridCol w:w="6211"/>
-      </w:tblGrid>
       <w:tr>
         <w:trPr/>
         <w:tc>
@@ -6405,7 +6181,7 @@
           <mc:Choice Requires="wps">
             <w:drawing>
               <wp:inline distT="0" distB="0" distL="0" distR="0">
-                <wp:extent cx="5490845" cy="23495"/>
+                <wp:extent cx="5492115" cy="24765"/>
                 <wp:effectExtent l="0" t="0" r="0" b="0"/>
                 <wp:docPr id="6" name="Shape6"/>
                 <a:graphic xmlns:a="http://schemas.openxmlformats.org/drawingml/2006/main">
@@ -6415,7 +6191,7 @@
                       <wps:spPr>
                         <a:xfrm>
                           <a:off x="0" y="0"/>
-                          <a:ext cx="5490360" cy="23040"/>
+                          <a:ext cx="5491440" cy="24120"/>
                         </a:xfrm>
                         <a:prstGeom prst="rect">
                           <a:avLst/>
@@ -6442,7 +6218,7 @@
           </mc:Choice>
           <mc:Fallback>
             <w:pict>
-              <v:rect id="shape_0" ID="Shape6" path="m0,0l-2147483645,0l-2147483645,-2147483646l0,-2147483646xe" fillcolor="#a0a0a0" stroked="f" style="position:absolute;margin-left:0pt;margin-top:-1.85pt;width:432.25pt;height:1.75pt;mso-wrap-style:none;v-text-anchor:middle;mso-position-vertical:top">
+              <v:rect id="shape_0" ID="Shape6" path="m0,0l-2147483645,0l-2147483645,-2147483646l0,-2147483646xe" fillcolor="#a0a0a0" stroked="f" style="position:absolute;margin-left:0pt;margin-top:-1.95pt;width:432.35pt;height:1.85pt;mso-wrap-style:none;v-text-anchor:middle;mso-position-vertical:top">
                 <v:fill o:detectmouseclick="t" type="solid" color2="#5f5f5f"/>
                 <v:stroke color="#3465a4" joinstyle="round" endcap="flat"/>
                 <w10:wrap type="square"/>
@@ -6541,7 +6317,7 @@
           <mc:Choice Requires="wps">
             <w:drawing>
               <wp:inline distT="0" distB="0" distL="0" distR="0">
-                <wp:extent cx="5490845" cy="23495"/>
+                <wp:extent cx="5492115" cy="24765"/>
                 <wp:effectExtent l="0" t="0" r="0" b="0"/>
                 <wp:docPr id="7" name="Shape7"/>
                 <a:graphic xmlns:a="http://schemas.openxmlformats.org/drawingml/2006/main">
@@ -6551,7 +6327,7 @@
                       <wps:spPr>
                         <a:xfrm>
                           <a:off x="0" y="0"/>
-                          <a:ext cx="5490360" cy="23040"/>
+                          <a:ext cx="5491440" cy="24120"/>
                         </a:xfrm>
                         <a:prstGeom prst="rect">
                           <a:avLst/>
@@ -6578,7 +6354,7 @@
           </mc:Choice>
           <mc:Fallback>
             <w:pict>
-              <v:rect id="shape_0" ID="Shape7" path="m0,0l-2147483645,0l-2147483645,-2147483646l0,-2147483646xe" fillcolor="#a0a0a0" stroked="f" style="position:absolute;margin-left:0pt;margin-top:-1.85pt;width:432.25pt;height:1.75pt;mso-wrap-style:none;v-text-anchor:middle;mso-position-vertical:top">
+              <v:rect id="shape_0" ID="Shape7" path="m0,0l-2147483645,0l-2147483645,-2147483646l0,-2147483646xe" fillcolor="#a0a0a0" stroked="f" style="position:absolute;margin-left:0pt;margin-top:-1.95pt;width:432.35pt;height:1.85pt;mso-wrap-style:none;v-text-anchor:middle;mso-position-vertical:top">
                 <v:fill o:detectmouseclick="t" type="solid" color2="#5f5f5f"/>
                 <v:stroke color="#3465a4" joinstyle="round" endcap="flat"/>
                 <w10:wrap type="square"/>
@@ -6686,7 +6462,7 @@
           <mc:Choice Requires="wps">
             <w:drawing>
               <wp:inline distT="0" distB="0" distL="0" distR="0">
-                <wp:extent cx="5490845" cy="23495"/>
+                <wp:extent cx="5492115" cy="24765"/>
                 <wp:effectExtent l="0" t="0" r="0" b="0"/>
                 <wp:docPr id="8" name="Shape8"/>
                 <a:graphic xmlns:a="http://schemas.openxmlformats.org/drawingml/2006/main">
@@ -6696,7 +6472,7 @@
                       <wps:spPr>
                         <a:xfrm>
                           <a:off x="0" y="0"/>
-                          <a:ext cx="5490360" cy="23040"/>
+                          <a:ext cx="5491440" cy="24120"/>
                         </a:xfrm>
                         <a:prstGeom prst="rect">
                           <a:avLst/>
@@ -6723,7 +6499,7 @@
           </mc:Choice>
           <mc:Fallback>
             <w:pict>
-              <v:rect id="shape_0" ID="Shape8" path="m0,0l-2147483645,0l-2147483645,-2147483646l0,-2147483646xe" fillcolor="#a0a0a0" stroked="f" style="position:absolute;margin-left:0pt;margin-top:-1.85pt;width:432.25pt;height:1.75pt;mso-wrap-style:none;v-text-anchor:middle;mso-position-vertical:top">
+              <v:rect id="shape_0" ID="Shape8" path="m0,0l-2147483645,0l-2147483645,-2147483646l0,-2147483646xe" fillcolor="#a0a0a0" stroked="f" style="position:absolute;margin-left:0pt;margin-top:-1.95pt;width:432.35pt;height:1.85pt;mso-wrap-style:none;v-text-anchor:middle;mso-position-vertical:top">
                 <v:fill o:detectmouseclick="t" type="solid" color2="#5f5f5f"/>
                 <v:stroke color="#3465a4" joinstyle="round" endcap="flat"/>
                 <w10:wrap type="square"/>
@@ -6756,7 +6532,7 @@
           <mc:Choice Requires="wps">
             <w:drawing>
               <wp:inline distT="0" distB="0" distL="0" distR="0">
-                <wp:extent cx="5490845" cy="23495"/>
+                <wp:extent cx="5492115" cy="24765"/>
                 <wp:effectExtent l="0" t="0" r="0" b="0"/>
                 <wp:docPr id="9" name="Shape9"/>
                 <a:graphic xmlns:a="http://schemas.openxmlformats.org/drawingml/2006/main">
@@ -6766,7 +6542,7 @@
                       <wps:spPr>
                         <a:xfrm>
                           <a:off x="0" y="0"/>
-                          <a:ext cx="5490360" cy="23040"/>
+                          <a:ext cx="5491440" cy="24120"/>
                         </a:xfrm>
                         <a:prstGeom prst="rect">
                           <a:avLst/>
@@ -6793,7 +6569,7 @@
           </mc:Choice>
           <mc:Fallback>
             <w:pict>
-              <v:rect id="shape_0" ID="Shape9" path="m0,0l-2147483645,0l-2147483645,-2147483646l0,-2147483646xe" fillcolor="#a0a0a0" stroked="f" style="position:absolute;margin-left:0pt;margin-top:-1.85pt;width:432.25pt;height:1.75pt;mso-wrap-style:none;v-text-anchor:middle;mso-position-vertical:top">
+              <v:rect id="shape_0" ID="Shape9" path="m0,0l-2147483645,0l-2147483645,-2147483646l0,-2147483646xe" fillcolor="#a0a0a0" stroked="f" style="position:absolute;margin-left:0pt;margin-top:-1.95pt;width:432.35pt;height:1.85pt;mso-wrap-style:none;v-text-anchor:middle;mso-position-vertical:top">
                 <v:fill o:detectmouseclick="t" type="solid" color2="#5f5f5f"/>
                 <v:stroke color="#3465a4" joinstyle="round" endcap="flat"/>
                 <w10:wrap type="square"/>
@@ -6926,7 +6702,7 @@
           <mc:Choice Requires="wps">
             <w:drawing>
               <wp:inline distT="0" distB="0" distL="0" distR="0">
-                <wp:extent cx="5490845" cy="23495"/>
+                <wp:extent cx="5492115" cy="24765"/>
                 <wp:effectExtent l="0" t="0" r="0" b="0"/>
                 <wp:docPr id="10" name="Shape10"/>
                 <a:graphic xmlns:a="http://schemas.openxmlformats.org/drawingml/2006/main">
@@ -6936,7 +6712,7 @@
                       <wps:spPr>
                         <a:xfrm>
                           <a:off x="0" y="0"/>
-                          <a:ext cx="5490360" cy="23040"/>
+                          <a:ext cx="5491440" cy="24120"/>
                         </a:xfrm>
                         <a:prstGeom prst="rect">
                           <a:avLst/>
@@ -6963,7 +6739,7 @@
           </mc:Choice>
           <mc:Fallback>
             <w:pict>
-              <v:rect id="shape_0" ID="Shape10" path="m0,0l-2147483645,0l-2147483645,-2147483646l0,-2147483646xe" fillcolor="#a0a0a0" stroked="f" style="position:absolute;margin-left:0pt;margin-top:-1.85pt;width:432.25pt;height:1.75pt;mso-wrap-style:none;v-text-anchor:middle;mso-position-vertical:top">
+              <v:rect id="shape_0" ID="Shape10" path="m0,0l-2147483645,0l-2147483645,-2147483646l0,-2147483646xe" fillcolor="#a0a0a0" stroked="f" style="position:absolute;margin-left:0pt;margin-top:-1.95pt;width:432.35pt;height:1.85pt;mso-wrap-style:none;v-text-anchor:middle;mso-position-vertical:top">
                 <v:fill o:detectmouseclick="t" type="solid" color2="#5f5f5f"/>
                 <v:stroke color="#3465a4" joinstyle="round" endcap="flat"/>
                 <w10:wrap type="square"/>
@@ -7026,7 +6802,7 @@
           <w:szCs w:val="28"/>
         </w:rPr>
         <w:drawing>
-          <wp:anchor behindDoc="0" distT="0" distB="0" distL="0" distR="0" simplePos="0" locked="0" layoutInCell="0" allowOverlap="1" relativeHeight="21">
+          <wp:anchor behindDoc="0" distT="0" distB="0" distL="0" distR="0" simplePos="0" locked="0" layoutInCell="0" allowOverlap="1" relativeHeight="22">
             <wp:simplePos x="0" y="0"/>
             <wp:positionH relativeFrom="column">
               <wp:align>center</wp:align>
@@ -7130,9 +6906,9 @@
           <mc:Choice Requires="wps">
             <w:drawing>
               <wp:inline distT="0" distB="0" distL="0" distR="0">
-                <wp:extent cx="5490845" cy="23495"/>
+                <wp:extent cx="5492115" cy="24765"/>
                 <wp:effectExtent l="0" t="0" r="0" b="0"/>
-                <wp:docPr id="12" name="Shape12"/>
+                <wp:docPr id="12" name="Shape11"/>
                 <a:graphic xmlns:a="http://schemas.openxmlformats.org/drawingml/2006/main">
                   <a:graphicData uri="http://schemas.microsoft.com/office/word/2010/wordprocessingShape">
                     <wps:wsp>
@@ -7140,7 +6916,7 @@
                       <wps:spPr>
                         <a:xfrm>
                           <a:off x="0" y="0"/>
-                          <a:ext cx="5490360" cy="23040"/>
+                          <a:ext cx="5491440" cy="24120"/>
                         </a:xfrm>
                         <a:prstGeom prst="rect">
                           <a:avLst/>
@@ -7167,7 +6943,7 @@
           </mc:Choice>
           <mc:Fallback>
             <w:pict>
-              <v:rect id="shape_0" ID="Shape12" path="m0,0l-2147483645,0l-2147483645,-2147483646l0,-2147483646xe" fillcolor="#a0a0a0" stroked="f" style="position:absolute;margin-left:0pt;margin-top:-1.85pt;width:432.25pt;height:1.75pt;mso-wrap-style:none;v-text-anchor:middle;mso-position-vertical:top">
+              <v:rect id="shape_0" ID="Shape11" path="m0,0l-2147483645,0l-2147483645,-2147483646l0,-2147483646xe" fillcolor="#a0a0a0" stroked="f" style="position:absolute;margin-left:0pt;margin-top:-1.95pt;width:432.35pt;height:1.85pt;mso-wrap-style:none;v-text-anchor:middle;mso-position-vertical:top">
                 <v:fill o:detectmouseclick="t" type="solid" color2="#5f5f5f"/>
                 <v:stroke color="#3465a4" joinstyle="round" endcap="flat"/>
                 <w10:wrap type="square"/>
@@ -7190,12 +6966,12 @@
           <wp:anchor behindDoc="0" distT="0" distB="0" distL="0" distR="0" simplePos="0" locked="0" layoutInCell="0" allowOverlap="1" relativeHeight="23">
             <wp:simplePos x="0" y="0"/>
             <wp:positionH relativeFrom="column">
-              <wp:posOffset>-991235</wp:posOffset>
+              <wp:posOffset>-814705</wp:posOffset>
             </wp:positionH>
             <wp:positionV relativeFrom="paragraph">
               <wp:posOffset>635</wp:posOffset>
             </wp:positionV>
-            <wp:extent cx="6910705" cy="3209290"/>
+            <wp:extent cx="6961505" cy="2446655"/>
             <wp:effectExtent l="0" t="0" r="0" b="0"/>
             <wp:wrapSquare wrapText="largest"/>
             <wp:docPr id="13" name="Image2" descr=""/>
@@ -7213,7 +6989,7 @@
                   </pic:nvPicPr>
                   <pic:blipFill>
                     <a:blip r:embed="rId8"/>
-                    <a:srcRect l="0" t="0" r="3037" b="1130"/>
+                    <a:srcRect l="0" t="0" r="573" b="1526"/>
                     <a:stretch>
                       <a:fillRect/>
                     </a:stretch>
@@ -7221,7 +6997,7 @@
                   <pic:spPr bwMode="auto">
                     <a:xfrm>
                       <a:off x="0" y="0"/>
-                      <a:ext cx="6910705" cy="3209290"/>
+                      <a:ext cx="6961505" cy="2446655"/>
                     </a:xfrm>
                     <a:prstGeom prst="rect">
                       <a:avLst/>
@@ -7311,9 +7087,9 @@
           <mc:Choice Requires="wps">
             <w:drawing>
               <wp:inline distT="0" distB="0" distL="0" distR="0">
-                <wp:extent cx="5490845" cy="23495"/>
+                <wp:extent cx="5492115" cy="24765"/>
                 <wp:effectExtent l="0" t="0" r="0" b="0"/>
-                <wp:docPr id="14" name="Shape13"/>
+                <wp:docPr id="14" name="Shape12"/>
                 <a:graphic xmlns:a="http://schemas.openxmlformats.org/drawingml/2006/main">
                   <a:graphicData uri="http://schemas.microsoft.com/office/word/2010/wordprocessingShape">
                     <wps:wsp>
@@ -7321,7 +7097,7 @@
                       <wps:spPr>
                         <a:xfrm>
                           <a:off x="0" y="0"/>
-                          <a:ext cx="5490360" cy="23040"/>
+                          <a:ext cx="5491440" cy="24120"/>
                         </a:xfrm>
                         <a:prstGeom prst="rect">
                           <a:avLst/>
@@ -7348,7 +7124,7 @@
           </mc:Choice>
           <mc:Fallback>
             <w:pict>
-              <v:rect id="shape_0" ID="Shape13" path="m0,0l-2147483645,0l-2147483645,-2147483646l0,-2147483646xe" fillcolor="#a0a0a0" stroked="f" style="position:absolute;margin-left:0pt;margin-top:-1.85pt;width:432.25pt;height:1.75pt;mso-wrap-style:none;v-text-anchor:middle;mso-position-vertical:top">
+              <v:rect id="shape_0" ID="Shape12" path="m0,0l-2147483645,0l-2147483645,-2147483646l0,-2147483646xe" fillcolor="#a0a0a0" stroked="f" style="position:absolute;margin-left:0pt;margin-top:-1.95pt;width:432.35pt;height:1.85pt;mso-wrap-style:none;v-text-anchor:middle;mso-position-vertical:top">
                 <v:fill o:detectmouseclick="t" type="solid" color2="#5f5f5f"/>
                 <v:stroke color="#3465a4" joinstyle="round" endcap="flat"/>
                 <w10:wrap type="square"/>
@@ -7627,9 +7403,9 @@
           <mc:Choice Requires="wps">
             <w:drawing>
               <wp:inline distT="0" distB="0" distL="0" distR="0">
-                <wp:extent cx="5490845" cy="23495"/>
+                <wp:extent cx="5492115" cy="24765"/>
                 <wp:effectExtent l="0" t="0" r="0" b="0"/>
-                <wp:docPr id="15" name="Shape14"/>
+                <wp:docPr id="15" name="Shape13"/>
                 <a:graphic xmlns:a="http://schemas.openxmlformats.org/drawingml/2006/main">
                   <a:graphicData uri="http://schemas.microsoft.com/office/word/2010/wordprocessingShape">
                     <wps:wsp>
@@ -7637,7 +7413,7 @@
                       <wps:spPr>
                         <a:xfrm>
                           <a:off x="0" y="0"/>
-                          <a:ext cx="5490360" cy="23040"/>
+                          <a:ext cx="5491440" cy="24120"/>
                         </a:xfrm>
                         <a:prstGeom prst="rect">
                           <a:avLst/>
@@ -7664,7 +7440,7 @@
           </mc:Choice>
           <mc:Fallback>
             <w:pict>
-              <v:rect id="shape_0" ID="Shape14" path="m0,0l-2147483645,0l-2147483645,-2147483646l0,-2147483646xe" fillcolor="#a0a0a0" stroked="f" style="position:absolute;margin-left:0pt;margin-top:-1.85pt;width:432.25pt;height:1.75pt;mso-wrap-style:none;v-text-anchor:middle;mso-position-vertical:top">
+              <v:rect id="shape_0" ID="Shape13" path="m0,0l-2147483645,0l-2147483645,-2147483646l0,-2147483646xe" fillcolor="#a0a0a0" stroked="f" style="position:absolute;margin-left:0pt;margin-top:-1.95pt;width:432.35pt;height:1.85pt;mso-wrap-style:none;v-text-anchor:middle;mso-position-vertical:top">
                 <v:fill o:detectmouseclick="t" type="solid" color2="#5f5f5f"/>
                 <v:stroke color="#3465a4" joinstyle="round" endcap="flat"/>
                 <w10:wrap type="square"/>
@@ -7825,9 +7601,9 @@
           <mc:Choice Requires="wps">
             <w:drawing>
               <wp:inline distT="0" distB="0" distL="0" distR="0">
-                <wp:extent cx="5490845" cy="23495"/>
+                <wp:extent cx="5492115" cy="24765"/>
                 <wp:effectExtent l="0" t="0" r="0" b="0"/>
-                <wp:docPr id="16" name="Shape15"/>
+                <wp:docPr id="16" name="Shape14"/>
                 <a:graphic xmlns:a="http://schemas.openxmlformats.org/drawingml/2006/main">
                   <a:graphicData uri="http://schemas.microsoft.com/office/word/2010/wordprocessingShape">
                     <wps:wsp>
@@ -7835,7 +7611,7 @@
                       <wps:spPr>
                         <a:xfrm>
                           <a:off x="0" y="0"/>
-                          <a:ext cx="5490360" cy="23040"/>
+                          <a:ext cx="5491440" cy="24120"/>
                         </a:xfrm>
                         <a:prstGeom prst="rect">
                           <a:avLst/>
@@ -7862,7 +7638,7 @@
           </mc:Choice>
           <mc:Fallback>
             <w:pict>
-              <v:rect id="shape_0" ID="Shape15" path="m0,0l-2147483645,0l-2147483645,-2147483646l0,-2147483646xe" fillcolor="#a0a0a0" stroked="f" style="position:absolute;margin-left:0pt;margin-top:-1.85pt;width:432.25pt;height:1.75pt;mso-wrap-style:none;v-text-anchor:middle;mso-position-vertical:top">
+              <v:rect id="shape_0" ID="Shape14" path="m0,0l-2147483645,0l-2147483645,-2147483646l0,-2147483646xe" fillcolor="#a0a0a0" stroked="f" style="position:absolute;margin-left:0pt;margin-top:-1.95pt;width:432.35pt;height:1.85pt;mso-wrap-style:none;v-text-anchor:middle;mso-position-vertical:top">
                 <v:fill o:detectmouseclick="t" type="solid" color2="#5f5f5f"/>
                 <v:stroke color="#3465a4" joinstyle="round" endcap="flat"/>
                 <w10:wrap type="square"/>
@@ -8425,9 +8201,9 @@
           <mc:Choice Requires="wps">
             <w:drawing>
               <wp:inline distT="0" distB="0" distL="0" distR="0">
-                <wp:extent cx="5490845" cy="23495"/>
+                <wp:extent cx="5492115" cy="24765"/>
                 <wp:effectExtent l="0" t="0" r="0" b="0"/>
-                <wp:docPr id="17" name="Shape16"/>
+                <wp:docPr id="17" name="Shape15"/>
                 <a:graphic xmlns:a="http://schemas.openxmlformats.org/drawingml/2006/main">
                   <a:graphicData uri="http://schemas.microsoft.com/office/word/2010/wordprocessingShape">
                     <wps:wsp>
@@ -8435,7 +8211,7 @@
                       <wps:spPr>
                         <a:xfrm>
                           <a:off x="0" y="0"/>
-                          <a:ext cx="5490360" cy="23040"/>
+                          <a:ext cx="5491440" cy="24120"/>
                         </a:xfrm>
                         <a:prstGeom prst="rect">
                           <a:avLst/>
@@ -8462,7 +8238,7 @@
           </mc:Choice>
           <mc:Fallback>
             <w:pict>
-              <v:rect id="shape_0" ID="Shape16" path="m0,0l-2147483645,0l-2147483645,-2147483646l0,-2147483646xe" fillcolor="#a0a0a0" stroked="f" style="position:absolute;margin-left:0pt;margin-top:-1.85pt;width:432.25pt;height:1.75pt;mso-wrap-style:none;v-text-anchor:middle;mso-position-vertical:top">
+              <v:rect id="shape_0" ID="Shape15" path="m0,0l-2147483645,0l-2147483645,-2147483646l0,-2147483646xe" fillcolor="#a0a0a0" stroked="f" style="position:absolute;margin-left:0pt;margin-top:-1.95pt;width:432.35pt;height:1.85pt;mso-wrap-style:none;v-text-anchor:middle;mso-position-vertical:top">
                 <v:fill o:detectmouseclick="t" type="solid" color2="#5f5f5f"/>
                 <v:stroke color="#3465a4" joinstyle="round" endcap="flat"/>
                 <w10:wrap type="square"/>
@@ -8484,9 +8260,9 @@
           <mc:Choice Requires="wps">
             <w:drawing>
               <wp:inline distT="0" distB="0" distL="0" distR="0">
-                <wp:extent cx="5490845" cy="23495"/>
+                <wp:extent cx="5492115" cy="24765"/>
                 <wp:effectExtent l="0" t="0" r="0" b="0"/>
-                <wp:docPr id="18" name="Shape17"/>
+                <wp:docPr id="18" name="Shape16"/>
                 <a:graphic xmlns:a="http://schemas.openxmlformats.org/drawingml/2006/main">
                   <a:graphicData uri="http://schemas.microsoft.com/office/word/2010/wordprocessingShape">
                     <wps:wsp>
@@ -8494,7 +8270,7 @@
                       <wps:spPr>
                         <a:xfrm>
                           <a:off x="0" y="0"/>
-                          <a:ext cx="5490360" cy="23040"/>
+                          <a:ext cx="5491440" cy="24120"/>
                         </a:xfrm>
                         <a:prstGeom prst="rect">
                           <a:avLst/>
@@ -8521,7 +8297,7 @@
           </mc:Choice>
           <mc:Fallback>
             <w:pict>
-              <v:rect id="shape_0" ID="Shape17" path="m0,0l-2147483645,0l-2147483645,-2147483646l0,-2147483646xe" fillcolor="#a0a0a0" stroked="f" style="position:absolute;margin-left:0pt;margin-top:-1.85pt;width:432.25pt;height:1.75pt;mso-wrap-style:none;v-text-anchor:middle;mso-position-vertical:top">
+              <v:rect id="shape_0" ID="Shape16" path="m0,0l-2147483645,0l-2147483645,-2147483646l0,-2147483646xe" fillcolor="#a0a0a0" stroked="f" style="position:absolute;margin-left:0pt;margin-top:-1.95pt;width:432.35pt;height:1.85pt;mso-wrap-style:none;v-text-anchor:middle;mso-position-vertical:top">
                 <v:fill o:detectmouseclick="t" type="solid" color2="#5f5f5f"/>
                 <v:stroke color="#3465a4" joinstyle="round" endcap="flat"/>
                 <w10:wrap type="square"/>
@@ -8572,9 +8348,9 @@
           <mc:Choice Requires="wps">
             <w:drawing>
               <wp:inline distT="0" distB="0" distL="0" distR="0">
-                <wp:extent cx="5490845" cy="23495"/>
+                <wp:extent cx="5492115" cy="24765"/>
                 <wp:effectExtent l="0" t="0" r="0" b="0"/>
-                <wp:docPr id="19" name="Shape18"/>
+                <wp:docPr id="19" name="Shape17"/>
                 <a:graphic xmlns:a="http://schemas.openxmlformats.org/drawingml/2006/main">
                   <a:graphicData uri="http://schemas.microsoft.com/office/word/2010/wordprocessingShape">
                     <wps:wsp>
@@ -8582,7 +8358,7 @@
                       <wps:spPr>
                         <a:xfrm>
                           <a:off x="0" y="0"/>
-                          <a:ext cx="5490360" cy="23040"/>
+                          <a:ext cx="5491440" cy="24120"/>
                         </a:xfrm>
                         <a:prstGeom prst="rect">
                           <a:avLst/>
@@ -8609,7 +8385,7 @@
           </mc:Choice>
           <mc:Fallback>
             <w:pict>
-              <v:rect id="shape_0" ID="Shape18" path="m0,0l-2147483645,0l-2147483645,-2147483646l0,-2147483646xe" fillcolor="#a0a0a0" stroked="f" style="position:absolute;margin-left:0pt;margin-top:-1.85pt;width:432.25pt;height:1.75pt;mso-wrap-style:none;v-text-anchor:middle;mso-position-vertical:top">
+              <v:rect id="shape_0" ID="Shape17" path="m0,0l-2147483645,0l-2147483645,-2147483646l0,-2147483646xe" fillcolor="#a0a0a0" stroked="f" style="position:absolute;margin-left:0pt;margin-top:-1.95pt;width:432.35pt;height:1.85pt;mso-wrap-style:none;v-text-anchor:middle;mso-position-vertical:top">
                 <v:fill o:detectmouseclick="t" type="solid" color2="#5f5f5f"/>
                 <v:stroke color="#3465a4" joinstyle="round" endcap="flat"/>
                 <w10:wrap type="square"/>
@@ -8645,9 +8421,9 @@
           <mc:Choice Requires="wps">
             <w:drawing>
               <wp:inline distT="0" distB="0" distL="0" distR="0">
-                <wp:extent cx="5490845" cy="23495"/>
+                <wp:extent cx="5492115" cy="24765"/>
                 <wp:effectExtent l="0" t="0" r="0" b="0"/>
-                <wp:docPr id="20" name="Shape19"/>
+                <wp:docPr id="20" name="Shape18"/>
                 <a:graphic xmlns:a="http://schemas.openxmlformats.org/drawingml/2006/main">
                   <a:graphicData uri="http://schemas.microsoft.com/office/word/2010/wordprocessingShape">
                     <wps:wsp>
@@ -8655,7 +8431,7 @@
                       <wps:spPr>
                         <a:xfrm>
                           <a:off x="0" y="0"/>
-                          <a:ext cx="5490360" cy="23040"/>
+                          <a:ext cx="5491440" cy="24120"/>
                         </a:xfrm>
                         <a:prstGeom prst="rect">
                           <a:avLst/>
@@ -8682,7 +8458,7 @@
           </mc:Choice>
           <mc:Fallback>
             <w:pict>
-              <v:rect id="shape_0" ID="Shape19" path="m0,0l-2147483645,0l-2147483645,-2147483646l0,-2147483646xe" fillcolor="#a0a0a0" stroked="f" style="position:absolute;margin-left:0pt;margin-top:-1.85pt;width:432.25pt;height:1.75pt;mso-wrap-style:none;v-text-anchor:middle;mso-position-vertical:top">
+              <v:rect id="shape_0" ID="Shape18" path="m0,0l-2147483645,0l-2147483645,-2147483646l0,-2147483646xe" fillcolor="#a0a0a0" stroked="f" style="position:absolute;margin-left:0pt;margin-top:-1.95pt;width:432.35pt;height:1.85pt;mso-wrap-style:none;v-text-anchor:middle;mso-position-vertical:top">
                 <v:fill o:detectmouseclick="t" type="solid" color2="#5f5f5f"/>
                 <v:stroke color="#3465a4" joinstyle="round" endcap="flat"/>
                 <w10:wrap type="square"/>
@@ -8701,7 +8477,7 @@
       </w:r>
       <w:r>
         <w:drawing>
-          <wp:anchor behindDoc="0" distT="0" distB="0" distL="114300" distR="114300" simplePos="0" locked="0" layoutInCell="0" allowOverlap="1" relativeHeight="19">
+          <wp:anchor behindDoc="0" distT="0" distB="0" distL="114300" distR="114300" simplePos="0" locked="0" layoutInCell="0" allowOverlap="1" relativeHeight="21">
             <wp:simplePos x="0" y="0"/>
             <wp:positionH relativeFrom="column">
               <wp:posOffset>5486400</wp:posOffset>
@@ -8769,9 +8545,9 @@
           <mc:Choice Requires="wps">
             <w:drawing>
               <wp:inline distT="0" distB="0" distL="0" distR="0">
-                <wp:extent cx="5490845" cy="23495"/>
+                <wp:extent cx="5492115" cy="24765"/>
                 <wp:effectExtent l="0" t="0" r="0" b="0"/>
-                <wp:docPr id="22" name="Shape20"/>
+                <wp:docPr id="22" name="Shape19"/>
                 <a:graphic xmlns:a="http://schemas.openxmlformats.org/drawingml/2006/main">
                   <a:graphicData uri="http://schemas.microsoft.com/office/word/2010/wordprocessingShape">
                     <wps:wsp>
@@ -8779,7 +8555,7 @@
                       <wps:spPr>
                         <a:xfrm>
                           <a:off x="0" y="0"/>
-                          <a:ext cx="5490360" cy="23040"/>
+                          <a:ext cx="5491440" cy="24120"/>
                         </a:xfrm>
                         <a:prstGeom prst="rect">
                           <a:avLst/>
@@ -8806,7 +8582,7 @@
           </mc:Choice>
           <mc:Fallback>
             <w:pict>
-              <v:rect id="shape_0" ID="Shape20" path="m0,0l-2147483645,0l-2147483645,-2147483646l0,-2147483646xe" fillcolor="#a0a0a0" stroked="f" style="position:absolute;margin-left:0pt;margin-top:-1.85pt;width:432.25pt;height:1.75pt;mso-wrap-style:none;v-text-anchor:middle;mso-position-vertical:top">
+              <v:rect id="shape_0" ID="Shape19" path="m0,0l-2147483645,0l-2147483645,-2147483646l0,-2147483646xe" fillcolor="#a0a0a0" stroked="f" style="position:absolute;margin-left:0pt;margin-top:-1.95pt;width:432.35pt;height:1.85pt;mso-wrap-style:none;v-text-anchor:middle;mso-position-vertical:top">
                 <v:fill o:detectmouseclick="t" type="solid" color2="#5f5f5f"/>
                 <v:stroke color="#3465a4" joinstyle="round" endcap="flat"/>
                 <w10:wrap type="square"/>

</xml_diff>

<commit_message>
GUI per la selezione delle celle
Revisione generale del pattern MVC: sistemato l'update della View, che prima veniva erroneamente eseguito tramite il metodo paintComponent(). Rivisto il diagramma dei componenti (dopo il dubbio sollevato in #2, non del tutto risolto). Abbozzate le principali scelte progettuali: occorre implementare il design pattern Memento. Passaggio alla lingua inglese per una maggiore coerenza dei nomi assegnati a variabili e metodi. Aggiunti i comandi per creare una nuova griglia (con dialog box di verifica) e i comandi per creare un nuovo blocco nello schema di gioco.
</commit_message>
<xml_diff>
--- a/Relazione progetto KenKen - Giulio Talarico 200881.docx
+++ b/Relazione progetto KenKen - Giulio Talarico 200881.docx
@@ -1415,7 +1415,7 @@
           <mc:Choice Requires="wps">
             <w:drawing>
               <wp:inline distT="0" distB="0" distL="0" distR="0">
-                <wp:extent cx="5492115" cy="24765"/>
+                <wp:extent cx="5492750" cy="25400"/>
                 <wp:effectExtent l="0" t="0" r="0" b="0"/>
                 <wp:docPr id="1" name="Shape1"/>
                 <a:graphic xmlns:a="http://schemas.openxmlformats.org/drawingml/2006/main">
@@ -1425,7 +1425,7 @@
                       <wps:spPr>
                         <a:xfrm>
                           <a:off x="0" y="0"/>
-                          <a:ext cx="5491440" cy="24120"/>
+                          <a:ext cx="5492160" cy="24840"/>
                         </a:xfrm>
                         <a:prstGeom prst="rect">
                           <a:avLst/>
@@ -1452,7 +1452,7 @@
           </mc:Choice>
           <mc:Fallback>
             <w:pict>
-              <v:rect id="shape_0" ID="Shape1" path="m0,0l-2147483645,0l-2147483645,-2147483646l0,-2147483646xe" fillcolor="#a0a0a0" stroked="f" style="position:absolute;margin-left:0pt;margin-top:-1.95pt;width:432.35pt;height:1.85pt;mso-wrap-style:none;v-text-anchor:middle;mso-position-vertical:top">
+              <v:rect id="shape_0" ID="Shape1" path="m0,0l-2147483645,0l-2147483645,-2147483646l0,-2147483646xe" fillcolor="#a0a0a0" stroked="f" style="position:absolute;margin-left:0pt;margin-top:-2pt;width:432.4pt;height:1.9pt;mso-wrap-style:none;v-text-anchor:middle;mso-position-vertical:top">
                 <v:fill o:detectmouseclick="t" type="solid" color2="#5f5f5f"/>
                 <v:stroke color="#3465a4" joinstyle="round" endcap="flat"/>
                 <w10:wrap type="square"/>
@@ -2435,7 +2435,7 @@
           <mc:Choice Requires="wps">
             <w:drawing>
               <wp:inline distT="0" distB="0" distL="0" distR="0">
-                <wp:extent cx="5492115" cy="24765"/>
+                <wp:extent cx="5492750" cy="25400"/>
                 <wp:effectExtent l="0" t="0" r="0" b="0"/>
                 <wp:docPr id="2" name="Shape2"/>
                 <a:graphic xmlns:a="http://schemas.openxmlformats.org/drawingml/2006/main">
@@ -2445,7 +2445,7 @@
                       <wps:spPr>
                         <a:xfrm>
                           <a:off x="0" y="0"/>
-                          <a:ext cx="5491440" cy="24120"/>
+                          <a:ext cx="5492160" cy="24840"/>
                         </a:xfrm>
                         <a:prstGeom prst="rect">
                           <a:avLst/>
@@ -2472,7 +2472,7 @@
           </mc:Choice>
           <mc:Fallback>
             <w:pict>
-              <v:rect id="shape_0" ID="Shape2" path="m0,0l-2147483645,0l-2147483645,-2147483646l0,-2147483646xe" fillcolor="#a0a0a0" stroked="f" style="position:absolute;margin-left:0pt;margin-top:-1.95pt;width:432.35pt;height:1.85pt;mso-wrap-style:none;v-text-anchor:middle;mso-position-vertical:top">
+              <v:rect id="shape_0" ID="Shape2" path="m0,0l-2147483645,0l-2147483645,-2147483646l0,-2147483646xe" fillcolor="#a0a0a0" stroked="f" style="position:absolute;margin-left:0pt;margin-top:-2pt;width:432.4pt;height:1.9pt;mso-wrap-style:none;v-text-anchor:middle;mso-position-vertical:top">
                 <v:fill o:detectmouseclick="t" type="solid" color2="#5f5f5f"/>
                 <v:stroke color="#3465a4" joinstyle="round" endcap="flat"/>
                 <w10:wrap type="square"/>
@@ -3137,7 +3137,7 @@
           <mc:Choice Requires="wps">
             <w:drawing>
               <wp:inline distT="0" distB="0" distL="0" distR="0">
-                <wp:extent cx="5492115" cy="24765"/>
+                <wp:extent cx="5492750" cy="25400"/>
                 <wp:effectExtent l="0" t="0" r="0" b="0"/>
                 <wp:docPr id="3" name="Shape3"/>
                 <a:graphic xmlns:a="http://schemas.openxmlformats.org/drawingml/2006/main">
@@ -3147,7 +3147,7 @@
                       <wps:spPr>
                         <a:xfrm>
                           <a:off x="0" y="0"/>
-                          <a:ext cx="5491440" cy="24120"/>
+                          <a:ext cx="5492160" cy="24840"/>
                         </a:xfrm>
                         <a:prstGeom prst="rect">
                           <a:avLst/>
@@ -3174,7 +3174,7 @@
           </mc:Choice>
           <mc:Fallback>
             <w:pict>
-              <v:rect id="shape_0" ID="Shape3" path="m0,0l-2147483645,0l-2147483645,-2147483646l0,-2147483646xe" fillcolor="#a0a0a0" stroked="f" style="position:absolute;margin-left:0pt;margin-top:-1.95pt;width:432.35pt;height:1.85pt;mso-wrap-style:none;v-text-anchor:middle;mso-position-vertical:top">
+              <v:rect id="shape_0" ID="Shape3" path="m0,0l-2147483645,0l-2147483645,-2147483646l0,-2147483646xe" fillcolor="#a0a0a0" stroked="f" style="position:absolute;margin-left:0pt;margin-top:-2pt;width:432.4pt;height:1.9pt;mso-wrap-style:none;v-text-anchor:middle;mso-position-vertical:top">
                 <v:fill o:detectmouseclick="t" type="solid" color2="#5f5f5f"/>
                 <v:stroke color="#3465a4" joinstyle="round" endcap="flat"/>
                 <w10:wrap type="square"/>
@@ -4391,7 +4391,7 @@
     <w:p>
       <w:pPr>
         <w:pStyle w:val="Title"/>
-        <w:spacing w:lineRule="auto" w:line="360"/>
+        <w:spacing w:lineRule="auto" w:line="240"/>
         <w:rPr/>
       </w:pPr>
       <w:r>
@@ -4400,7 +4400,7 @@
           <mc:Choice Requires="wps">
             <w:drawing>
               <wp:inline distT="0" distB="0" distL="0" distR="0">
-                <wp:extent cx="5492115" cy="24765"/>
+                <wp:extent cx="5492750" cy="25400"/>
                 <wp:effectExtent l="0" t="0" r="0" b="0"/>
                 <wp:docPr id="4" name="Shape4"/>
                 <a:graphic xmlns:a="http://schemas.openxmlformats.org/drawingml/2006/main">
@@ -4410,7 +4410,7 @@
                       <wps:spPr>
                         <a:xfrm>
                           <a:off x="0" y="0"/>
-                          <a:ext cx="5491440" cy="24120"/>
+                          <a:ext cx="5492160" cy="24840"/>
                         </a:xfrm>
                         <a:prstGeom prst="rect">
                           <a:avLst/>
@@ -4437,7 +4437,7 @@
           </mc:Choice>
           <mc:Fallback>
             <w:pict>
-              <v:rect id="shape_0" ID="Shape4" path="m0,0l-2147483645,0l-2147483645,-2147483646l0,-2147483646xe" fillcolor="#a0a0a0" stroked="f" style="position:absolute;margin-left:0pt;margin-top:-1.95pt;width:432.35pt;height:1.85pt;mso-wrap-style:none;v-text-anchor:middle;mso-position-vertical:top">
+              <v:rect id="shape_0" ID="Shape4" path="m0,0l-2147483645,0l-2147483645,-2147483646l0,-2147483646xe" fillcolor="#a0a0a0" stroked="f" style="position:absolute;margin-left:0pt;margin-top:-2pt;width:432.4pt;height:1.9pt;mso-wrap-style:none;v-text-anchor:middle;mso-position-vertical:top">
                 <v:fill o:detectmouseclick="t" type="solid" color2="#5f5f5f"/>
                 <v:stroke color="#3465a4" joinstyle="round" endcap="flat"/>
                 <w10:wrap type="square"/>
@@ -4460,16 +4460,34 @@
           <w:shd w:fill="auto" w:val="clear"/>
           <w:lang w:val="it-IT" w:eastAsia="zh-CN" w:bidi="hi-IN"/>
         </w:rPr>
-        <w:t>1. Salvataggio non solo della griglia di gioco iniziale ma anche degli inserimenti dell’utente</w:t>
+        <w:t xml:space="preserve">1. Salvataggio non solo della griglia di gioco iniziale ma anche degli inserimenti dell’utente </w:t>
+      </w:r>
+      <w:r>
+        <w:rPr>
+          <w:rFonts w:eastAsia="Arial" w:cs="Arial" w:ascii="Arial" w:hAnsi="Arial"/>
+          <w:i w:val="false"/>
+          <w:iCs w:val="false"/>
+          <w:caps w:val="false"/>
+          <w:smallCaps w:val="false"/>
+          <w:color w:val="000000"/>
+          <w:kern w:val="0"/>
+          <w:sz w:val="24"/>
+          <w:szCs w:val="24"/>
+          <w:shd w:fill="FFFF00" w:val="clear"/>
+          <w:lang w:val="it-IT" w:eastAsia="zh-CN" w:bidi="hi-IN"/>
+        </w:rPr>
+        <w:t>(A che serve? Potrei in ogni caso salvare la griglia con tutti gli inserimenti e poi al caricamento se voglio la griglia vuota li cancello tutti)</w:t>
       </w:r>
     </w:p>
     <w:p>
       <w:pPr>
         <w:pStyle w:val="Title"/>
-        <w:spacing w:lineRule="auto" w:line="360"/>
-        <w:rPr>
-          <w:rFonts w:ascii="Arial" w:hAnsi="Arial" w:eastAsia="Arial" w:cs="Arial"/>
-          <w:i w:val="false"/>
+        <w:spacing w:lineRule="auto" w:line="240"/>
+        <w:rPr/>
+      </w:pPr>
+      <w:r>
+        <w:rPr>
+          <w:rFonts w:eastAsia="Arial" w:cs="Arial" w:ascii="Arial" w:hAnsi="Arial"/>
           <w:i w:val="false"/>
           <w:iCs w:val="false"/>
           <w:caps w:val="false"/>
@@ -4481,6 +4499,14 @@
           <w:shd w:fill="auto" w:val="clear"/>
           <w:lang w:val="it-IT" w:eastAsia="zh-CN" w:bidi="hi-IN"/>
         </w:rPr>
+        <w:t>2. Pulsante per cancellare tutti gli inserimenti</w:t>
+      </w:r>
+    </w:p>
+    <w:p>
+      <w:pPr>
+        <w:pStyle w:val="Title"/>
+        <w:spacing w:lineRule="auto" w:line="240"/>
+        <w:rPr/>
       </w:pPr>
       <w:r>
         <w:rPr>
@@ -4496,70 +4522,88 @@
           <w:shd w:fill="auto" w:val="clear"/>
           <w:lang w:val="it-IT" w:eastAsia="zh-CN" w:bidi="hi-IN"/>
         </w:rPr>
-        <w:t>2. Pulsante per cancellare tutti gli inserimenti</w:t>
-      </w:r>
-    </w:p>
-    <w:p>
-      <w:pPr>
-        <w:pStyle w:val="Title"/>
-        <w:spacing w:lineRule="auto" w:line="360"/>
-        <w:rPr/>
-      </w:pPr>
+        <w:t>3</w:t>
+      </w:r>
       <w:r>
         <w:rPr>
           <w:rFonts w:eastAsia="Arial" w:cs="Arial" w:ascii="Arial" w:hAnsi="Arial"/>
-          <w:i/>
+          <w:i w:val="false"/>
           <w:iCs w:val="false"/>
           <w:caps w:val="false"/>
           <w:smallCaps w:val="false"/>
-          <w:color w:val="595959"/>
+          <w:color w:val="000000"/>
           <w:kern w:val="0"/>
-          <w:sz w:val="22"/>
-          <w:szCs w:val="22"/>
+          <w:sz w:val="24"/>
+          <w:szCs w:val="24"/>
           <w:shd w:fill="auto" w:val="clear"/>
           <w:lang w:val="it-IT" w:eastAsia="zh-CN" w:bidi="hi-IN"/>
         </w:rPr>
-        <w:t>???</w:t>
-      </w:r>
-    </w:p>
-    <w:p>
-      <w:pPr>
-        <w:pStyle w:val="Title"/>
-        <w:spacing w:lineRule="auto" w:line="360" w:before="0" w:after="0"/>
-        <w:jc w:val="both"/>
-        <w:rPr>
-          <w:b w:val="false"/>
-          <w:b w:val="false"/>
-          <w:bCs w:val="false"/>
-          <w:i w:val="false"/>
+        <w:t>. Pulsant</w:t>
+      </w:r>
+      <w:r>
+        <w:rPr>
+          <w:rFonts w:eastAsia="Arial" w:cs="Arial" w:ascii="Arial" w:hAnsi="Arial"/>
           <w:i w:val="false"/>
           <w:iCs w:val="false"/>
-        </w:rPr>
-      </w:pPr>
+          <w:caps w:val="false"/>
+          <w:smallCaps w:val="false"/>
+          <w:color w:val="000000"/>
+          <w:kern w:val="0"/>
+          <w:sz w:val="24"/>
+          <w:szCs w:val="24"/>
+          <w:shd w:fill="auto" w:val="clear"/>
+          <w:lang w:val="it-IT" w:eastAsia="zh-CN" w:bidi="hi-IN"/>
+        </w:rPr>
+        <w:t xml:space="preserve">i </w:t>
+      </w:r>
       <w:r>
         <w:rPr>
           <w:rFonts w:eastAsia="Arial" w:cs="Arial" w:ascii="Arial" w:hAnsi="Arial"/>
-          <w:b w:val="false"/>
-          <w:bCs w:val="false"/>
           <w:i w:val="false"/>
           <w:iCs w:val="false"/>
           <w:caps w:val="false"/>
           <w:smallCaps w:val="false"/>
-          <w:color w:val="595959"/>
+          <w:color w:val="000000"/>
           <w:kern w:val="0"/>
-          <w:sz w:val="22"/>
-          <w:szCs w:val="22"/>
+          <w:sz w:val="24"/>
+          <w:szCs w:val="24"/>
           <w:shd w:fill="auto" w:val="clear"/>
           <w:lang w:val="it-IT" w:eastAsia="zh-CN" w:bidi="hi-IN"/>
         </w:rPr>
-        <w:t>???</w:t>
+        <w:t xml:space="preserve">per </w:t>
+      </w:r>
+      <w:r>
+        <w:rPr>
+          <w:rFonts w:eastAsia="Arial" w:cs="Arial" w:ascii="Arial" w:hAnsi="Arial"/>
+          <w:i w:val="false"/>
+          <w:iCs w:val="false"/>
+          <w:caps w:val="false"/>
+          <w:smallCaps w:val="false"/>
+          <w:color w:val="000000"/>
+          <w:kern w:val="0"/>
+          <w:sz w:val="24"/>
+          <w:szCs w:val="24"/>
+          <w:shd w:fill="auto" w:val="clear"/>
+          <w:lang w:val="it-IT" w:eastAsia="zh-CN" w:bidi="hi-IN"/>
+        </w:rPr>
+        <w:t>annullare o ripetere l’ultima operazione effettuata sulla griglia di gioco</w:t>
+      </w:r>
+    </w:p>
+    <w:p>
+      <w:pPr>
+        <w:pStyle w:val="Title"/>
+        <w:spacing w:lineRule="auto" w:line="240"/>
+        <w:rPr/>
+      </w:pPr>
+      <w:r>
+        <w:rPr/>
       </w:r>
     </w:p>
     <w:p>
       <w:pPr>
         <w:pStyle w:val="Title"/>
         <w:spacing w:lineRule="auto" w:line="240" w:before="0" w:after="0"/>
-        <w:jc w:val="both"/>
+        <w:jc w:val="left"/>
         <w:rPr/>
       </w:pPr>
       <w:r>
@@ -4616,20 +4660,13 @@
         </w:rPr>
         <w:t>Scenari d’uso dettagliati</w:t>
       </w:r>
-    </w:p>
-    <w:p>
-      <w:pPr>
-        <w:pStyle w:val="Title"/>
-        <w:spacing w:lineRule="auto" w:line="240"/>
-        <w:rPr/>
-      </w:pPr>
       <w:r>
         <w:rPr/>
         <mc:AlternateContent>
           <mc:Choice Requires="wps">
             <w:drawing>
               <wp:inline distT="0" distB="0" distL="0" distR="0">
-                <wp:extent cx="5492115" cy="24765"/>
+                <wp:extent cx="5492750" cy="25400"/>
                 <wp:effectExtent l="0" t="0" r="0" b="0"/>
                 <wp:docPr id="5" name="Shape5"/>
                 <a:graphic xmlns:a="http://schemas.openxmlformats.org/drawingml/2006/main">
@@ -4639,7 +4676,7 @@
                       <wps:spPr>
                         <a:xfrm>
                           <a:off x="0" y="0"/>
-                          <a:ext cx="5491440" cy="24120"/>
+                          <a:ext cx="5492160" cy="24840"/>
                         </a:xfrm>
                         <a:prstGeom prst="rect">
                           <a:avLst/>
@@ -4666,7 +4703,7 @@
           </mc:Choice>
           <mc:Fallback>
             <w:pict>
-              <v:rect id="shape_0" ID="Shape5" path="m0,0l-2147483645,0l-2147483645,-2147483646l0,-2147483646xe" fillcolor="#a0a0a0" stroked="f" style="position:absolute;margin-left:0pt;margin-top:-1.95pt;width:432.35pt;height:1.85pt;mso-wrap-style:none;v-text-anchor:middle;mso-position-vertical:top">
+              <v:rect id="shape_0" ID="Shape5" path="m0,0l-2147483645,0l-2147483645,-2147483646l0,-2147483646xe" fillcolor="#a0a0a0" stroked="f" style="position:absolute;margin-left:0pt;margin-top:-2pt;width:432.4pt;height:1.9pt;mso-wrap-style:none;v-text-anchor:middle;mso-position-vertical:top">
                 <v:fill o:detectmouseclick="t" type="solid" color2="#5f5f5f"/>
                 <v:stroke color="#3465a4" joinstyle="round" endcap="flat"/>
                 <w10:wrap type="square"/>
@@ -4950,6 +4987,56 @@
               <w:t>L’utente seleziona le celle per costruire i blocchi di uno schema di gioco fin quando ogni cella appartiene ad un blocco</w:t>
             </w:r>
           </w:p>
+          <w:p>
+            <w:pPr>
+              <w:pStyle w:val="TableContents"/>
+              <w:widowControl w:val="false"/>
+              <w:spacing w:lineRule="auto" w:line="240"/>
+              <w:ind w:left="0" w:right="0" w:hanging="0"/>
+              <w:rPr>
+                <w:rFonts w:eastAsia="FreeSans" w:cs="FreeSans"/>
+                <w:b w:val="false"/>
+                <w:b w:val="false"/>
+                <w:bCs w:val="false"/>
+                <w:i w:val="false"/>
+                <w:i w:val="false"/>
+                <w:iCs w:val="false"/>
+                <w:color w:val="auto"/>
+                <w:kern w:val="0"/>
+                <w:sz w:val="24"/>
+                <w:szCs w:val="24"/>
+                <w:lang w:val="en-US" w:eastAsia="zh-CN" w:bidi="hi-IN"/>
+              </w:rPr>
+            </w:pPr>
+            <w:r>
+              <w:rPr/>
+            </w:r>
+          </w:p>
+          <w:p>
+            <w:pPr>
+              <w:pStyle w:val="TableContents"/>
+              <w:widowControl w:val="false"/>
+              <w:shd w:fill="FFFF00" w:val="clear"/>
+              <w:spacing w:lineRule="auto" w:line="240"/>
+              <w:ind w:left="0" w:right="0" w:hanging="0"/>
+              <w:rPr/>
+            </w:pPr>
+            <w:r>
+              <w:rPr>
+                <w:rFonts w:eastAsia="FreeSans" w:cs="FreeSans"/>
+                <w:b w:val="false"/>
+                <w:bCs w:val="false"/>
+                <w:i w:val="false"/>
+                <w:iCs w:val="false"/>
+                <w:color w:val="auto"/>
+                <w:kern w:val="0"/>
+                <w:sz w:val="24"/>
+                <w:szCs w:val="24"/>
+                <w:lang w:val="en-US" w:eastAsia="zh-CN" w:bidi="hi-IN"/>
+              </w:rPr>
+              <w:t>TODO da estendere : l’utente seleziona celle di gioco non contingue, l’utente non seleziona almeno una volta tutte le celle della griglia di gioco, l’utente conferma la selezione e crea il blocco, tutte le celle appartengono ad un blocco per cui si può avviare la partita</w:t>
+            </w:r>
+          </w:p>
         </w:tc>
       </w:tr>
       <w:tr>
@@ -5147,9 +5234,89 @@
         <w:rPr/>
       </w:r>
     </w:p>
+    <w:p>
+      <w:pPr>
+        <w:pStyle w:val="TextBody"/>
+        <w:spacing w:lineRule="auto" w:line="240"/>
+        <w:rPr/>
+      </w:pPr>
+      <w:r>
+        <w:rPr/>
+      </w:r>
+    </w:p>
+    <w:p>
+      <w:pPr>
+        <w:pStyle w:val="TextBody"/>
+        <w:spacing w:lineRule="auto" w:line="240"/>
+        <w:rPr/>
+      </w:pPr>
+      <w:r>
+        <w:rPr/>
+      </w:r>
+    </w:p>
+    <w:p>
+      <w:pPr>
+        <w:pStyle w:val="TextBody"/>
+        <w:spacing w:lineRule="auto" w:line="240"/>
+        <w:rPr/>
+      </w:pPr>
+      <w:r>
+        <w:rPr/>
+      </w:r>
+    </w:p>
+    <w:p>
+      <w:pPr>
+        <w:pStyle w:val="TextBody"/>
+        <w:spacing w:lineRule="auto" w:line="240"/>
+        <w:rPr/>
+      </w:pPr>
+      <w:r>
+        <w:rPr/>
+      </w:r>
+    </w:p>
+    <w:p>
+      <w:pPr>
+        <w:pStyle w:val="TextBody"/>
+        <w:spacing w:lineRule="auto" w:line="240"/>
+        <w:rPr/>
+      </w:pPr>
+      <w:r>
+        <w:rPr/>
+      </w:r>
+    </w:p>
+    <w:p>
+      <w:pPr>
+        <w:pStyle w:val="TextBody"/>
+        <w:spacing w:lineRule="auto" w:line="240"/>
+        <w:rPr/>
+      </w:pPr>
+      <w:r>
+        <w:rPr/>
+      </w:r>
+    </w:p>
+    <w:p>
+      <w:pPr>
+        <w:pStyle w:val="TextBody"/>
+        <w:spacing w:lineRule="auto" w:line="240"/>
+        <w:rPr/>
+      </w:pPr>
+      <w:r>
+        <w:rPr/>
+      </w:r>
+    </w:p>
+    <w:p>
+      <w:pPr>
+        <w:pStyle w:val="TextBody"/>
+        <w:spacing w:lineRule="auto" w:line="240"/>
+        <w:rPr/>
+      </w:pPr>
+      <w:r>
+        <w:rPr/>
+      </w:r>
+    </w:p>
     <w:tbl>
       <w:tblPr>
-        <w:tblW w:w="8640" w:type="dxa"/>
+        <w:tblW w:w="8639" w:type="dxa"/>
         <w:jc w:val="left"/>
         <w:tblInd w:w="0" w:type="dxa"/>
         <w:tblLayout w:type="fixed"/>
@@ -5599,6 +5766,33 @@
           </w:p>
         </w:tc>
       </w:tr>
+    </w:tbl>
+    <w:p>
+      <w:pPr>
+        <w:pStyle w:val="TextBody"/>
+        <w:rPr/>
+      </w:pPr>
+      <w:r>
+        <w:rPr/>
+      </w:r>
+    </w:p>
+    <w:tbl>
+      <w:tblPr>
+        <w:tblW w:w="8639" w:type="dxa"/>
+        <w:jc w:val="left"/>
+        <w:tblInd w:w="0" w:type="dxa"/>
+        <w:tblLayout w:type="fixed"/>
+        <w:tblCellMar>
+          <w:top w:w="55" w:type="dxa"/>
+          <w:left w:w="55" w:type="dxa"/>
+          <w:bottom w:w="55" w:type="dxa"/>
+          <w:right w:w="55" w:type="dxa"/>
+        </w:tblCellMar>
+      </w:tblPr>
+      <w:tblGrid>
+        <w:gridCol w:w="2428"/>
+        <w:gridCol w:w="6211"/>
+      </w:tblGrid>
       <w:tr>
         <w:trPr/>
         <w:tc>
@@ -6140,6 +6334,28 @@
       <w:pPr>
         <w:pStyle w:val="Title"/>
         <w:spacing w:lineRule="auto" w:line="360"/>
+        <w:rPr>
+          <w:rFonts w:eastAsia="Cambria" w:cs="Cambria"/>
+          <w:b/>
+          <w:b/>
+          <w:i/>
+          <w:i/>
+          <w:caps w:val="false"/>
+          <w:smallCaps w:val="false"/>
+          <w:color w:val="4F81BD"/>
+          <w:sz w:val="28"/>
+          <w:szCs w:val="28"/>
+          <w:lang w:val="en-US" w:eastAsia="zh-CN" w:bidi="hi-IN"/>
+        </w:rPr>
+      </w:pPr>
+      <w:r>
+        <w:rPr/>
+      </w:r>
+    </w:p>
+    <w:p>
+      <w:pPr>
+        <w:pStyle w:val="Title"/>
+        <w:spacing w:lineRule="auto" w:line="360"/>
         <w:rPr/>
       </w:pPr>
       <w:r>
@@ -6181,7 +6397,7 @@
           <mc:Choice Requires="wps">
             <w:drawing>
               <wp:inline distT="0" distB="0" distL="0" distR="0">
-                <wp:extent cx="5492115" cy="24765"/>
+                <wp:extent cx="5492750" cy="25400"/>
                 <wp:effectExtent l="0" t="0" r="0" b="0"/>
                 <wp:docPr id="6" name="Shape6"/>
                 <a:graphic xmlns:a="http://schemas.openxmlformats.org/drawingml/2006/main">
@@ -6191,7 +6407,7 @@
                       <wps:spPr>
                         <a:xfrm>
                           <a:off x="0" y="0"/>
-                          <a:ext cx="5491440" cy="24120"/>
+                          <a:ext cx="5492160" cy="24840"/>
                         </a:xfrm>
                         <a:prstGeom prst="rect">
                           <a:avLst/>
@@ -6218,7 +6434,7 @@
           </mc:Choice>
           <mc:Fallback>
             <w:pict>
-              <v:rect id="shape_0" ID="Shape6" path="m0,0l-2147483645,0l-2147483645,-2147483646l0,-2147483646xe" fillcolor="#a0a0a0" stroked="f" style="position:absolute;margin-left:0pt;margin-top:-1.95pt;width:432.35pt;height:1.85pt;mso-wrap-style:none;v-text-anchor:middle;mso-position-vertical:top">
+              <v:rect id="shape_0" ID="Shape6" path="m0,0l-2147483645,0l-2147483645,-2147483646l0,-2147483646xe" fillcolor="#a0a0a0" stroked="f" style="position:absolute;margin-left:0pt;margin-top:-2pt;width:432.4pt;height:1.9pt;mso-wrap-style:none;v-text-anchor:middle;mso-position-vertical:top">
                 <v:fill o:detectmouseclick="t" type="solid" color2="#5f5f5f"/>
                 <v:stroke color="#3465a4" joinstyle="round" endcap="flat"/>
                 <w10:wrap type="square"/>
@@ -6308,7 +6524,42 @@
     </w:p>
     <w:p>
       <w:pPr>
-        <w:pStyle w:val="LOnormal"/>
+        <w:pStyle w:val="Title"/>
+        <w:spacing w:lineRule="auto" w:line="360"/>
+        <w:rPr/>
+      </w:pPr>
+      <w:r>
+        <w:rPr>
+          <w:rFonts w:eastAsia="Cambria" w:cs="Cambria"/>
+          <w:b/>
+          <w:i/>
+          <w:caps w:val="false"/>
+          <w:smallCaps w:val="false"/>
+          <w:color w:val="4F81BD"/>
+          <w:sz w:val="28"/>
+          <w:szCs w:val="28"/>
+          <w:lang w:val="en-US" w:eastAsia="zh-CN" w:bidi="hi-IN"/>
+        </w:rPr>
+        <w:t>B</w:t>
+      </w:r>
+      <w:r>
+        <w:rPr>
+          <w:b/>
+          <w:i/>
+          <w:caps w:val="false"/>
+          <w:smallCaps w:val="false"/>
+          <w:color w:val="4F81BD"/>
+          <w:sz w:val="28"/>
+          <w:szCs w:val="28"/>
+        </w:rPr>
+        <w:t>.5 Assunzioni</w:t>
+      </w:r>
+    </w:p>
+    <w:p>
+      <w:pPr>
+        <w:pStyle w:val="Title"/>
+        <w:spacing w:lineRule="auto" w:line="240" w:before="0" w:after="0"/>
+        <w:jc w:val="both"/>
         <w:rPr/>
       </w:pPr>
       <w:r>
@@ -6317,9 +6568,9 @@
           <mc:Choice Requires="wps">
             <w:drawing>
               <wp:inline distT="0" distB="0" distL="0" distR="0">
-                <wp:extent cx="5492115" cy="24765"/>
+                <wp:extent cx="5492750" cy="25400"/>
                 <wp:effectExtent l="0" t="0" r="0" b="0"/>
-                <wp:docPr id="7" name="Shape7"/>
+                <wp:docPr id="7" name="Shape8"/>
                 <a:graphic xmlns:a="http://schemas.openxmlformats.org/drawingml/2006/main">
                   <a:graphicData uri="http://schemas.microsoft.com/office/word/2010/wordprocessingShape">
                     <wps:wsp>
@@ -6327,7 +6578,7 @@
                       <wps:spPr>
                         <a:xfrm>
                           <a:off x="0" y="0"/>
-                          <a:ext cx="5491440" cy="24120"/>
+                          <a:ext cx="5492160" cy="24840"/>
                         </a:xfrm>
                         <a:prstGeom prst="rect">
                           <a:avLst/>
@@ -6354,7 +6605,7 @@
           </mc:Choice>
           <mc:Fallback>
             <w:pict>
-              <v:rect id="shape_0" ID="Shape7" path="m0,0l-2147483645,0l-2147483645,-2147483646l0,-2147483646xe" fillcolor="#a0a0a0" stroked="f" style="position:absolute;margin-left:0pt;margin-top:-1.95pt;width:432.35pt;height:1.85pt;mso-wrap-style:none;v-text-anchor:middle;mso-position-vertical:top">
+              <v:rect id="shape_0" ID="Shape8" path="m0,0l-2147483645,0l-2147483645,-2147483646l0,-2147483646xe" fillcolor="#a0a0a0" stroked="f" style="position:absolute;margin-left:0pt;margin-top:-2pt;width:432.4pt;height:1.9pt;mso-wrap-style:none;v-text-anchor:middle;mso-position-vertical:top">
                 <v:fill o:detectmouseclick="t" type="solid" color2="#5f5f5f"/>
                 <v:stroke color="#3465a4" joinstyle="round" endcap="flat"/>
                 <w10:wrap type="square"/>
@@ -6363,13 +6614,9 @@
           </mc:Fallback>
         </mc:AlternateContent>
       </w:r>
-    </w:p>
-    <w:p>
-      <w:pPr>
-        <w:pStyle w:val="LOnormal"/>
-        <w:rPr>
-          <w:rFonts w:ascii="Arial" w:hAnsi="Arial" w:eastAsia="Arial" w:cs="Arial"/>
-          <w:i/>
+      <w:r>
+        <w:rPr>
+          <w:rFonts w:eastAsia="Arial" w:cs="Arial" w:ascii="Arial" w:hAnsi="Arial"/>
           <w:i/>
           <w:caps w:val="false"/>
           <w:smallCaps w:val="false"/>
@@ -6377,22 +6624,13 @@
           <w:sz w:val="22"/>
           <w:szCs w:val="22"/>
         </w:rPr>
-      </w:pPr>
-      <w:r>
-        <w:rPr>
-          <w:rFonts w:eastAsia="Arial" w:cs="Arial" w:ascii="Arial" w:hAnsi="Arial"/>
-          <w:i/>
-          <w:caps w:val="false"/>
-          <w:smallCaps w:val="false"/>
-          <w:color w:val="595959"/>
-          <w:sz w:val="22"/>
-          <w:szCs w:val="22"/>
-        </w:rPr>
-      </w:r>
-    </w:p>
-    <w:p>
-      <w:pPr>
-        <w:pStyle w:val="LOnormal"/>
+        <w:t>&lt;Briefly document, in this section, the most relevant requirement assumptions/decisions you had to made during your project&gt;</w:t>
+      </w:r>
+    </w:p>
+    <w:p>
+      <w:pPr>
+        <w:pStyle w:val="Title"/>
+        <w:spacing w:lineRule="auto" w:line="360"/>
         <w:rPr>
           <w:rFonts w:ascii="Arial" w:hAnsi="Arial" w:eastAsia="Arial" w:cs="Arial"/>
           <w:i/>
@@ -6446,14 +6684,12 @@
           <w:sz w:val="28"/>
           <w:szCs w:val="28"/>
         </w:rPr>
-        <w:t>.5 Assunzioni</w:t>
-      </w:r>
-    </w:p>
-    <w:p>
-      <w:pPr>
-        <w:pStyle w:val="Title"/>
-        <w:spacing w:lineRule="auto" w:line="240" w:before="0" w:after="0"/>
-        <w:jc w:val="both"/>
+        <w:t>.6 Use Case Diagrams</w:t>
+      </w:r>
+    </w:p>
+    <w:p>
+      <w:pPr>
+        <w:pStyle w:val="LOnormal"/>
         <w:rPr/>
       </w:pPr>
       <w:r>
@@ -6462,9 +6698,9 @@
           <mc:Choice Requires="wps">
             <w:drawing>
               <wp:inline distT="0" distB="0" distL="0" distR="0">
-                <wp:extent cx="5492115" cy="24765"/>
+                <wp:extent cx="5492750" cy="25400"/>
                 <wp:effectExtent l="0" t="0" r="0" b="0"/>
-                <wp:docPr id="8" name="Shape8"/>
+                <wp:docPr id="8" name="Shape10"/>
                 <a:graphic xmlns:a="http://schemas.openxmlformats.org/drawingml/2006/main">
                   <a:graphicData uri="http://schemas.microsoft.com/office/word/2010/wordprocessingShape">
                     <wps:wsp>
@@ -6472,7 +6708,7 @@
                       <wps:spPr>
                         <a:xfrm>
                           <a:off x="0" y="0"/>
-                          <a:ext cx="5491440" cy="24120"/>
+                          <a:ext cx="5492160" cy="24840"/>
                         </a:xfrm>
                         <a:prstGeom prst="rect">
                           <a:avLst/>
@@ -6499,7 +6735,7 @@
           </mc:Choice>
           <mc:Fallback>
             <w:pict>
-              <v:rect id="shape_0" ID="Shape8" path="m0,0l-2147483645,0l-2147483645,-2147483646l0,-2147483646xe" fillcolor="#a0a0a0" stroked="f" style="position:absolute;margin-left:0pt;margin-top:-1.95pt;width:432.35pt;height:1.85pt;mso-wrap-style:none;v-text-anchor:middle;mso-position-vertical:top">
+              <v:rect id="shape_0" ID="Shape10" path="m0,0l-2147483645,0l-2147483645,-2147483646l0,-2147483646xe" fillcolor="#a0a0a0" stroked="f" style="position:absolute;margin-left:0pt;margin-top:-2pt;width:432.4pt;height:1.9pt;mso-wrap-style:none;v-text-anchor:middle;mso-position-vertical:top">
                 <v:fill o:detectmouseclick="t" type="solid" color2="#5f5f5f"/>
                 <v:stroke color="#3465a4" joinstyle="round" endcap="flat"/>
                 <w10:wrap type="square"/>
@@ -6508,17 +6744,124 @@
           </mc:Fallback>
         </mc:AlternateContent>
       </w:r>
-      <w:r>
-        <w:rPr>
-          <w:rFonts w:eastAsia="Arial" w:cs="Arial" w:ascii="Arial" w:hAnsi="Arial"/>
+    </w:p>
+    <w:p>
+      <w:pPr>
+        <w:pStyle w:val="LOnormal"/>
+        <w:rPr>
+          <w:b/>
+          <w:b/>
           <w:i/>
-          <w:caps w:val="false"/>
-          <w:smallCaps w:val="false"/>
-          <w:color w:val="595959"/>
-          <w:sz w:val="22"/>
-          <w:szCs w:val="22"/>
-        </w:rPr>
-        <w:t>&lt;Briefly document, in this section, the most relevant requirement assumptions/decisions you had to made during your project&gt;</w:t>
+          <w:i/>
+          <w:caps w:val="false"/>
+          <w:smallCaps w:val="false"/>
+          <w:color w:val="4F81BD"/>
+          <w:sz w:val="28"/>
+          <w:szCs w:val="28"/>
+        </w:rPr>
+      </w:pPr>
+      <w:r>
+        <w:rPr>
+          <w:b/>
+          <w:i/>
+          <w:caps w:val="false"/>
+          <w:smallCaps w:val="false"/>
+          <w:color w:val="4F81BD"/>
+          <w:sz w:val="28"/>
+          <w:szCs w:val="28"/>
+        </w:rPr>
+        <w:drawing>
+          <wp:anchor behindDoc="0" distT="0" distB="0" distL="0" distR="0" simplePos="0" locked="0" layoutInCell="0" allowOverlap="1" relativeHeight="20">
+            <wp:simplePos x="0" y="0"/>
+            <wp:positionH relativeFrom="column">
+              <wp:posOffset>-396875</wp:posOffset>
+            </wp:positionH>
+            <wp:positionV relativeFrom="paragraph">
+              <wp:posOffset>244475</wp:posOffset>
+            </wp:positionV>
+            <wp:extent cx="6280150" cy="3717290"/>
+            <wp:effectExtent l="0" t="0" r="0" b="0"/>
+            <wp:wrapSquare wrapText="largest"/>
+            <wp:docPr id="9" name="Image1" descr=""/>
+            <wp:cNvGraphicFramePr>
+              <a:graphicFrameLocks xmlns:a="http://schemas.openxmlformats.org/drawingml/2006/main" noChangeAspect="1"/>
+            </wp:cNvGraphicFramePr>
+            <a:graphic xmlns:a="http://schemas.openxmlformats.org/drawingml/2006/main">
+              <a:graphicData uri="http://schemas.openxmlformats.org/drawingml/2006/picture">
+                <pic:pic xmlns:pic="http://schemas.openxmlformats.org/drawingml/2006/picture">
+                  <pic:nvPicPr>
+                    <pic:cNvPr id="9" name="Image1" descr=""/>
+                    <pic:cNvPicPr>
+                      <a:picLocks noChangeAspect="1" noChangeArrowheads="1"/>
+                    </pic:cNvPicPr>
+                  </pic:nvPicPr>
+                  <pic:blipFill>
+                    <a:blip r:embed="rId7"/>
+                    <a:srcRect l="0" t="0" r="834" b="1226"/>
+                    <a:stretch>
+                      <a:fillRect/>
+                    </a:stretch>
+                  </pic:blipFill>
+                  <pic:spPr bwMode="auto">
+                    <a:xfrm>
+                      <a:off x="0" y="0"/>
+                      <a:ext cx="6280150" cy="3717290"/>
+                    </a:xfrm>
+                    <a:prstGeom prst="rect">
+                      <a:avLst/>
+                    </a:prstGeom>
+                  </pic:spPr>
+                </pic:pic>
+              </a:graphicData>
+            </a:graphic>
+          </wp:anchor>
+        </w:drawing>
+      </w:r>
+      <w:r>
+        <w:br w:type="page"/>
+      </w:r>
+    </w:p>
+    <w:p>
+      <w:pPr>
+        <w:pStyle w:val="Title"/>
+        <w:spacing w:lineRule="auto" w:line="276"/>
+        <w:rPr/>
+      </w:pPr>
+      <w:r>
+        <w:rPr>
+          <w:caps w:val="false"/>
+          <w:smallCaps w:val="false"/>
+        </w:rPr>
+        <w:t xml:space="preserve">C. Architettura Software </w:t>
+      </w:r>
+    </w:p>
+    <w:p>
+      <w:pPr>
+        <w:pStyle w:val="Title"/>
+        <w:spacing w:lineRule="auto" w:line="360"/>
+        <w:rPr>
+          <w:b/>
+          <w:b/>
+          <w:i/>
+          <w:i/>
+          <w:caps w:val="false"/>
+          <w:smallCaps w:val="false"/>
+          <w:color w:val="4F81BD"/>
+          <w:sz w:val="28"/>
+          <w:szCs w:val="28"/>
+        </w:rPr>
+      </w:pPr>
+      <w:r>
+        <w:rPr>
+          <w:b/>
+          <w:i/>
+          <w:caps w:val="false"/>
+          <w:smallCaps w:val="false"/>
+          <w:color w:val="4F81BD"/>
+          <w:sz w:val="28"/>
+          <w:szCs w:val="28"/>
+        </w:rPr>
+        <w:t xml:space="preserve">C.1 The static view of the system: Component Diagram </w:t>
       </w:r>
     </w:p>
     <w:p>
@@ -6532,9 +6875,9 @@
           <mc:Choice Requires="wps">
             <w:drawing>
               <wp:inline distT="0" distB="0" distL="0" distR="0">
-                <wp:extent cx="5492115" cy="24765"/>
+                <wp:extent cx="5492750" cy="25400"/>
                 <wp:effectExtent l="0" t="0" r="0" b="0"/>
-                <wp:docPr id="9" name="Shape9"/>
+                <wp:docPr id="10" name="Shape11"/>
                 <a:graphic xmlns:a="http://schemas.openxmlformats.org/drawingml/2006/main">
                   <a:graphicData uri="http://schemas.microsoft.com/office/word/2010/wordprocessingShape">
                     <wps:wsp>
@@ -6542,7 +6885,7 @@
                       <wps:spPr>
                         <a:xfrm>
                           <a:off x="0" y="0"/>
-                          <a:ext cx="5491440" cy="24120"/>
+                          <a:ext cx="5492160" cy="24840"/>
                         </a:xfrm>
                         <a:prstGeom prst="rect">
                           <a:avLst/>
@@ -6569,7 +6912,7 @@
           </mc:Choice>
           <mc:Fallback>
             <w:pict>
-              <v:rect id="shape_0" ID="Shape9" path="m0,0l-2147483645,0l-2147483645,-2147483646l0,-2147483646xe" fillcolor="#a0a0a0" stroked="f" style="position:absolute;margin-left:0pt;margin-top:-1.95pt;width:432.35pt;height:1.85pt;mso-wrap-style:none;v-text-anchor:middle;mso-position-vertical:top">
+              <v:rect id="shape_0" ID="Shape11" path="m0,0l-2147483645,0l-2147483645,-2147483646l0,-2147483646xe" fillcolor="#a0a0a0" stroked="f" style="position:absolute;margin-left:0pt;margin-top:-2pt;width:432.4pt;height:1.9pt;mso-wrap-style:none;v-text-anchor:middle;mso-position-vertical:top">
                 <v:fill o:detectmouseclick="t" type="solid" color2="#5f5f5f"/>
                 <v:stroke color="#3465a4" joinstyle="round" endcap="flat"/>
                 <w10:wrap type="square"/>
@@ -6583,52 +6926,61 @@
       <w:pPr>
         <w:pStyle w:val="LOnormal"/>
         <w:rPr>
-          <w:rFonts w:ascii="Arial" w:hAnsi="Arial" w:eastAsia="Arial" w:cs="Arial"/>
-          <w:i/>
-          <w:i/>
-          <w:caps w:val="false"/>
-          <w:smallCaps w:val="false"/>
-          <w:color w:val="595959"/>
-          <w:sz w:val="22"/>
-          <w:szCs w:val="22"/>
-        </w:rPr>
-      </w:pPr>
-      <w:r>
-        <w:rPr>
-          <w:rFonts w:eastAsia="Arial" w:cs="Arial" w:ascii="Arial" w:hAnsi="Arial"/>
-          <w:i/>
-          <w:caps w:val="false"/>
-          <w:smallCaps w:val="false"/>
-          <w:color w:val="595959"/>
-          <w:sz w:val="22"/>
-          <w:szCs w:val="22"/>
-        </w:rPr>
-      </w:r>
-    </w:p>
-    <w:p>
-      <w:pPr>
-        <w:pStyle w:val="LOnormal"/>
-        <w:rPr>
-          <w:rFonts w:ascii="Arial" w:hAnsi="Arial" w:eastAsia="Arial" w:cs="Arial"/>
-          <w:i/>
-          <w:i/>
-          <w:caps w:val="false"/>
-          <w:smallCaps w:val="false"/>
-          <w:color w:val="595959"/>
-          <w:sz w:val="22"/>
-          <w:szCs w:val="22"/>
-        </w:rPr>
-      </w:pPr>
-      <w:r>
-        <w:rPr>
-          <w:rFonts w:eastAsia="Arial" w:cs="Arial" w:ascii="Arial" w:hAnsi="Arial"/>
-          <w:i/>
-          <w:caps w:val="false"/>
-          <w:smallCaps w:val="false"/>
-          <w:color w:val="595959"/>
-          <w:sz w:val="22"/>
-          <w:szCs w:val="22"/>
-        </w:rPr>
+          <w:caps w:val="false"/>
+          <w:smallCaps w:val="false"/>
+        </w:rPr>
+      </w:pPr>
+      <w:r>
+        <w:rPr>
+          <w:caps w:val="false"/>
+          <w:smallCaps w:val="false"/>
+        </w:rPr>
+        <w:drawing>
+          <wp:anchor behindDoc="0" distT="0" distB="0" distL="0" distR="0" simplePos="0" locked="0" layoutInCell="0" allowOverlap="1" relativeHeight="21">
+            <wp:simplePos x="0" y="0"/>
+            <wp:positionH relativeFrom="column">
+              <wp:posOffset>-374650</wp:posOffset>
+            </wp:positionH>
+            <wp:positionV relativeFrom="paragraph">
+              <wp:posOffset>635</wp:posOffset>
+            </wp:positionV>
+            <wp:extent cx="6228715" cy="2287905"/>
+            <wp:effectExtent l="0" t="0" r="0" b="0"/>
+            <wp:wrapSquare wrapText="largest"/>
+            <wp:docPr id="11" name="Image2" descr=""/>
+            <wp:cNvGraphicFramePr>
+              <a:graphicFrameLocks xmlns:a="http://schemas.openxmlformats.org/drawingml/2006/main" noChangeAspect="1"/>
+            </wp:cNvGraphicFramePr>
+            <a:graphic xmlns:a="http://schemas.openxmlformats.org/drawingml/2006/main">
+              <a:graphicData uri="http://schemas.openxmlformats.org/drawingml/2006/picture">
+                <pic:pic xmlns:pic="http://schemas.openxmlformats.org/drawingml/2006/picture">
+                  <pic:nvPicPr>
+                    <pic:cNvPr id="11" name="Image2" descr=""/>
+                    <pic:cNvPicPr>
+                      <a:picLocks noChangeAspect="1" noChangeArrowheads="1"/>
+                    </pic:cNvPicPr>
+                  </pic:nvPicPr>
+                  <pic:blipFill>
+                    <a:blip r:embed="rId8"/>
+                    <a:srcRect l="682" t="0" r="565" b="1443"/>
+                    <a:stretch>
+                      <a:fillRect/>
+                    </a:stretch>
+                  </pic:blipFill>
+                  <pic:spPr bwMode="auto">
+                    <a:xfrm>
+                      <a:off x="0" y="0"/>
+                      <a:ext cx="6228715" cy="2287905"/>
+                    </a:xfrm>
+                    <a:prstGeom prst="rect">
+                      <a:avLst/>
+                    </a:prstGeom>
+                  </pic:spPr>
+                </pic:pic>
+              </a:graphicData>
+            </a:graphic>
+          </wp:anchor>
+        </w:drawing>
       </w:r>
     </w:p>
     <w:p>
@@ -6636,48 +6988,17 @@
         <w:pStyle w:val="Title"/>
         <w:spacing w:lineRule="auto" w:line="360"/>
         <w:rPr>
-          <w:rFonts w:ascii="Arial" w:hAnsi="Arial" w:eastAsia="Arial" w:cs="Arial"/>
+          <w:b/>
+          <w:b/>
           <w:i/>
-          <w:i/>
-          <w:caps w:val="false"/>
-          <w:smallCaps w:val="false"/>
-          <w:color w:val="595959"/>
-          <w:sz w:val="22"/>
-          <w:szCs w:val="22"/>
-        </w:rPr>
-      </w:pPr>
-      <w:r>
-        <w:rPr>
-          <w:rFonts w:eastAsia="Arial" w:cs="Arial" w:ascii="Arial" w:hAnsi="Arial"/>
-          <w:i/>
-          <w:caps w:val="false"/>
-          <w:smallCaps w:val="false"/>
-          <w:color w:val="595959"/>
-          <w:sz w:val="22"/>
-          <w:szCs w:val="22"/>
-        </w:rPr>
-      </w:r>
-    </w:p>
-    <w:p>
-      <w:pPr>
-        <w:pStyle w:val="Title"/>
-        <w:spacing w:lineRule="auto" w:line="360"/>
-        <w:rPr/>
-      </w:pPr>
-      <w:r>
-        <w:rPr>
-          <w:rFonts w:eastAsia="Cambria" w:cs="Cambria"/>
-          <w:b/>
           <w:i/>
           <w:caps w:val="false"/>
           <w:smallCaps w:val="false"/>
           <w:color w:val="4F81BD"/>
           <w:sz w:val="28"/>
           <w:szCs w:val="28"/>
-          <w:lang w:val="en-US" w:eastAsia="zh-CN" w:bidi="hi-IN"/>
-        </w:rPr>
-        <w:t>B</w:t>
-      </w:r>
+        </w:rPr>
+      </w:pPr>
       <w:r>
         <w:rPr>
           <w:b/>
@@ -6688,7 +7009,7 @@
           <w:sz w:val="28"/>
           <w:szCs w:val="28"/>
         </w:rPr>
-        <w:t>.6 Use Case Diagrams</w:t>
+        <w:t>C.2 The dynamic view of the software architecture: Sequence Diagram</w:t>
       </w:r>
     </w:p>
     <w:p>
@@ -6702,9 +7023,9 @@
           <mc:Choice Requires="wps">
             <w:drawing>
               <wp:inline distT="0" distB="0" distL="0" distR="0">
-                <wp:extent cx="5492115" cy="24765"/>
+                <wp:extent cx="5492750" cy="25400"/>
                 <wp:effectExtent l="0" t="0" r="0" b="0"/>
-                <wp:docPr id="10" name="Shape10"/>
+                <wp:docPr id="12" name="Shape12"/>
                 <a:graphic xmlns:a="http://schemas.openxmlformats.org/drawingml/2006/main">
                   <a:graphicData uri="http://schemas.microsoft.com/office/word/2010/wordprocessingShape">
                     <wps:wsp>
@@ -6712,7 +7033,7 @@
                       <wps:spPr>
                         <a:xfrm>
                           <a:off x="0" y="0"/>
-                          <a:ext cx="5491440" cy="24120"/>
+                          <a:ext cx="5492160" cy="24840"/>
                         </a:xfrm>
                         <a:prstGeom prst="rect">
                           <a:avLst/>
@@ -6739,7 +7060,7 @@
           </mc:Choice>
           <mc:Fallback>
             <w:pict>
-              <v:rect id="shape_0" ID="Shape10" path="m0,0l-2147483645,0l-2147483645,-2147483646l0,-2147483646xe" fillcolor="#a0a0a0" stroked="f" style="position:absolute;margin-left:0pt;margin-top:-1.95pt;width:432.35pt;height:1.85pt;mso-wrap-style:none;v-text-anchor:middle;mso-position-vertical:top">
+              <v:rect id="shape_0" ID="Shape12" path="m0,0l-2147483645,0l-2147483645,-2147483646l0,-2147483646xe" fillcolor="#a0a0a0" stroked="f" style="position:absolute;margin-left:0pt;margin-top:-2pt;width:432.4pt;height:1.9pt;mso-wrap-style:none;v-text-anchor:middle;mso-position-vertical:top">
                 <v:fill o:detectmouseclick="t" type="solid" color2="#5f5f5f"/>
                 <v:stroke color="#3465a4" joinstyle="round" endcap="flat"/>
                 <w10:wrap type="square"/>
@@ -6801,75 +7122,11 @@
           <w:sz w:val="28"/>
           <w:szCs w:val="28"/>
         </w:rPr>
-        <w:drawing>
-          <wp:anchor behindDoc="0" distT="0" distB="0" distL="0" distR="0" simplePos="0" locked="0" layoutInCell="0" allowOverlap="1" relativeHeight="22">
-            <wp:simplePos x="0" y="0"/>
-            <wp:positionH relativeFrom="column">
-              <wp:align>center</wp:align>
-            </wp:positionH>
-            <wp:positionV relativeFrom="paragraph">
-              <wp:posOffset>409575</wp:posOffset>
-            </wp:positionV>
-            <wp:extent cx="6280150" cy="3717290"/>
-            <wp:effectExtent l="0" t="0" r="0" b="0"/>
-            <wp:wrapSquare wrapText="largest"/>
-            <wp:docPr id="11" name="Image1" descr=""/>
-            <wp:cNvGraphicFramePr>
-              <a:graphicFrameLocks xmlns:a="http://schemas.openxmlformats.org/drawingml/2006/main" noChangeAspect="1"/>
-            </wp:cNvGraphicFramePr>
-            <a:graphic xmlns:a="http://schemas.openxmlformats.org/drawingml/2006/main">
-              <a:graphicData uri="http://schemas.openxmlformats.org/drawingml/2006/picture">
-                <pic:pic xmlns:pic="http://schemas.openxmlformats.org/drawingml/2006/picture">
-                  <pic:nvPicPr>
-                    <pic:cNvPr id="11" name="Image1" descr=""/>
-                    <pic:cNvPicPr>
-                      <a:picLocks noChangeAspect="1" noChangeArrowheads="1"/>
-                    </pic:cNvPicPr>
-                  </pic:nvPicPr>
-                  <pic:blipFill>
-                    <a:blip r:embed="rId7"/>
-                    <a:srcRect l="0" t="0" r="834" b="1226"/>
-                    <a:stretch>
-                      <a:fillRect/>
-                    </a:stretch>
-                  </pic:blipFill>
-                  <pic:spPr bwMode="auto">
-                    <a:xfrm>
-                      <a:off x="0" y="0"/>
-                      <a:ext cx="6280150" cy="3717290"/>
-                    </a:xfrm>
-                    <a:prstGeom prst="rect">
-                      <a:avLst/>
-                    </a:prstGeom>
-                  </pic:spPr>
-                </pic:pic>
-              </a:graphicData>
-            </a:graphic>
-          </wp:anchor>
-        </w:drawing>
-      </w:r>
-      <w:r>
-        <w:br w:type="page"/>
-      </w:r>
-    </w:p>
-    <w:p>
-      <w:pPr>
-        <w:pStyle w:val="Title"/>
-        <w:spacing w:lineRule="auto" w:line="276"/>
-        <w:rPr/>
-      </w:pPr>
-      <w:r>
-        <w:rPr>
-          <w:caps w:val="false"/>
-          <w:smallCaps w:val="false"/>
-        </w:rPr>
-        <w:t xml:space="preserve">C. Architettura Software </w:t>
-      </w:r>
-    </w:p>
-    <w:p>
-      <w:pPr>
-        <w:pStyle w:val="Title"/>
-        <w:spacing w:lineRule="auto" w:line="360"/>
+      </w:r>
+    </w:p>
+    <w:p>
+      <w:pPr>
+        <w:pStyle w:val="LOnormal"/>
         <w:rPr>
           <w:b/>
           <w:b/>
@@ -6892,7 +7149,141 @@
           <w:sz w:val="28"/>
           <w:szCs w:val="28"/>
         </w:rPr>
-        <w:t xml:space="preserve">C.1 The static view of the system: Component Diagram </w:t>
+      </w:r>
+    </w:p>
+    <w:p>
+      <w:pPr>
+        <w:pStyle w:val="LOnormal"/>
+        <w:rPr>
+          <w:b/>
+          <w:b/>
+          <w:i/>
+          <w:i/>
+          <w:caps w:val="false"/>
+          <w:smallCaps w:val="false"/>
+          <w:color w:val="4F81BD"/>
+          <w:sz w:val="28"/>
+          <w:szCs w:val="28"/>
+        </w:rPr>
+      </w:pPr>
+      <w:r>
+        <w:rPr>
+          <w:b/>
+          <w:i/>
+          <w:caps w:val="false"/>
+          <w:smallCaps w:val="false"/>
+          <w:color w:val="4F81BD"/>
+          <w:sz w:val="28"/>
+          <w:szCs w:val="28"/>
+        </w:rPr>
+      </w:r>
+    </w:p>
+    <w:p>
+      <w:pPr>
+        <w:pStyle w:val="LOnormal"/>
+        <w:rPr>
+          <w:b/>
+          <w:b/>
+          <w:i/>
+          <w:i/>
+          <w:caps w:val="false"/>
+          <w:smallCaps w:val="false"/>
+          <w:color w:val="4F81BD"/>
+          <w:sz w:val="28"/>
+          <w:szCs w:val="28"/>
+        </w:rPr>
+      </w:pPr>
+      <w:r>
+        <w:rPr>
+          <w:b/>
+          <w:i/>
+          <w:caps w:val="false"/>
+          <w:smallCaps w:val="false"/>
+          <w:color w:val="4F81BD"/>
+          <w:sz w:val="28"/>
+          <w:szCs w:val="28"/>
+        </w:rPr>
+      </w:r>
+    </w:p>
+    <w:p>
+      <w:pPr>
+        <w:pStyle w:val="LOnormal"/>
+        <w:rPr>
+          <w:b/>
+          <w:b/>
+          <w:i/>
+          <w:i/>
+          <w:caps w:val="false"/>
+          <w:smallCaps w:val="false"/>
+          <w:color w:val="4F81BD"/>
+          <w:sz w:val="28"/>
+          <w:szCs w:val="28"/>
+        </w:rPr>
+      </w:pPr>
+      <w:r>
+        <w:rPr>
+          <w:b/>
+          <w:i/>
+          <w:caps w:val="false"/>
+          <w:smallCaps w:val="false"/>
+          <w:color w:val="4F81BD"/>
+          <w:sz w:val="28"/>
+          <w:szCs w:val="28"/>
+        </w:rPr>
+      </w:r>
+    </w:p>
+    <w:p>
+      <w:pPr>
+        <w:pStyle w:val="LOnormal"/>
+        <w:rPr>
+          <w:b/>
+          <w:b/>
+          <w:i/>
+          <w:i/>
+          <w:caps w:val="false"/>
+          <w:smallCaps w:val="false"/>
+          <w:color w:val="4F81BD"/>
+          <w:sz w:val="28"/>
+          <w:szCs w:val="28"/>
+        </w:rPr>
+      </w:pPr>
+      <w:r>
+        <w:rPr>
+          <w:b/>
+          <w:i/>
+          <w:caps w:val="false"/>
+          <w:smallCaps w:val="false"/>
+          <w:color w:val="4F81BD"/>
+          <w:sz w:val="28"/>
+          <w:szCs w:val="28"/>
+        </w:rPr>
+      </w:r>
+      <w:r>
+        <w:br w:type="page"/>
+      </w:r>
+    </w:p>
+    <w:p>
+      <w:pPr>
+        <w:pStyle w:val="Title"/>
+        <w:rPr/>
+      </w:pPr>
+      <w:r>
+        <w:rPr>
+          <w:caps w:val="false"/>
+          <w:smallCaps w:val="false"/>
+        </w:rPr>
+        <w:t xml:space="preserve">D. </w:t>
+      </w:r>
+      <w:r>
+        <w:rPr/>
+        <w:t>Scelte Progettuali (</w:t>
+      </w:r>
+      <w:r>
+        <w:rPr>
+          <w:caps w:val="false"/>
+          <w:smallCaps w:val="false"/>
+        </w:rPr>
+        <w:t xml:space="preserve">Design Decisions)     </w:t>
       </w:r>
     </w:p>
     <w:p>
@@ -6906,9 +7297,9 @@
           <mc:Choice Requires="wps">
             <w:drawing>
               <wp:inline distT="0" distB="0" distL="0" distR="0">
-                <wp:extent cx="5492115" cy="24765"/>
+                <wp:extent cx="5492750" cy="25400"/>
                 <wp:effectExtent l="0" t="0" r="0" b="0"/>
-                <wp:docPr id="12" name="Shape11"/>
+                <wp:docPr id="13" name="Shape13"/>
                 <a:graphic xmlns:a="http://schemas.openxmlformats.org/drawingml/2006/main">
                   <a:graphicData uri="http://schemas.microsoft.com/office/word/2010/wordprocessingShape">
                     <wps:wsp>
@@ -6916,7 +7307,7 @@
                       <wps:spPr>
                         <a:xfrm>
                           <a:off x="0" y="0"/>
-                          <a:ext cx="5491440" cy="24120"/>
+                          <a:ext cx="5492160" cy="24840"/>
                         </a:xfrm>
                         <a:prstGeom prst="rect">
                           <a:avLst/>
@@ -6943,7 +7334,7 @@
           </mc:Choice>
           <mc:Fallback>
             <w:pict>
-              <v:rect id="shape_0" ID="Shape11" path="m0,0l-2147483645,0l-2147483645,-2147483646l0,-2147483646xe" fillcolor="#a0a0a0" stroked="f" style="position:absolute;margin-left:0pt;margin-top:-1.95pt;width:432.35pt;height:1.85pt;mso-wrap-style:none;v-text-anchor:middle;mso-position-vertical:top">
+              <v:rect id="shape_0" ID="Shape13" path="m0,0l-2147483645,0l-2147483645,-2147483646l0,-2147483646xe" fillcolor="#a0a0a0" stroked="f" style="position:absolute;margin-left:0pt;margin-top:-2pt;width:432.4pt;height:1.9pt;mso-wrap-style:none;v-text-anchor:middle;mso-position-vertical:top">
                 <v:fill o:detectmouseclick="t" type="solid" color2="#5f5f5f"/>
                 <v:stroke color="#3465a4" joinstyle="round" endcap="flat"/>
                 <w10:wrap type="square"/>
@@ -6953,127 +7344,428 @@
         </mc:AlternateContent>
       </w:r>
     </w:p>
+    <w:tbl>
+      <w:tblPr>
+        <w:tblW w:w="8640" w:type="dxa"/>
+        <w:jc w:val="left"/>
+        <w:tblInd w:w="-10" w:type="dxa"/>
+        <w:tblLayout w:type="fixed"/>
+        <w:tblCellMar>
+          <w:top w:w="55" w:type="dxa"/>
+          <w:left w:w="55" w:type="dxa"/>
+          <w:bottom w:w="55" w:type="dxa"/>
+          <w:right w:w="55" w:type="dxa"/>
+        </w:tblCellMar>
+      </w:tblPr>
+      <w:tblGrid>
+        <w:gridCol w:w="627"/>
+        <w:gridCol w:w="8013"/>
+      </w:tblGrid>
+      <w:tr>
+        <w:trPr/>
+        <w:tc>
+          <w:tcPr>
+            <w:tcW w:w="627" w:type="dxa"/>
+            <w:tcBorders>
+              <w:top w:val="single" w:sz="8" w:space="0" w:color="000000"/>
+              <w:left w:val="single" w:sz="8" w:space="0" w:color="000000"/>
+              <w:bottom w:val="single" w:sz="8" w:space="0" w:color="000000"/>
+            </w:tcBorders>
+          </w:tcPr>
+          <w:p>
+            <w:pPr>
+              <w:pStyle w:val="TableContents"/>
+              <w:rPr>
+                <w:b/>
+                <w:b/>
+                <w:bCs/>
+              </w:rPr>
+            </w:pPr>
+            <w:r>
+              <w:rPr>
+                <w:b/>
+                <w:bCs/>
+              </w:rPr>
+              <w:t>N°</w:t>
+            </w:r>
+          </w:p>
+        </w:tc>
+        <w:tc>
+          <w:tcPr>
+            <w:tcW w:w="8013" w:type="dxa"/>
+            <w:tcBorders>
+              <w:top w:val="single" w:sz="8" w:space="0" w:color="000000"/>
+              <w:left w:val="single" w:sz="8" w:space="0" w:color="000000"/>
+              <w:bottom w:val="single" w:sz="8" w:space="0" w:color="000000"/>
+              <w:right w:val="single" w:sz="8" w:space="0" w:color="000000"/>
+            </w:tcBorders>
+          </w:tcPr>
+          <w:p>
+            <w:pPr>
+              <w:pStyle w:val="TableContents"/>
+              <w:rPr>
+                <w:b/>
+                <w:b/>
+                <w:bCs/>
+              </w:rPr>
+            </w:pPr>
+            <w:r>
+              <w:rPr>
+                <w:b/>
+                <w:bCs/>
+              </w:rPr>
+              <w:t>SCELTA PROGETTUALE</w:t>
+            </w:r>
+          </w:p>
+        </w:tc>
+      </w:tr>
+      <w:tr>
+        <w:trPr/>
+        <w:tc>
+          <w:tcPr>
+            <w:tcW w:w="627" w:type="dxa"/>
+            <w:tcBorders>
+              <w:left w:val="single" w:sz="2" w:space="0" w:color="000000"/>
+              <w:bottom w:val="single" w:sz="8" w:space="0" w:color="000000"/>
+            </w:tcBorders>
+          </w:tcPr>
+          <w:p>
+            <w:pPr>
+              <w:pStyle w:val="TableContents"/>
+              <w:rPr/>
+            </w:pPr>
+            <w:r>
+              <w:rPr/>
+              <w:t>1</w:t>
+            </w:r>
+          </w:p>
+        </w:tc>
+        <w:tc>
+          <w:tcPr>
+            <w:tcW w:w="8013" w:type="dxa"/>
+            <w:tcBorders>
+              <w:left w:val="single" w:sz="2" w:space="0" w:color="000000"/>
+              <w:bottom w:val="single" w:sz="8" w:space="0" w:color="000000"/>
+              <w:right w:val="single" w:sz="2" w:space="0" w:color="000000"/>
+            </w:tcBorders>
+          </w:tcPr>
+          <w:p>
+            <w:pPr>
+              <w:pStyle w:val="TableContents"/>
+              <w:rPr/>
+            </w:pPr>
+            <w:r>
+              <w:rPr/>
+              <w:t>Architettura MVC con design pattern Observer</w:t>
+            </w:r>
+          </w:p>
+        </w:tc>
+      </w:tr>
+      <w:tr>
+        <w:trPr/>
+        <w:tc>
+          <w:tcPr>
+            <w:tcW w:w="627" w:type="dxa"/>
+            <w:tcBorders>
+              <w:left w:val="single" w:sz="2" w:space="0" w:color="000000"/>
+              <w:bottom w:val="single" w:sz="8" w:space="0" w:color="000000"/>
+            </w:tcBorders>
+          </w:tcPr>
+          <w:p>
+            <w:pPr>
+              <w:pStyle w:val="TableContents"/>
+              <w:rPr/>
+            </w:pPr>
+            <w:r>
+              <w:rPr/>
+              <w:t>2</w:t>
+            </w:r>
+          </w:p>
+        </w:tc>
+        <w:tc>
+          <w:tcPr>
+            <w:tcW w:w="8013" w:type="dxa"/>
+            <w:tcBorders>
+              <w:left w:val="single" w:sz="2" w:space="0" w:color="000000"/>
+              <w:bottom w:val="single" w:sz="8" w:space="0" w:color="000000"/>
+              <w:right w:val="single" w:sz="2" w:space="0" w:color="000000"/>
+            </w:tcBorders>
+          </w:tcPr>
+          <w:p>
+            <w:pPr>
+              <w:pStyle w:val="TableContents"/>
+              <w:rPr/>
+            </w:pPr>
+            <w:r>
+              <w:rPr/>
+              <w:t>Design pattern Command per l’interazione del controller con il model</w:t>
+            </w:r>
+          </w:p>
+        </w:tc>
+      </w:tr>
+      <w:tr>
+        <w:trPr/>
+        <w:tc>
+          <w:tcPr>
+            <w:tcW w:w="627" w:type="dxa"/>
+            <w:tcBorders>
+              <w:left w:val="single" w:sz="2" w:space="0" w:color="000000"/>
+              <w:bottom w:val="single" w:sz="8" w:space="0" w:color="000000"/>
+            </w:tcBorders>
+          </w:tcPr>
+          <w:p>
+            <w:pPr>
+              <w:pStyle w:val="TableContents"/>
+              <w:rPr/>
+            </w:pPr>
+            <w:r>
+              <w:rPr/>
+              <w:t>3</w:t>
+            </w:r>
+          </w:p>
+        </w:tc>
+        <w:tc>
+          <w:tcPr>
+            <w:tcW w:w="8013" w:type="dxa"/>
+            <w:tcBorders>
+              <w:left w:val="single" w:sz="2" w:space="0" w:color="000000"/>
+              <w:bottom w:val="single" w:sz="8" w:space="0" w:color="000000"/>
+              <w:right w:val="single" w:sz="2" w:space="0" w:color="000000"/>
+            </w:tcBorders>
+          </w:tcPr>
+          <w:p>
+            <w:pPr>
+              <w:pStyle w:val="TableContents"/>
+              <w:rPr/>
+            </w:pPr>
+            <w:r>
+              <w:rPr/>
+              <w:t>Design pattern Memento per catturare lo stato interno della griglia di gioco in modo tale da poterlo ripristinare con operazioni di UNDO e REDO</w:t>
+            </w:r>
+          </w:p>
+        </w:tc>
+      </w:tr>
+      <w:tr>
+        <w:trPr/>
+        <w:tc>
+          <w:tcPr>
+            <w:tcW w:w="627" w:type="dxa"/>
+            <w:tcBorders>
+              <w:left w:val="single" w:sz="2" w:space="0" w:color="000000"/>
+              <w:bottom w:val="single" w:sz="8" w:space="0" w:color="000000"/>
+            </w:tcBorders>
+          </w:tcPr>
+          <w:p>
+            <w:pPr>
+              <w:pStyle w:val="TableContents"/>
+              <w:rPr/>
+            </w:pPr>
+            <w:r>
+              <w:rPr/>
+              <w:t>4</w:t>
+            </w:r>
+          </w:p>
+        </w:tc>
+        <w:tc>
+          <w:tcPr>
+            <w:tcW w:w="8013" w:type="dxa"/>
+            <w:tcBorders>
+              <w:left w:val="single" w:sz="2" w:space="0" w:color="000000"/>
+              <w:bottom w:val="single" w:sz="8" w:space="0" w:color="000000"/>
+              <w:right w:val="single" w:sz="2" w:space="0" w:color="000000"/>
+            </w:tcBorders>
+          </w:tcPr>
+          <w:p>
+            <w:pPr>
+              <w:pStyle w:val="TableContents"/>
+              <w:rPr/>
+            </w:pPr>
+            <w:r>
+              <w:rPr/>
+            </w:r>
+          </w:p>
+        </w:tc>
+      </w:tr>
+      <w:tr>
+        <w:trPr/>
+        <w:tc>
+          <w:tcPr>
+            <w:tcW w:w="627" w:type="dxa"/>
+            <w:tcBorders>
+              <w:left w:val="single" w:sz="2" w:space="0" w:color="000000"/>
+              <w:bottom w:val="single" w:sz="2" w:space="0" w:color="000000"/>
+            </w:tcBorders>
+          </w:tcPr>
+          <w:p>
+            <w:pPr>
+              <w:pStyle w:val="TableContents"/>
+              <w:rPr/>
+            </w:pPr>
+            <w:r>
+              <w:rPr/>
+              <w:t>5</w:t>
+            </w:r>
+          </w:p>
+        </w:tc>
+        <w:tc>
+          <w:tcPr>
+            <w:tcW w:w="8013" w:type="dxa"/>
+            <w:tcBorders>
+              <w:left w:val="single" w:sz="2" w:space="0" w:color="000000"/>
+              <w:bottom w:val="single" w:sz="2" w:space="0" w:color="000000"/>
+              <w:right w:val="single" w:sz="2" w:space="0" w:color="000000"/>
+            </w:tcBorders>
+          </w:tcPr>
+          <w:p>
+            <w:pPr>
+              <w:pStyle w:val="TableContents"/>
+              <w:rPr/>
+            </w:pPr>
+            <w:r>
+              <w:rPr/>
+            </w:r>
+          </w:p>
+        </w:tc>
+      </w:tr>
+    </w:tbl>
     <w:p>
       <w:pPr>
         <w:pStyle w:val="LOnormal"/>
         <w:rPr>
-          <w:caps w:val="false"/>
-          <w:smallCaps w:val="false"/>
-        </w:rPr>
-      </w:pPr>
-      <w:r>
-        <w:drawing>
-          <wp:anchor behindDoc="0" distT="0" distB="0" distL="0" distR="0" simplePos="0" locked="0" layoutInCell="0" allowOverlap="1" relativeHeight="23">
-            <wp:simplePos x="0" y="0"/>
-            <wp:positionH relativeFrom="column">
-              <wp:posOffset>-814705</wp:posOffset>
-            </wp:positionH>
-            <wp:positionV relativeFrom="paragraph">
-              <wp:posOffset>635</wp:posOffset>
-            </wp:positionV>
-            <wp:extent cx="6961505" cy="2446655"/>
-            <wp:effectExtent l="0" t="0" r="0" b="0"/>
-            <wp:wrapSquare wrapText="largest"/>
-            <wp:docPr id="13" name="Image2" descr=""/>
-            <wp:cNvGraphicFramePr>
-              <a:graphicFrameLocks xmlns:a="http://schemas.openxmlformats.org/drawingml/2006/main" noChangeAspect="1"/>
-            </wp:cNvGraphicFramePr>
-            <a:graphic xmlns:a="http://schemas.openxmlformats.org/drawingml/2006/main">
-              <a:graphicData uri="http://schemas.openxmlformats.org/drawingml/2006/picture">
-                <pic:pic xmlns:pic="http://schemas.openxmlformats.org/drawingml/2006/picture">
-                  <pic:nvPicPr>
-                    <pic:cNvPr id="13" name="Image2" descr=""/>
-                    <pic:cNvPicPr>
-                      <a:picLocks noChangeAspect="1" noChangeArrowheads="1"/>
-                    </pic:cNvPicPr>
-                  </pic:nvPicPr>
-                  <pic:blipFill>
-                    <a:blip r:embed="rId8"/>
-                    <a:srcRect l="0" t="0" r="573" b="1526"/>
-                    <a:stretch>
-                      <a:fillRect/>
-                    </a:stretch>
-                  </pic:blipFill>
-                  <pic:spPr bwMode="auto">
-                    <a:xfrm>
-                      <a:off x="0" y="0"/>
-                      <a:ext cx="6961505" cy="2446655"/>
-                    </a:xfrm>
-                    <a:prstGeom prst="rect">
-                      <a:avLst/>
-                    </a:prstGeom>
-                  </pic:spPr>
-                </pic:pic>
-              </a:graphicData>
-            </a:graphic>
-          </wp:anchor>
-        </w:drawing>
-      </w:r>
-      <w:r>
-        <w:rPr>
-          <w:caps w:val="false"/>
-          <w:smallCaps w:val="false"/>
-        </w:rPr>
-        <w:br/>
+          <w:rFonts w:ascii="Arial" w:hAnsi="Arial" w:eastAsia="Arial" w:cs="Arial"/>
+          <w:caps w:val="false"/>
+          <w:smallCaps w:val="false"/>
+          <w:sz w:val="48"/>
+          <w:szCs w:val="48"/>
+        </w:rPr>
+      </w:pPr>
+      <w:r>
+        <w:rPr>
+          <w:rFonts w:eastAsia="Arial" w:cs="Arial" w:ascii="Arial" w:hAnsi="Arial"/>
+          <w:caps w:val="false"/>
+          <w:smallCaps w:val="false"/>
+          <w:sz w:val="48"/>
+          <w:szCs w:val="48"/>
+        </w:rPr>
       </w:r>
     </w:p>
     <w:p>
       <w:pPr>
         <w:pStyle w:val="LOnormal"/>
-        <w:rPr>
-          <w:caps w:val="false"/>
-          <w:smallCaps w:val="false"/>
-        </w:rPr>
-      </w:pPr>
-      <w:r>
-        <w:rPr>
-          <w:caps w:val="false"/>
-          <w:smallCaps w:val="false"/>
-        </w:rPr>
+        <w:keepNext w:val="false"/>
+        <w:keepLines w:val="false"/>
+        <w:widowControl/>
+        <w:spacing w:lineRule="auto" w:line="276" w:before="0" w:after="200"/>
+        <w:ind w:left="0" w:right="0" w:hanging="0"/>
+        <w:jc w:val="left"/>
+        <w:rPr>
+          <w:rFonts w:ascii="Cambria" w:hAnsi="Cambria" w:eastAsia="Cambria" w:cs="Cambria"/>
+          <w:b w:val="false"/>
+          <w:b w:val="false"/>
+          <w:i w:val="false"/>
+          <w:i w:val="false"/>
+          <w:caps w:val="false"/>
+          <w:smallCaps w:val="false"/>
+          <w:strike w:val="false"/>
+          <w:dstrike w:val="false"/>
+          <w:color w:val="000000"/>
+          <w:position w:val="0"/>
+          <w:sz w:val="24"/>
+          <w:sz w:val="24"/>
+          <w:szCs w:val="24"/>
+          <w:u w:val="none"/>
+          <w:shd w:fill="auto" w:val="clear"/>
+          <w:vertAlign w:val="baseline"/>
+        </w:rPr>
+      </w:pPr>
+      <w:r>
+        <w:rPr>
+          <w:rFonts w:eastAsia="Cambria" w:cs="Cambria" w:ascii="Cambria" w:hAnsi="Cambria"/>
+          <w:b w:val="false"/>
+          <w:i w:val="false"/>
+          <w:caps w:val="false"/>
+          <w:smallCaps w:val="false"/>
+          <w:strike w:val="false"/>
+          <w:dstrike w:val="false"/>
+          <w:color w:val="000000"/>
+          <w:position w:val="0"/>
+          <w:sz w:val="24"/>
+          <w:sz w:val="24"/>
+          <w:szCs w:val="24"/>
+          <w:u w:val="none"/>
+          <w:shd w:fill="auto" w:val="clear"/>
+          <w:vertAlign w:val="baseline"/>
+        </w:rPr>
+        <w:tab/>
       </w:r>
     </w:p>
     <w:p>
       <w:pPr>
         <w:pStyle w:val="LOnormal"/>
-        <w:rPr>
-          <w:caps w:val="false"/>
-          <w:smallCaps w:val="false"/>
-        </w:rPr>
-      </w:pPr>
-      <w:r>
-        <w:rPr>
-          <w:caps w:val="false"/>
-          <w:smallCaps w:val="false"/>
-        </w:rPr>
+        <w:keepNext w:val="false"/>
+        <w:keepLines w:val="false"/>
+        <w:widowControl/>
+        <w:spacing w:lineRule="auto" w:line="276" w:before="0" w:after="200"/>
+        <w:ind w:left="0" w:right="0" w:hanging="0"/>
+        <w:jc w:val="left"/>
+        <w:rPr>
+          <w:rFonts w:ascii="Cambria" w:hAnsi="Cambria" w:eastAsia="Cambria" w:cs="Cambria"/>
+          <w:b w:val="false"/>
+          <w:b w:val="false"/>
+          <w:i w:val="false"/>
+          <w:i w:val="false"/>
+          <w:caps w:val="false"/>
+          <w:smallCaps w:val="false"/>
+          <w:strike w:val="false"/>
+          <w:dstrike w:val="false"/>
+          <w:color w:val="000000"/>
+          <w:position w:val="0"/>
+          <w:sz w:val="24"/>
+          <w:sz w:val="24"/>
+          <w:szCs w:val="24"/>
+          <w:u w:val="none"/>
+          <w:shd w:fill="auto" w:val="clear"/>
+          <w:vertAlign w:val="baseline"/>
+        </w:rPr>
+      </w:pPr>
+      <w:r>
+        <w:rPr>
+          <w:rFonts w:eastAsia="Cambria" w:cs="Cambria" w:ascii="Cambria" w:hAnsi="Cambria"/>
+          <w:b w:val="false"/>
+          <w:i w:val="false"/>
+          <w:caps w:val="false"/>
+          <w:smallCaps w:val="false"/>
+          <w:strike w:val="false"/>
+          <w:dstrike w:val="false"/>
+          <w:color w:val="000000"/>
+          <w:position w:val="0"/>
+          <w:sz w:val="24"/>
+          <w:sz w:val="24"/>
+          <w:szCs w:val="24"/>
+          <w:u w:val="none"/>
+          <w:shd w:fill="auto" w:val="clear"/>
+          <w:vertAlign w:val="baseline"/>
+        </w:rPr>
+      </w:r>
+      <w:r>
+        <w:br w:type="page"/>
       </w:r>
     </w:p>
     <w:p>
       <w:pPr>
         <w:pStyle w:val="Title"/>
-        <w:spacing w:lineRule="auto" w:line="360"/>
-        <w:rPr>
-          <w:b/>
-          <w:b/>
-          <w:i/>
-          <w:i/>
-          <w:caps w:val="false"/>
-          <w:smallCaps w:val="false"/>
-          <w:color w:val="4F81BD"/>
-          <w:sz w:val="28"/>
-          <w:szCs w:val="28"/>
-        </w:rPr>
-      </w:pPr>
-      <w:r>
-        <w:rPr>
-          <w:b/>
-          <w:i/>
-          <w:caps w:val="false"/>
-          <w:smallCaps w:val="false"/>
-          <w:color w:val="4F81BD"/>
-          <w:sz w:val="28"/>
-          <w:szCs w:val="28"/>
-        </w:rPr>
-        <w:t>C.2 The dynamic view of the software architecture: Sequence Diagram</w:t>
+        <w:spacing w:lineRule="auto" w:line="276"/>
+        <w:rPr>
+          <w:caps w:val="false"/>
+          <w:smallCaps w:val="false"/>
+        </w:rPr>
+      </w:pPr>
+      <w:r>
+        <w:rPr>
+          <w:caps w:val="false"/>
+          <w:smallCaps w:val="false"/>
+        </w:rPr>
+        <w:t>E. Progettazione di Basso Livello</w:t>
       </w:r>
     </w:p>
     <w:p>
@@ -7087,9 +7779,9 @@
           <mc:Choice Requires="wps">
             <w:drawing>
               <wp:inline distT="0" distB="0" distL="0" distR="0">
-                <wp:extent cx="5492115" cy="24765"/>
+                <wp:extent cx="5492750" cy="25400"/>
                 <wp:effectExtent l="0" t="0" r="0" b="0"/>
-                <wp:docPr id="14" name="Shape12"/>
+                <wp:docPr id="14" name="Shape14"/>
                 <a:graphic xmlns:a="http://schemas.openxmlformats.org/drawingml/2006/main">
                   <a:graphicData uri="http://schemas.microsoft.com/office/word/2010/wordprocessingShape">
                     <wps:wsp>
@@ -7097,7 +7789,7 @@
                       <wps:spPr>
                         <a:xfrm>
                           <a:off x="0" y="0"/>
-                          <a:ext cx="5491440" cy="24120"/>
+                          <a:ext cx="5492160" cy="24840"/>
                         </a:xfrm>
                         <a:prstGeom prst="rect">
                           <a:avLst/>
@@ -7124,7 +7816,7 @@
           </mc:Choice>
           <mc:Fallback>
             <w:pict>
-              <v:rect id="shape_0" ID="Shape12" path="m0,0l-2147483645,0l-2147483645,-2147483646l0,-2147483646xe" fillcolor="#a0a0a0" stroked="f" style="position:absolute;margin-left:0pt;margin-top:-1.95pt;width:432.35pt;height:1.85pt;mso-wrap-style:none;v-text-anchor:middle;mso-position-vertical:top">
+              <v:rect id="shape_0" ID="Shape14" path="m0,0l-2147483645,0l-2147483645,-2147483646l0,-2147483646xe" fillcolor="#a0a0a0" stroked="f" style="position:absolute;margin-left:0pt;margin-top:-2pt;width:432.4pt;height:1.9pt;mso-wrap-style:none;v-text-anchor:middle;mso-position-vertical:top">
                 <v:fill o:detectmouseclick="t" type="solid" color2="#5f5f5f"/>
                 <v:stroke color="#3465a4" joinstyle="round" endcap="flat"/>
                 <w10:wrap type="square"/>
@@ -7138,26 +7830,14 @@
       <w:pPr>
         <w:pStyle w:val="LOnormal"/>
         <w:rPr>
-          <w:b/>
-          <w:b/>
-          <w:i/>
-          <w:i/>
-          <w:caps w:val="false"/>
-          <w:smallCaps w:val="false"/>
-          <w:color w:val="4F81BD"/>
-          <w:sz w:val="28"/>
-          <w:szCs w:val="28"/>
-        </w:rPr>
-      </w:pPr>
-      <w:r>
-        <w:rPr>
-          <w:b/>
-          <w:i/>
-          <w:caps w:val="false"/>
-          <w:smallCaps w:val="false"/>
-          <w:color w:val="4F81BD"/>
-          <w:sz w:val="28"/>
-          <w:szCs w:val="28"/>
+          <w:caps w:val="false"/>
+          <w:smallCaps w:val="false"/>
+        </w:rPr>
+      </w:pPr>
+      <w:r>
+        <w:rPr>
+          <w:caps w:val="false"/>
+          <w:smallCaps w:val="false"/>
         </w:rPr>
       </w:r>
     </w:p>
@@ -7165,26 +7845,14 @@
       <w:pPr>
         <w:pStyle w:val="LOnormal"/>
         <w:rPr>
-          <w:b/>
-          <w:b/>
-          <w:i/>
-          <w:i/>
-          <w:caps w:val="false"/>
-          <w:smallCaps w:val="false"/>
-          <w:color w:val="4F81BD"/>
-          <w:sz w:val="28"/>
-          <w:szCs w:val="28"/>
-        </w:rPr>
-      </w:pPr>
-      <w:r>
-        <w:rPr>
-          <w:b/>
-          <w:i/>
-          <w:caps w:val="false"/>
-          <w:smallCaps w:val="false"/>
-          <w:color w:val="4F81BD"/>
-          <w:sz w:val="28"/>
-          <w:szCs w:val="28"/>
+          <w:caps w:val="false"/>
+          <w:smallCaps w:val="false"/>
+        </w:rPr>
+      </w:pPr>
+      <w:r>
+        <w:rPr>
+          <w:caps w:val="false"/>
+          <w:smallCaps w:val="false"/>
         </w:rPr>
       </w:r>
     </w:p>
@@ -7192,26 +7860,14 @@
       <w:pPr>
         <w:pStyle w:val="LOnormal"/>
         <w:rPr>
-          <w:b/>
-          <w:b/>
-          <w:i/>
-          <w:i/>
-          <w:caps w:val="false"/>
-          <w:smallCaps w:val="false"/>
-          <w:color w:val="4F81BD"/>
-          <w:sz w:val="28"/>
-          <w:szCs w:val="28"/>
-        </w:rPr>
-      </w:pPr>
-      <w:r>
-        <w:rPr>
-          <w:b/>
-          <w:i/>
-          <w:caps w:val="false"/>
-          <w:smallCaps w:val="false"/>
-          <w:color w:val="4F81BD"/>
-          <w:sz w:val="28"/>
-          <w:szCs w:val="28"/>
+          <w:caps w:val="false"/>
+          <w:smallCaps w:val="false"/>
+        </w:rPr>
+      </w:pPr>
+      <w:r>
+        <w:rPr>
+          <w:caps w:val="false"/>
+          <w:smallCaps w:val="false"/>
         </w:rPr>
       </w:r>
     </w:p>
@@ -7219,26 +7875,14 @@
       <w:pPr>
         <w:pStyle w:val="LOnormal"/>
         <w:rPr>
-          <w:b/>
-          <w:b/>
-          <w:i/>
-          <w:i/>
-          <w:caps w:val="false"/>
-          <w:smallCaps w:val="false"/>
-          <w:color w:val="4F81BD"/>
-          <w:sz w:val="28"/>
-          <w:szCs w:val="28"/>
-        </w:rPr>
-      </w:pPr>
-      <w:r>
-        <w:rPr>
-          <w:b/>
-          <w:i/>
-          <w:caps w:val="false"/>
-          <w:smallCaps w:val="false"/>
-          <w:color w:val="4F81BD"/>
-          <w:sz w:val="28"/>
-          <w:szCs w:val="28"/>
+          <w:caps w:val="false"/>
+          <w:smallCaps w:val="false"/>
+        </w:rPr>
+      </w:pPr>
+      <w:r>
+        <w:rPr>
+          <w:caps w:val="false"/>
+          <w:smallCaps w:val="false"/>
         </w:rPr>
       </w:r>
     </w:p>
@@ -7246,26 +7890,14 @@
       <w:pPr>
         <w:pStyle w:val="LOnormal"/>
         <w:rPr>
-          <w:b/>
-          <w:b/>
-          <w:i/>
-          <w:i/>
-          <w:caps w:val="false"/>
-          <w:smallCaps w:val="false"/>
-          <w:color w:val="4F81BD"/>
-          <w:sz w:val="28"/>
-          <w:szCs w:val="28"/>
-        </w:rPr>
-      </w:pPr>
-      <w:r>
-        <w:rPr>
-          <w:b/>
-          <w:i/>
-          <w:caps w:val="false"/>
-          <w:smallCaps w:val="false"/>
-          <w:color w:val="4F81BD"/>
-          <w:sz w:val="28"/>
-          <w:szCs w:val="28"/>
+          <w:caps w:val="false"/>
+          <w:smallCaps w:val="false"/>
+        </w:rPr>
+      </w:pPr>
+      <w:r>
+        <w:rPr>
+          <w:caps w:val="false"/>
+          <w:smallCaps w:val="false"/>
         </w:rPr>
       </w:r>
     </w:p>
@@ -7273,26 +7905,14 @@
       <w:pPr>
         <w:pStyle w:val="LOnormal"/>
         <w:rPr>
-          <w:b/>
-          <w:b/>
-          <w:i/>
-          <w:i/>
-          <w:caps w:val="false"/>
-          <w:smallCaps w:val="false"/>
-          <w:color w:val="4F81BD"/>
-          <w:sz w:val="28"/>
-          <w:szCs w:val="28"/>
-        </w:rPr>
-      </w:pPr>
-      <w:r>
-        <w:rPr>
-          <w:b/>
-          <w:i/>
-          <w:caps w:val="false"/>
-          <w:smallCaps w:val="false"/>
-          <w:color w:val="4F81BD"/>
-          <w:sz w:val="28"/>
-          <w:szCs w:val="28"/>
+          <w:caps w:val="false"/>
+          <w:smallCaps w:val="false"/>
+        </w:rPr>
+      </w:pPr>
+      <w:r>
+        <w:rPr>
+          <w:caps w:val="false"/>
+          <w:smallCaps w:val="false"/>
         </w:rPr>
       </w:r>
     </w:p>
@@ -7300,101 +7920,457 @@
       <w:pPr>
         <w:pStyle w:val="LOnormal"/>
         <w:rPr>
-          <w:b/>
-          <w:b/>
-          <w:i/>
-          <w:i/>
-          <w:caps w:val="false"/>
-          <w:smallCaps w:val="false"/>
-          <w:color w:val="4F81BD"/>
-          <w:sz w:val="28"/>
-          <w:szCs w:val="28"/>
-        </w:rPr>
-      </w:pPr>
-      <w:r>
-        <w:rPr>
-          <w:b/>
-          <w:i/>
-          <w:caps w:val="false"/>
-          <w:smallCaps w:val="false"/>
-          <w:color w:val="4F81BD"/>
-          <w:sz w:val="28"/>
-          <w:szCs w:val="28"/>
-        </w:rPr>
-      </w:r>
-      <w:r>
-        <w:br w:type="page"/>
+          <w:caps w:val="false"/>
+          <w:smallCaps w:val="false"/>
+        </w:rPr>
+      </w:pPr>
+      <w:r>
+        <w:rPr>
+          <w:caps w:val="false"/>
+          <w:smallCaps w:val="false"/>
+        </w:rPr>
+      </w:r>
+    </w:p>
+    <w:p>
+      <w:pPr>
+        <w:pStyle w:val="LOnormal"/>
+        <w:rPr>
+          <w:caps w:val="false"/>
+          <w:smallCaps w:val="false"/>
+        </w:rPr>
+      </w:pPr>
+      <w:r>
+        <w:rPr>
+          <w:caps w:val="false"/>
+          <w:smallCaps w:val="false"/>
+        </w:rPr>
+      </w:r>
+    </w:p>
+    <w:p>
+      <w:pPr>
+        <w:pStyle w:val="LOnormal"/>
+        <w:rPr>
+          <w:caps w:val="false"/>
+          <w:smallCaps w:val="false"/>
+        </w:rPr>
+      </w:pPr>
+      <w:r>
+        <w:rPr>
+          <w:caps w:val="false"/>
+          <w:smallCaps w:val="false"/>
+        </w:rPr>
+      </w:r>
+    </w:p>
+    <w:p>
+      <w:pPr>
+        <w:pStyle w:val="LOnormal"/>
+        <w:rPr>
+          <w:caps w:val="false"/>
+          <w:smallCaps w:val="false"/>
+        </w:rPr>
+      </w:pPr>
+      <w:r>
+        <w:rPr>
+          <w:caps w:val="false"/>
+          <w:smallCaps w:val="false"/>
+        </w:rPr>
+      </w:r>
+    </w:p>
+    <w:p>
+      <w:pPr>
+        <w:pStyle w:val="LOnormal"/>
+        <w:rPr>
+          <w:caps w:val="false"/>
+          <w:smallCaps w:val="false"/>
+        </w:rPr>
+      </w:pPr>
+      <w:r>
+        <w:rPr>
+          <w:caps w:val="false"/>
+          <w:smallCaps w:val="false"/>
+        </w:rPr>
+      </w:r>
+    </w:p>
+    <w:p>
+      <w:pPr>
+        <w:pStyle w:val="LOnormal"/>
+        <w:rPr>
+          <w:caps w:val="false"/>
+          <w:smallCaps w:val="false"/>
+        </w:rPr>
+      </w:pPr>
+      <w:r>
+        <w:rPr>
+          <w:caps w:val="false"/>
+          <w:smallCaps w:val="false"/>
+        </w:rPr>
+      </w:r>
+    </w:p>
+    <w:p>
+      <w:pPr>
+        <w:pStyle w:val="LOnormal"/>
+        <w:rPr>
+          <w:caps w:val="false"/>
+          <w:smallCaps w:val="false"/>
+        </w:rPr>
+      </w:pPr>
+      <w:r>
+        <w:rPr>
+          <w:caps w:val="false"/>
+          <w:smallCaps w:val="false"/>
+        </w:rPr>
+      </w:r>
+    </w:p>
+    <w:p>
+      <w:pPr>
+        <w:pStyle w:val="LOnormal"/>
+        <w:rPr>
+          <w:caps w:val="false"/>
+          <w:smallCaps w:val="false"/>
+        </w:rPr>
+      </w:pPr>
+      <w:r>
+        <w:rPr>
+          <w:caps w:val="false"/>
+          <w:smallCaps w:val="false"/>
+        </w:rPr>
+      </w:r>
+    </w:p>
+    <w:p>
+      <w:pPr>
+        <w:pStyle w:val="LOnormal"/>
+        <w:rPr>
+          <w:caps w:val="false"/>
+          <w:smallCaps w:val="false"/>
+        </w:rPr>
+      </w:pPr>
+      <w:r>
+        <w:rPr>
+          <w:caps w:val="false"/>
+          <w:smallCaps w:val="false"/>
+        </w:rPr>
+      </w:r>
+    </w:p>
+    <w:p>
+      <w:pPr>
+        <w:pStyle w:val="LOnormal"/>
+        <w:rPr>
+          <w:caps w:val="false"/>
+          <w:smallCaps w:val="false"/>
+        </w:rPr>
+      </w:pPr>
+      <w:r>
+        <w:rPr>
+          <w:caps w:val="false"/>
+          <w:smallCaps w:val="false"/>
+        </w:rPr>
+      </w:r>
+    </w:p>
+    <w:p>
+      <w:pPr>
+        <w:pStyle w:val="LOnormal"/>
+        <w:rPr>
+          <w:caps w:val="false"/>
+          <w:smallCaps w:val="false"/>
+        </w:rPr>
+      </w:pPr>
+      <w:r>
+        <w:rPr>
+          <w:caps w:val="false"/>
+          <w:smallCaps w:val="false"/>
+        </w:rPr>
+      </w:r>
+    </w:p>
+    <w:p>
+      <w:pPr>
+        <w:pStyle w:val="LOnormal"/>
+        <w:rPr>
+          <w:caps w:val="false"/>
+          <w:smallCaps w:val="false"/>
+        </w:rPr>
+      </w:pPr>
+      <w:r>
+        <w:rPr>
+          <w:caps w:val="false"/>
+          <w:smallCaps w:val="false"/>
+        </w:rPr>
+      </w:r>
+    </w:p>
+    <w:p>
+      <w:pPr>
+        <w:pStyle w:val="LOnormal"/>
+        <w:rPr>
+          <w:caps w:val="false"/>
+          <w:smallCaps w:val="false"/>
+        </w:rPr>
+      </w:pPr>
+      <w:r>
+        <w:rPr>
+          <w:caps w:val="false"/>
+          <w:smallCaps w:val="false"/>
+        </w:rPr>
+      </w:r>
+    </w:p>
+    <w:p>
+      <w:pPr>
+        <w:pStyle w:val="LOnormal"/>
+        <w:rPr>
+          <w:caps w:val="false"/>
+          <w:smallCaps w:val="false"/>
+        </w:rPr>
+      </w:pPr>
+      <w:r>
+        <w:rPr>
+          <w:caps w:val="false"/>
+          <w:smallCaps w:val="false"/>
+        </w:rPr>
+      </w:r>
+    </w:p>
+    <w:p>
+      <w:pPr>
+        <w:pStyle w:val="LOnormal"/>
+        <w:rPr>
+          <w:caps w:val="false"/>
+          <w:smallCaps w:val="false"/>
+        </w:rPr>
+      </w:pPr>
+      <w:r>
+        <w:rPr>
+          <w:caps w:val="false"/>
+          <w:smallCaps w:val="false"/>
+        </w:rPr>
+      </w:r>
+    </w:p>
+    <w:p>
+      <w:pPr>
+        <w:pStyle w:val="LOnormal"/>
+        <w:rPr>
+          <w:caps w:val="false"/>
+          <w:smallCaps w:val="false"/>
+        </w:rPr>
+      </w:pPr>
+      <w:r>
+        <w:rPr>
+          <w:caps w:val="false"/>
+          <w:smallCaps w:val="false"/>
+        </w:rPr>
+      </w:r>
+    </w:p>
+    <w:p>
+      <w:pPr>
+        <w:pStyle w:val="LOnormal"/>
+        <w:rPr>
+          <w:caps w:val="false"/>
+          <w:smallCaps w:val="false"/>
+        </w:rPr>
+      </w:pPr>
+      <w:r>
+        <w:rPr>
+          <w:caps w:val="false"/>
+          <w:smallCaps w:val="false"/>
+        </w:rPr>
+      </w:r>
+    </w:p>
+    <w:p>
+      <w:pPr>
+        <w:pStyle w:val="LOnormal"/>
+        <w:rPr>
+          <w:caps w:val="false"/>
+          <w:smallCaps w:val="false"/>
+        </w:rPr>
+      </w:pPr>
+      <w:r>
+        <w:rPr>
+          <w:caps w:val="false"/>
+          <w:smallCaps w:val="false"/>
+        </w:rPr>
+      </w:r>
+    </w:p>
+    <w:p>
+      <w:pPr>
+        <w:pStyle w:val="LOnormal"/>
+        <w:rPr>
+          <w:caps w:val="false"/>
+          <w:smallCaps w:val="false"/>
+        </w:rPr>
+      </w:pPr>
+      <w:r>
+        <w:rPr>
+          <w:caps w:val="false"/>
+          <w:smallCaps w:val="false"/>
+        </w:rPr>
+      </w:r>
+    </w:p>
+    <w:p>
+      <w:pPr>
+        <w:pStyle w:val="LOnormal"/>
+        <w:rPr>
+          <w:caps w:val="false"/>
+          <w:smallCaps w:val="false"/>
+        </w:rPr>
+      </w:pPr>
+      <w:r>
+        <w:rPr>
+          <w:caps w:val="false"/>
+          <w:smallCaps w:val="false"/>
+        </w:rPr>
+      </w:r>
+    </w:p>
+    <w:p>
+      <w:pPr>
+        <w:pStyle w:val="LOnormal"/>
+        <w:rPr>
+          <w:caps w:val="false"/>
+          <w:smallCaps w:val="false"/>
+        </w:rPr>
+      </w:pPr>
+      <w:r>
+        <w:rPr>
+          <w:caps w:val="false"/>
+          <w:smallCaps w:val="false"/>
+        </w:rPr>
+      </w:r>
+    </w:p>
+    <w:p>
+      <w:pPr>
+        <w:pStyle w:val="LOnormal"/>
+        <w:rPr>
+          <w:caps w:val="false"/>
+          <w:smallCaps w:val="false"/>
+        </w:rPr>
+      </w:pPr>
+      <w:r>
+        <w:rPr>
+          <w:caps w:val="false"/>
+          <w:smallCaps w:val="false"/>
+        </w:rPr>
+      </w:r>
+    </w:p>
+    <w:p>
+      <w:pPr>
+        <w:pStyle w:val="LOnormal"/>
+        <w:rPr>
+          <w:caps w:val="false"/>
+          <w:smallCaps w:val="false"/>
+        </w:rPr>
+      </w:pPr>
+      <w:r>
+        <w:rPr>
+          <w:caps w:val="false"/>
+          <w:smallCaps w:val="false"/>
+        </w:rPr>
+      </w:r>
+    </w:p>
+    <w:p>
+      <w:pPr>
+        <w:pStyle w:val="LOnormal"/>
+        <w:rPr>
+          <w:caps w:val="false"/>
+          <w:smallCaps w:val="false"/>
+        </w:rPr>
+      </w:pPr>
+      <w:r>
+        <w:rPr>
+          <w:caps w:val="false"/>
+          <w:smallCaps w:val="false"/>
+        </w:rPr>
+      </w:r>
+    </w:p>
+    <w:p>
+      <w:pPr>
+        <w:pStyle w:val="LOnormal"/>
+        <w:rPr>
+          <w:caps w:val="false"/>
+          <w:smallCaps w:val="false"/>
+        </w:rPr>
+      </w:pPr>
+      <w:r>
+        <w:rPr>
+          <w:caps w:val="false"/>
+          <w:smallCaps w:val="false"/>
+        </w:rPr>
+      </w:r>
+    </w:p>
+    <w:p>
+      <w:pPr>
+        <w:pStyle w:val="LOnormal"/>
+        <w:rPr>
+          <w:caps w:val="false"/>
+          <w:smallCaps w:val="false"/>
+        </w:rPr>
+      </w:pPr>
+      <w:r>
+        <w:rPr>
+          <w:caps w:val="false"/>
+          <w:smallCaps w:val="false"/>
+        </w:rPr>
+      </w:r>
+    </w:p>
+    <w:p>
+      <w:pPr>
+        <w:pStyle w:val="LOnormal"/>
+        <w:rPr>
+          <w:caps w:val="false"/>
+          <w:smallCaps w:val="false"/>
+        </w:rPr>
+      </w:pPr>
+      <w:r>
+        <w:rPr>
+          <w:caps w:val="false"/>
+          <w:smallCaps w:val="false"/>
+        </w:rPr>
+      </w:r>
+    </w:p>
+    <w:p>
+      <w:pPr>
+        <w:pStyle w:val="LOnormal"/>
+        <w:rPr>
+          <w:caps w:val="false"/>
+          <w:smallCaps w:val="false"/>
+        </w:rPr>
+      </w:pPr>
+      <w:r>
+        <w:rPr>
+          <w:caps w:val="false"/>
+          <w:smallCaps w:val="false"/>
+        </w:rPr>
+      </w:r>
+    </w:p>
+    <w:p>
+      <w:pPr>
+        <w:pStyle w:val="LOnormal"/>
+        <w:rPr>
+          <w:caps w:val="false"/>
+          <w:smallCaps w:val="false"/>
+        </w:rPr>
+      </w:pPr>
+      <w:r>
+        <w:rPr>
+          <w:caps w:val="false"/>
+          <w:smallCaps w:val="false"/>
+        </w:rPr>
       </w:r>
     </w:p>
     <w:p>
       <w:pPr>
         <w:pStyle w:val="Title"/>
-        <w:rPr/>
-      </w:pPr>
-      <w:r>
-        <w:rPr>
-          <w:caps w:val="false"/>
-          <w:smallCaps w:val="false"/>
-        </w:rPr>
-        <w:t xml:space="preserve">D. </w:t>
-      </w:r>
-      <w:r>
-        <w:rPr/>
-        <w:t>Scelte Progettuali (</w:t>
-      </w:r>
-      <w:r>
-        <w:rPr>
-          <w:caps w:val="false"/>
-          <w:smallCaps w:val="false"/>
-        </w:rPr>
-        <w:t xml:space="preserve">Design Decisions)     </w:t>
-        <w:br/>
-      </w:r>
-      <w:r>
-        <w:rPr>
-          <w:rFonts w:eastAsia="Arial" w:cs="Arial" w:ascii="Arial" w:hAnsi="Arial"/>
-          <w:caps w:val="false"/>
-          <w:smallCaps w:val="false"/>
-          <w:sz w:val="22"/>
-          <w:szCs w:val="22"/>
-        </w:rPr>
-        <w:t xml:space="preserve">&lt;Document here the </w:t>
-      </w:r>
-      <w:r>
-        <w:rPr>
-          <w:rFonts w:eastAsia="Arial" w:cs="Arial" w:ascii="Arial" w:hAnsi="Arial"/>
-          <w:b/>
-          <w:caps w:val="false"/>
-          <w:smallCaps w:val="false"/>
-          <w:sz w:val="22"/>
-          <w:szCs w:val="22"/>
-        </w:rPr>
-        <w:t>5</w:t>
-      </w:r>
-      <w:r>
-        <w:rPr>
-          <w:rFonts w:eastAsia="Arial" w:cs="Arial" w:ascii="Arial" w:hAnsi="Arial"/>
-          <w:caps w:val="false"/>
-          <w:smallCaps w:val="false"/>
-          <w:sz w:val="22"/>
-          <w:szCs w:val="22"/>
-        </w:rPr>
-        <w:t xml:space="preserve"> most important design decisions you had to take. You can use both a textual or a diagrammatic specification.&gt;</w:t>
-      </w:r>
-      <w:r>
-        <w:rPr>
-          <w:rFonts w:eastAsia="Arial" w:cs="Arial" w:ascii="Arial" w:hAnsi="Arial"/>
-          <w:caps w:val="false"/>
-          <w:smallCaps w:val="false"/>
-          <w:sz w:val="48"/>
-          <w:szCs w:val="48"/>
-        </w:rPr>
-        <w:t xml:space="preserve"> </w:t>
-      </w:r>
-    </w:p>
-    <w:p>
-      <w:pPr>
-        <w:pStyle w:val="LOnormal"/>
+        <w:spacing w:lineRule="auto" w:line="276"/>
+        <w:rPr>
+          <w:caps w:val="false"/>
+          <w:smallCaps w:val="false"/>
+        </w:rPr>
+      </w:pPr>
+      <w:r>
+        <w:rPr>
+          <w:caps w:val="false"/>
+          <w:smallCaps w:val="false"/>
+        </w:rPr>
+      </w:r>
+    </w:p>
+    <w:p>
+      <w:pPr>
+        <w:pStyle w:val="Title"/>
+        <w:spacing w:lineRule="auto" w:line="276"/>
         <w:rPr/>
       </w:pPr>
       <w:r>
@@ -7403,9 +8379,9 @@
           <mc:Choice Requires="wps">
             <w:drawing>
               <wp:inline distT="0" distB="0" distL="0" distR="0">
-                <wp:extent cx="5492115" cy="24765"/>
+                <wp:extent cx="5492750" cy="25400"/>
                 <wp:effectExtent l="0" t="0" r="0" b="0"/>
-                <wp:docPr id="15" name="Shape13"/>
+                <wp:docPr id="15" name="Shape15"/>
                 <a:graphic xmlns:a="http://schemas.openxmlformats.org/drawingml/2006/main">
                   <a:graphicData uri="http://schemas.microsoft.com/office/word/2010/wordprocessingShape">
                     <wps:wsp>
@@ -7413,7 +8389,7 @@
                       <wps:spPr>
                         <a:xfrm>
                           <a:off x="0" y="0"/>
-                          <a:ext cx="5491440" cy="24120"/>
+                          <a:ext cx="5492160" cy="24840"/>
                         </a:xfrm>
                         <a:prstGeom prst="rect">
                           <a:avLst/>
@@ -7440,7 +8416,7 @@
           </mc:Choice>
           <mc:Fallback>
             <w:pict>
-              <v:rect id="shape_0" ID="Shape13" path="m0,0l-2147483645,0l-2147483645,-2147483646l0,-2147483646xe" fillcolor="#a0a0a0" stroked="f" style="position:absolute;margin-left:0pt;margin-top:-1.95pt;width:432.35pt;height:1.85pt;mso-wrap-style:none;v-text-anchor:middle;mso-position-vertical:top">
+              <v:rect id="shape_0" ID="Shape15" path="m0,0l-2147483645,0l-2147483645,-2147483646l0,-2147483646xe" fillcolor="#a0a0a0" stroked="f" style="position:absolute;margin-left:0pt;margin-top:-2pt;width:432.4pt;height:1.9pt;mso-wrap-style:none;v-text-anchor:middle;mso-position-vertical:top">
                 <v:fill o:detectmouseclick="t" type="solid" color2="#5f5f5f"/>
                 <v:stroke color="#3465a4" joinstyle="round" endcap="flat"/>
                 <w10:wrap type="square"/>
@@ -7452,147 +8428,8 @@
     </w:p>
     <w:p>
       <w:pPr>
-        <w:pStyle w:val="LOnormal"/>
-        <w:rPr>
-          <w:rFonts w:ascii="Arial" w:hAnsi="Arial" w:eastAsia="Arial" w:cs="Arial"/>
-          <w:caps w:val="false"/>
-          <w:smallCaps w:val="false"/>
-          <w:sz w:val="48"/>
-          <w:szCs w:val="48"/>
-        </w:rPr>
-      </w:pPr>
-      <w:r>
-        <w:rPr>
-          <w:rFonts w:eastAsia="Arial" w:cs="Arial" w:ascii="Arial" w:hAnsi="Arial"/>
-          <w:caps w:val="false"/>
-          <w:smallCaps w:val="false"/>
-          <w:sz w:val="48"/>
-          <w:szCs w:val="48"/>
-        </w:rPr>
-      </w:r>
-    </w:p>
-    <w:p>
-      <w:pPr>
-        <w:pStyle w:val="LOnormal"/>
-        <w:keepNext w:val="false"/>
-        <w:keepLines w:val="false"/>
-        <w:widowControl/>
-        <w:spacing w:lineRule="auto" w:line="276" w:before="0" w:after="200"/>
-        <w:ind w:left="0" w:right="0" w:hanging="0"/>
-        <w:jc w:val="left"/>
-        <w:rPr>
-          <w:rFonts w:ascii="Cambria" w:hAnsi="Cambria" w:eastAsia="Cambria" w:cs="Cambria"/>
-          <w:b w:val="false"/>
-          <w:b w:val="false"/>
-          <w:i w:val="false"/>
-          <w:i w:val="false"/>
-          <w:caps w:val="false"/>
-          <w:smallCaps w:val="false"/>
-          <w:strike w:val="false"/>
-          <w:dstrike w:val="false"/>
-          <w:color w:val="000000"/>
-          <w:position w:val="0"/>
-          <w:sz w:val="24"/>
-          <w:sz w:val="24"/>
-          <w:szCs w:val="24"/>
-          <w:u w:val="none"/>
-          <w:shd w:fill="auto" w:val="clear"/>
-          <w:vertAlign w:val="baseline"/>
-        </w:rPr>
-      </w:pPr>
-      <w:r>
-        <w:rPr>
-          <w:rFonts w:eastAsia="Cambria" w:cs="Cambria" w:ascii="Cambria" w:hAnsi="Cambria"/>
-          <w:b w:val="false"/>
-          <w:i w:val="false"/>
-          <w:caps w:val="false"/>
-          <w:smallCaps w:val="false"/>
-          <w:strike w:val="false"/>
-          <w:dstrike w:val="false"/>
-          <w:color w:val="000000"/>
-          <w:position w:val="0"/>
-          <w:sz w:val="24"/>
-          <w:sz w:val="24"/>
-          <w:szCs w:val="24"/>
-          <w:u w:val="none"/>
-          <w:shd w:fill="auto" w:val="clear"/>
-          <w:vertAlign w:val="baseline"/>
-        </w:rPr>
-        <w:tab/>
-      </w:r>
-    </w:p>
-    <w:p>
-      <w:pPr>
-        <w:pStyle w:val="LOnormal"/>
-        <w:keepNext w:val="false"/>
-        <w:keepLines w:val="false"/>
-        <w:widowControl/>
-        <w:spacing w:lineRule="auto" w:line="276" w:before="0" w:after="200"/>
-        <w:ind w:left="0" w:right="0" w:hanging="0"/>
-        <w:jc w:val="left"/>
-        <w:rPr>
-          <w:rFonts w:ascii="Cambria" w:hAnsi="Cambria" w:eastAsia="Cambria" w:cs="Cambria"/>
-          <w:b w:val="false"/>
-          <w:b w:val="false"/>
-          <w:i w:val="false"/>
-          <w:i w:val="false"/>
-          <w:caps w:val="false"/>
-          <w:smallCaps w:val="false"/>
-          <w:strike w:val="false"/>
-          <w:dstrike w:val="false"/>
-          <w:color w:val="000000"/>
-          <w:position w:val="0"/>
-          <w:sz w:val="24"/>
-          <w:sz w:val="24"/>
-          <w:szCs w:val="24"/>
-          <w:u w:val="none"/>
-          <w:shd w:fill="auto" w:val="clear"/>
-          <w:vertAlign w:val="baseline"/>
-        </w:rPr>
-      </w:pPr>
-      <w:r>
-        <w:rPr>
-          <w:rFonts w:eastAsia="Cambria" w:cs="Cambria" w:ascii="Cambria" w:hAnsi="Cambria"/>
-          <w:b w:val="false"/>
-          <w:i w:val="false"/>
-          <w:caps w:val="false"/>
-          <w:smallCaps w:val="false"/>
-          <w:strike w:val="false"/>
-          <w:dstrike w:val="false"/>
-          <w:color w:val="000000"/>
-          <w:position w:val="0"/>
-          <w:sz w:val="24"/>
-          <w:sz w:val="24"/>
-          <w:szCs w:val="24"/>
-          <w:u w:val="none"/>
-          <w:shd w:fill="auto" w:val="clear"/>
-          <w:vertAlign w:val="baseline"/>
-        </w:rPr>
-      </w:r>
-      <w:r>
-        <w:br w:type="page"/>
-      </w:r>
-    </w:p>
-    <w:p>
-      <w:pPr>
         <w:pStyle w:val="Title"/>
         <w:spacing w:lineRule="auto" w:line="276"/>
-        <w:rPr>
-          <w:caps w:val="false"/>
-          <w:smallCaps w:val="false"/>
-        </w:rPr>
-      </w:pPr>
-      <w:r>
-        <w:rPr>
-          <w:caps w:val="false"/>
-          <w:smallCaps w:val="false"/>
-        </w:rPr>
-        <w:t>E. Progettazione di Basso Livello</w:t>
-      </w:r>
-    </w:p>
-    <w:p>
-      <w:pPr>
-        <w:pStyle w:val="LOnormal"/>
         <w:rPr/>
       </w:pPr>
       <w:r>
@@ -7601,9 +8438,9 @@
           <mc:Choice Requires="wps">
             <w:drawing>
               <wp:inline distT="0" distB="0" distL="0" distR="0">
-                <wp:extent cx="5492115" cy="24765"/>
+                <wp:extent cx="5492750" cy="25400"/>
                 <wp:effectExtent l="0" t="0" r="0" b="0"/>
-                <wp:docPr id="16" name="Shape14"/>
+                <wp:docPr id="16" name="Shape16"/>
                 <a:graphic xmlns:a="http://schemas.openxmlformats.org/drawingml/2006/main">
                   <a:graphicData uri="http://schemas.microsoft.com/office/word/2010/wordprocessingShape">
                     <wps:wsp>
@@ -7611,7 +8448,7 @@
                       <wps:spPr>
                         <a:xfrm>
                           <a:off x="0" y="0"/>
-                          <a:ext cx="5491440" cy="24120"/>
+                          <a:ext cx="5492160" cy="24840"/>
                         </a:xfrm>
                         <a:prstGeom prst="rect">
                           <a:avLst/>
@@ -7638,7 +8475,7 @@
           </mc:Choice>
           <mc:Fallback>
             <w:pict>
-              <v:rect id="shape_0" ID="Shape14" path="m0,0l-2147483645,0l-2147483645,-2147483646l0,-2147483646xe" fillcolor="#a0a0a0" stroked="f" style="position:absolute;margin-left:0pt;margin-top:-1.95pt;width:432.35pt;height:1.85pt;mso-wrap-style:none;v-text-anchor:middle;mso-position-vertical:top">
+              <v:rect id="shape_0" ID="Shape16" path="m0,0l-2147483645,0l-2147483645,-2147483646l0,-2147483646xe" fillcolor="#a0a0a0" stroked="f" style="position:absolute;margin-left:0pt;margin-top:-2pt;width:432.4pt;height:1.9pt;mso-wrap-style:none;v-text-anchor:middle;mso-position-vertical:top">
                 <v:fill o:detectmouseclick="t" type="solid" color2="#5f5f5f"/>
                 <v:stroke color="#3465a4" joinstyle="round" endcap="flat"/>
                 <w10:wrap type="square"/>
@@ -7647,563 +8484,51 @@
           </mc:Fallback>
         </mc:AlternateContent>
       </w:r>
-    </w:p>
-    <w:p>
-      <w:pPr>
-        <w:pStyle w:val="LOnormal"/>
-        <w:rPr>
-          <w:caps w:val="false"/>
-          <w:smallCaps w:val="false"/>
-        </w:rPr>
-      </w:pPr>
-      <w:r>
-        <w:rPr>
-          <w:caps w:val="false"/>
-          <w:smallCaps w:val="false"/>
-        </w:rPr>
-      </w:r>
-    </w:p>
-    <w:p>
-      <w:pPr>
-        <w:pStyle w:val="LOnormal"/>
-        <w:rPr>
-          <w:caps w:val="false"/>
-          <w:smallCaps w:val="false"/>
-        </w:rPr>
-      </w:pPr>
-      <w:r>
-        <w:rPr>
-          <w:caps w:val="false"/>
-          <w:smallCaps w:val="false"/>
-        </w:rPr>
-      </w:r>
-    </w:p>
-    <w:p>
-      <w:pPr>
-        <w:pStyle w:val="LOnormal"/>
-        <w:rPr>
-          <w:caps w:val="false"/>
-          <w:smallCaps w:val="false"/>
-        </w:rPr>
-      </w:pPr>
-      <w:r>
-        <w:rPr>
-          <w:caps w:val="false"/>
-          <w:smallCaps w:val="false"/>
-        </w:rPr>
-      </w:r>
-    </w:p>
-    <w:p>
-      <w:pPr>
-        <w:pStyle w:val="LOnormal"/>
-        <w:rPr>
-          <w:caps w:val="false"/>
-          <w:smallCaps w:val="false"/>
-        </w:rPr>
-      </w:pPr>
-      <w:r>
-        <w:rPr>
-          <w:caps w:val="false"/>
-          <w:smallCaps w:val="false"/>
-        </w:rPr>
-      </w:r>
-    </w:p>
-    <w:p>
-      <w:pPr>
-        <w:pStyle w:val="LOnormal"/>
-        <w:rPr>
-          <w:caps w:val="false"/>
-          <w:smallCaps w:val="false"/>
-        </w:rPr>
-      </w:pPr>
-      <w:r>
-        <w:rPr>
-          <w:caps w:val="false"/>
-          <w:smallCaps w:val="false"/>
-        </w:rPr>
-      </w:r>
-    </w:p>
-    <w:p>
-      <w:pPr>
-        <w:pStyle w:val="LOnormal"/>
-        <w:rPr>
-          <w:caps w:val="false"/>
-          <w:smallCaps w:val="false"/>
-        </w:rPr>
-      </w:pPr>
-      <w:r>
-        <w:rPr>
-          <w:caps w:val="false"/>
-          <w:smallCaps w:val="false"/>
-        </w:rPr>
-      </w:r>
-    </w:p>
-    <w:p>
-      <w:pPr>
-        <w:pStyle w:val="LOnormal"/>
-        <w:rPr>
-          <w:caps w:val="false"/>
-          <w:smallCaps w:val="false"/>
-        </w:rPr>
-      </w:pPr>
-      <w:r>
-        <w:rPr>
-          <w:caps w:val="false"/>
-          <w:smallCaps w:val="false"/>
-        </w:rPr>
-      </w:r>
-    </w:p>
-    <w:p>
-      <w:pPr>
-        <w:pStyle w:val="LOnormal"/>
-        <w:rPr>
-          <w:caps w:val="false"/>
-          <w:smallCaps w:val="false"/>
-        </w:rPr>
-      </w:pPr>
-      <w:r>
-        <w:rPr>
-          <w:caps w:val="false"/>
-          <w:smallCaps w:val="false"/>
-        </w:rPr>
-      </w:r>
-    </w:p>
-    <w:p>
-      <w:pPr>
-        <w:pStyle w:val="LOnormal"/>
-        <w:rPr>
-          <w:caps w:val="false"/>
-          <w:smallCaps w:val="false"/>
-        </w:rPr>
-      </w:pPr>
-      <w:r>
-        <w:rPr>
-          <w:caps w:val="false"/>
-          <w:smallCaps w:val="false"/>
-        </w:rPr>
-      </w:r>
-    </w:p>
-    <w:p>
-      <w:pPr>
-        <w:pStyle w:val="LOnormal"/>
-        <w:rPr>
-          <w:caps w:val="false"/>
-          <w:smallCaps w:val="false"/>
-        </w:rPr>
-      </w:pPr>
-      <w:r>
-        <w:rPr>
-          <w:caps w:val="false"/>
-          <w:smallCaps w:val="false"/>
-        </w:rPr>
-      </w:r>
-    </w:p>
-    <w:p>
-      <w:pPr>
-        <w:pStyle w:val="LOnormal"/>
-        <w:rPr>
-          <w:caps w:val="false"/>
-          <w:smallCaps w:val="false"/>
-        </w:rPr>
-      </w:pPr>
-      <w:r>
-        <w:rPr>
-          <w:caps w:val="false"/>
-          <w:smallCaps w:val="false"/>
-        </w:rPr>
-      </w:r>
-    </w:p>
-    <w:p>
-      <w:pPr>
-        <w:pStyle w:val="LOnormal"/>
-        <w:rPr>
-          <w:caps w:val="false"/>
-          <w:smallCaps w:val="false"/>
-        </w:rPr>
-      </w:pPr>
-      <w:r>
-        <w:rPr>
-          <w:caps w:val="false"/>
-          <w:smallCaps w:val="false"/>
-        </w:rPr>
-      </w:r>
-    </w:p>
-    <w:p>
-      <w:pPr>
-        <w:pStyle w:val="LOnormal"/>
-        <w:rPr>
-          <w:caps w:val="false"/>
-          <w:smallCaps w:val="false"/>
-        </w:rPr>
-      </w:pPr>
-      <w:r>
-        <w:rPr>
-          <w:caps w:val="false"/>
-          <w:smallCaps w:val="false"/>
-        </w:rPr>
-      </w:r>
-    </w:p>
-    <w:p>
-      <w:pPr>
-        <w:pStyle w:val="LOnormal"/>
-        <w:rPr>
-          <w:caps w:val="false"/>
-          <w:smallCaps w:val="false"/>
-        </w:rPr>
-      </w:pPr>
-      <w:r>
-        <w:rPr>
-          <w:caps w:val="false"/>
-          <w:smallCaps w:val="false"/>
-        </w:rPr>
-      </w:r>
-    </w:p>
-    <w:p>
-      <w:pPr>
-        <w:pStyle w:val="LOnormal"/>
-        <w:rPr>
-          <w:caps w:val="false"/>
-          <w:smallCaps w:val="false"/>
-        </w:rPr>
-      </w:pPr>
-      <w:r>
-        <w:rPr>
-          <w:caps w:val="false"/>
-          <w:smallCaps w:val="false"/>
-        </w:rPr>
-      </w:r>
-    </w:p>
-    <w:p>
-      <w:pPr>
-        <w:pStyle w:val="LOnormal"/>
-        <w:rPr>
-          <w:caps w:val="false"/>
-          <w:smallCaps w:val="false"/>
-        </w:rPr>
-      </w:pPr>
-      <w:r>
-        <w:rPr>
-          <w:caps w:val="false"/>
-          <w:smallCaps w:val="false"/>
-        </w:rPr>
-      </w:r>
-    </w:p>
-    <w:p>
-      <w:pPr>
-        <w:pStyle w:val="LOnormal"/>
-        <w:rPr>
-          <w:caps w:val="false"/>
-          <w:smallCaps w:val="false"/>
-        </w:rPr>
-      </w:pPr>
-      <w:r>
-        <w:rPr>
-          <w:caps w:val="false"/>
-          <w:smallCaps w:val="false"/>
-        </w:rPr>
-      </w:r>
-    </w:p>
-    <w:p>
-      <w:pPr>
-        <w:pStyle w:val="LOnormal"/>
-        <w:rPr>
-          <w:caps w:val="false"/>
-          <w:smallCaps w:val="false"/>
-        </w:rPr>
-      </w:pPr>
-      <w:r>
-        <w:rPr>
-          <w:caps w:val="false"/>
-          <w:smallCaps w:val="false"/>
-        </w:rPr>
-      </w:r>
-    </w:p>
-    <w:p>
-      <w:pPr>
-        <w:pStyle w:val="LOnormal"/>
-        <w:rPr>
-          <w:caps w:val="false"/>
-          <w:smallCaps w:val="false"/>
-        </w:rPr>
-      </w:pPr>
-      <w:r>
-        <w:rPr>
-          <w:caps w:val="false"/>
-          <w:smallCaps w:val="false"/>
-        </w:rPr>
-      </w:r>
-    </w:p>
-    <w:p>
-      <w:pPr>
-        <w:pStyle w:val="LOnormal"/>
-        <w:rPr>
-          <w:caps w:val="false"/>
-          <w:smallCaps w:val="false"/>
-        </w:rPr>
-      </w:pPr>
-      <w:r>
-        <w:rPr>
-          <w:caps w:val="false"/>
-          <w:smallCaps w:val="false"/>
-        </w:rPr>
-      </w:r>
-    </w:p>
-    <w:p>
-      <w:pPr>
-        <w:pStyle w:val="LOnormal"/>
-        <w:rPr>
-          <w:caps w:val="false"/>
-          <w:smallCaps w:val="false"/>
-        </w:rPr>
-      </w:pPr>
-      <w:r>
-        <w:rPr>
-          <w:caps w:val="false"/>
-          <w:smallCaps w:val="false"/>
-        </w:rPr>
-      </w:r>
-    </w:p>
-    <w:p>
-      <w:pPr>
-        <w:pStyle w:val="LOnormal"/>
-        <w:rPr>
-          <w:caps w:val="false"/>
-          <w:smallCaps w:val="false"/>
-        </w:rPr>
-      </w:pPr>
-      <w:r>
-        <w:rPr>
-          <w:caps w:val="false"/>
-          <w:smallCaps w:val="false"/>
-        </w:rPr>
-      </w:r>
-    </w:p>
-    <w:p>
-      <w:pPr>
-        <w:pStyle w:val="LOnormal"/>
-        <w:rPr>
-          <w:caps w:val="false"/>
-          <w:smallCaps w:val="false"/>
-        </w:rPr>
-      </w:pPr>
-      <w:r>
-        <w:rPr>
-          <w:caps w:val="false"/>
-          <w:smallCaps w:val="false"/>
-        </w:rPr>
-      </w:r>
-    </w:p>
-    <w:p>
-      <w:pPr>
-        <w:pStyle w:val="LOnormal"/>
-        <w:rPr>
-          <w:caps w:val="false"/>
-          <w:smallCaps w:val="false"/>
-        </w:rPr>
-      </w:pPr>
-      <w:r>
-        <w:rPr>
-          <w:caps w:val="false"/>
-          <w:smallCaps w:val="false"/>
-        </w:rPr>
-      </w:r>
-    </w:p>
-    <w:p>
-      <w:pPr>
-        <w:pStyle w:val="LOnormal"/>
-        <w:rPr>
-          <w:caps w:val="false"/>
-          <w:smallCaps w:val="false"/>
-        </w:rPr>
-      </w:pPr>
-      <w:r>
-        <w:rPr>
-          <w:caps w:val="false"/>
-          <w:smallCaps w:val="false"/>
-        </w:rPr>
-      </w:r>
-    </w:p>
-    <w:p>
-      <w:pPr>
-        <w:pStyle w:val="LOnormal"/>
-        <w:rPr>
-          <w:caps w:val="false"/>
-          <w:smallCaps w:val="false"/>
-        </w:rPr>
-      </w:pPr>
-      <w:r>
-        <w:rPr>
-          <w:caps w:val="false"/>
-          <w:smallCaps w:val="false"/>
-        </w:rPr>
-      </w:r>
-    </w:p>
-    <w:p>
-      <w:pPr>
-        <w:pStyle w:val="LOnormal"/>
-        <w:rPr>
-          <w:caps w:val="false"/>
-          <w:smallCaps w:val="false"/>
-        </w:rPr>
-      </w:pPr>
-      <w:r>
-        <w:rPr>
-          <w:caps w:val="false"/>
-          <w:smallCaps w:val="false"/>
-        </w:rPr>
-      </w:r>
-    </w:p>
-    <w:p>
-      <w:pPr>
-        <w:pStyle w:val="LOnormal"/>
-        <w:rPr>
-          <w:caps w:val="false"/>
-          <w:smallCaps w:val="false"/>
-        </w:rPr>
-      </w:pPr>
-      <w:r>
-        <w:rPr>
-          <w:caps w:val="false"/>
-          <w:smallCaps w:val="false"/>
-        </w:rPr>
-      </w:r>
-    </w:p>
-    <w:p>
-      <w:pPr>
-        <w:pStyle w:val="LOnormal"/>
-        <w:rPr>
-          <w:caps w:val="false"/>
-          <w:smallCaps w:val="false"/>
-        </w:rPr>
-      </w:pPr>
-      <w:r>
-        <w:rPr>
-          <w:caps w:val="false"/>
-          <w:smallCaps w:val="false"/>
-        </w:rPr>
-      </w:r>
-    </w:p>
-    <w:p>
-      <w:pPr>
-        <w:pStyle w:val="LOnormal"/>
-        <w:rPr>
-          <w:caps w:val="false"/>
-          <w:smallCaps w:val="false"/>
-        </w:rPr>
-      </w:pPr>
-      <w:r>
-        <w:rPr>
-          <w:caps w:val="false"/>
-          <w:smallCaps w:val="false"/>
-        </w:rPr>
-      </w:r>
-    </w:p>
-    <w:p>
-      <w:pPr>
-        <w:pStyle w:val="LOnormal"/>
-        <w:rPr>
-          <w:caps w:val="false"/>
-          <w:smallCaps w:val="false"/>
-        </w:rPr>
-      </w:pPr>
-      <w:r>
-        <w:rPr>
-          <w:caps w:val="false"/>
-          <w:smallCaps w:val="false"/>
-        </w:rPr>
-      </w:r>
-    </w:p>
-    <w:p>
-      <w:pPr>
-        <w:pStyle w:val="LOnormal"/>
-        <w:rPr>
-          <w:caps w:val="false"/>
-          <w:smallCaps w:val="false"/>
-        </w:rPr>
-      </w:pPr>
-      <w:r>
-        <w:rPr>
-          <w:caps w:val="false"/>
-          <w:smallCaps w:val="false"/>
-        </w:rPr>
-      </w:r>
-    </w:p>
-    <w:p>
-      <w:pPr>
-        <w:pStyle w:val="LOnormal"/>
-        <w:rPr>
-          <w:caps w:val="false"/>
-          <w:smallCaps w:val="false"/>
-        </w:rPr>
-      </w:pPr>
-      <w:r>
-        <w:rPr>
-          <w:caps w:val="false"/>
-          <w:smallCaps w:val="false"/>
-        </w:rPr>
-      </w:r>
-    </w:p>
-    <w:p>
-      <w:pPr>
-        <w:pStyle w:val="LOnormal"/>
-        <w:rPr>
-          <w:caps w:val="false"/>
-          <w:smallCaps w:val="false"/>
-        </w:rPr>
-      </w:pPr>
-      <w:r>
-        <w:rPr>
-          <w:caps w:val="false"/>
-          <w:smallCaps w:val="false"/>
-        </w:rPr>
-      </w:r>
-    </w:p>
-    <w:p>
-      <w:pPr>
-        <w:pStyle w:val="LOnormal"/>
-        <w:rPr>
-          <w:caps w:val="false"/>
-          <w:smallCaps w:val="false"/>
-        </w:rPr>
-      </w:pPr>
-      <w:r>
-        <w:rPr>
-          <w:caps w:val="false"/>
-          <w:smallCaps w:val="false"/>
-        </w:rPr>
-      </w:r>
-    </w:p>
-    <w:p>
-      <w:pPr>
-        <w:pStyle w:val="Title"/>
-        <w:spacing w:lineRule="auto" w:line="276"/>
-        <w:rPr>
-          <w:caps w:val="false"/>
-          <w:smallCaps w:val="false"/>
-        </w:rPr>
-      </w:pPr>
-      <w:r>
-        <w:rPr>
-          <w:caps w:val="false"/>
-          <w:smallCaps w:val="false"/>
-        </w:rPr>
-      </w:r>
-    </w:p>
-    <w:p>
-      <w:pPr>
-        <w:pStyle w:val="Title"/>
-        <w:spacing w:lineRule="auto" w:line="276"/>
+      <w:r>
         <w:rPr/>
-      </w:pPr>
+        <w:t>F</w:t>
+      </w:r>
+      <w:r>
+        <w:rPr>
+          <w:caps w:val="false"/>
+          <w:smallCaps w:val="false"/>
+        </w:rPr>
+        <w:t>.  Spiega</w:t>
+      </w:r>
       <w:r>
         <w:rPr/>
+        <w:t>re come il progetto soddisfa i requisiti funzionali (FRs)</w:t>
+      </w:r>
+      <w:r>
+        <w:rPr>
+          <w:caps w:val="false"/>
+          <w:smallCaps w:val="false"/>
+        </w:rPr>
+        <w:t xml:space="preserve"> e quelli non funzionali </w:t>
+      </w:r>
+      <w:r>
+        <w:rPr/>
+        <w:t>(</w:t>
+      </w:r>
+      <w:r>
+        <w:rPr>
+          <w:caps w:val="false"/>
+          <w:smallCaps w:val="false"/>
+        </w:rPr>
+        <w:t xml:space="preserve">NFRs) </w:t>
+      </w:r>
+      <w:r>
+        <w:rPr>
+          <w:caps w:val="false"/>
+          <w:smallCaps w:val="false"/>
+        </w:rPr>
         <mc:AlternateContent>
           <mc:Choice Requires="wps">
             <w:drawing>
               <wp:inline distT="0" distB="0" distL="0" distR="0">
-                <wp:extent cx="5492115" cy="24765"/>
+                <wp:extent cx="5492750" cy="25400"/>
                 <wp:effectExtent l="0" t="0" r="0" b="0"/>
-                <wp:docPr id="17" name="Shape15"/>
+                <wp:docPr id="17" name="Shape17"/>
                 <a:graphic xmlns:a="http://schemas.openxmlformats.org/drawingml/2006/main">
                   <a:graphicData uri="http://schemas.microsoft.com/office/word/2010/wordprocessingShape">
                     <wps:wsp>
@@ -8211,7 +8536,7 @@
                       <wps:spPr>
                         <a:xfrm>
                           <a:off x="0" y="0"/>
-                          <a:ext cx="5491440" cy="24120"/>
+                          <a:ext cx="5492160" cy="24840"/>
                         </a:xfrm>
                         <a:prstGeom prst="rect">
                           <a:avLst/>
@@ -8238,7 +8563,7 @@
           </mc:Choice>
           <mc:Fallback>
             <w:pict>
-              <v:rect id="shape_0" ID="Shape15" path="m0,0l-2147483645,0l-2147483645,-2147483646l0,-2147483646xe" fillcolor="#a0a0a0" stroked="f" style="position:absolute;margin-left:0pt;margin-top:-1.95pt;width:432.35pt;height:1.85pt;mso-wrap-style:none;v-text-anchor:middle;mso-position-vertical:top">
+              <v:rect id="shape_0" ID="Shape17" path="m0,0l-2147483645,0l-2147483645,-2147483646l0,-2147483646xe" fillcolor="#a0a0a0" stroked="f" style="position:absolute;margin-left:0pt;margin-top:-2pt;width:432.4pt;height:1.9pt;mso-wrap-style:none;v-text-anchor:middle;mso-position-vertical:top">
                 <v:fill o:detectmouseclick="t" type="solid" color2="#5f5f5f"/>
                 <v:stroke color="#3465a4" joinstyle="round" endcap="flat"/>
                 <w10:wrap type="square"/>
@@ -8247,6 +8572,20 @@
           </mc:Fallback>
         </mc:AlternateContent>
       </w:r>
+      <w:r>
+        <w:rPr>
+          <w:rFonts w:eastAsia="Arial" w:cs="Arial" w:ascii="Arial" w:hAnsi="Arial"/>
+          <w:i/>
+          <w:caps w:val="false"/>
+          <w:smallCaps w:val="false"/>
+          <w:sz w:val="22"/>
+          <w:szCs w:val="22"/>
+        </w:rPr>
+        <w:t>&lt;Report in this section how the architectural  and low level design you produced satisfies the FRs and the NFRs&gt;</w:t>
+      </w:r>
+      <w:r>
+        <w:br w:type="page"/>
+      </w:r>
     </w:p>
     <w:p>
       <w:pPr>
@@ -8260,9 +8599,9 @@
           <mc:Choice Requires="wps">
             <w:drawing>
               <wp:inline distT="0" distB="0" distL="0" distR="0">
-                <wp:extent cx="5492115" cy="24765"/>
+                <wp:extent cx="5492750" cy="25400"/>
                 <wp:effectExtent l="0" t="0" r="0" b="0"/>
-                <wp:docPr id="18" name="Shape16"/>
+                <wp:docPr id="18" name="Shape18"/>
                 <a:graphic xmlns:a="http://schemas.openxmlformats.org/drawingml/2006/main">
                   <a:graphicData uri="http://schemas.microsoft.com/office/word/2010/wordprocessingShape">
                     <wps:wsp>
@@ -8270,7 +8609,7 @@
                       <wps:spPr>
                         <a:xfrm>
                           <a:off x="0" y="0"/>
-                          <a:ext cx="5491440" cy="24120"/>
+                          <a:ext cx="5492160" cy="24840"/>
                         </a:xfrm>
                         <a:prstGeom prst="rect">
                           <a:avLst/>
@@ -8297,7 +8636,7 @@
           </mc:Choice>
           <mc:Fallback>
             <w:pict>
-              <v:rect id="shape_0" ID="Shape16" path="m0,0l-2147483645,0l-2147483645,-2147483646l0,-2147483646xe" fillcolor="#a0a0a0" stroked="f" style="position:absolute;margin-left:0pt;margin-top:-1.95pt;width:432.35pt;height:1.85pt;mso-wrap-style:none;v-text-anchor:middle;mso-position-vertical:top">
+              <v:rect id="shape_0" ID="Shape18" path="m0,0l-2147483645,0l-2147483645,-2147483646l0,-2147483646xe" fillcolor="#a0a0a0" stroked="f" style="position:absolute;margin-left:0pt;margin-top:-2pt;width:432.4pt;height:1.9pt;mso-wrap-style:none;v-text-anchor:middle;mso-position-vertical:top">
                 <v:fill o:detectmouseclick="t" type="solid" color2="#5f5f5f"/>
                 <v:stroke color="#3465a4" joinstyle="round" endcap="flat"/>
                 <w10:wrap type="square"/>
@@ -8307,50 +8646,86 @@
         </mc:AlternateContent>
       </w:r>
       <w:r>
+        <w:rPr>
+          <w:caps w:val="false"/>
+          <w:smallCaps w:val="false"/>
+        </w:rPr>
+        <w:t xml:space="preserve">Appendix. Prototype </w:t>
+        <w:br/>
+      </w:r>
+      <w:r>
+        <w:drawing>
+          <wp:anchor behindDoc="0" distT="0" distB="0" distL="114300" distR="114300" simplePos="0" locked="0" layoutInCell="0" allowOverlap="1" relativeHeight="19">
+            <wp:simplePos x="0" y="0"/>
+            <wp:positionH relativeFrom="column">
+              <wp:posOffset>5486400</wp:posOffset>
+            </wp:positionH>
+            <wp:positionV relativeFrom="paragraph">
+              <wp:posOffset>-55245</wp:posOffset>
+            </wp:positionV>
+            <wp:extent cx="990600" cy="1009650"/>
+            <wp:effectExtent l="0" t="0" r="0" b="0"/>
+            <wp:wrapSquare wrapText="bothSides"/>
+            <wp:docPr id="19" name="image1.png" descr=""/>
+            <wp:cNvGraphicFramePr>
+              <a:graphicFrameLocks xmlns:a="http://schemas.openxmlformats.org/drawingml/2006/main" noChangeAspect="1"/>
+            </wp:cNvGraphicFramePr>
+            <a:graphic xmlns:a="http://schemas.openxmlformats.org/drawingml/2006/main">
+              <a:graphicData uri="http://schemas.openxmlformats.org/drawingml/2006/picture">
+                <pic:pic xmlns:pic="http://schemas.openxmlformats.org/drawingml/2006/picture">
+                  <pic:nvPicPr>
+                    <pic:cNvPr id="19" name="image1.png" descr=""/>
+                    <pic:cNvPicPr>
+                      <a:picLocks noChangeAspect="1" noChangeArrowheads="1"/>
+                    </pic:cNvPicPr>
+                  </pic:nvPicPr>
+                  <pic:blipFill>
+                    <a:blip r:embed="rId9"/>
+                    <a:stretch>
+                      <a:fillRect/>
+                    </a:stretch>
+                  </pic:blipFill>
+                  <pic:spPr bwMode="auto">
+                    <a:xfrm>
+                      <a:off x="0" y="0"/>
+                      <a:ext cx="990600" cy="1009650"/>
+                    </a:xfrm>
+                    <a:prstGeom prst="rect">
+                      <a:avLst/>
+                    </a:prstGeom>
+                  </pic:spPr>
+                </pic:pic>
+              </a:graphicData>
+            </a:graphic>
+          </wp:anchor>
+        </w:drawing>
+      </w:r>
+      <w:r>
+        <w:rPr>
+          <w:rFonts w:eastAsia="Arial" w:cs="Arial" w:ascii="Arial" w:hAnsi="Arial"/>
+          <w:i/>
+          <w:caps w:val="false"/>
+          <w:smallCaps w:val="false"/>
+          <w:sz w:val="22"/>
+          <w:szCs w:val="22"/>
+        </w:rPr>
+        <w:t xml:space="preserve">&lt;Provide a brief report on your prototype, and especially: information on what you have implemented, how the implementation covers the FR and NFR, how the prototypes demonstrates your project correctness with respect to the FR and NFR. You may add some screenshots to describe what required above. Be ready to show your prototype during the oral examination&gt; </w:t>
+      </w:r>
+    </w:p>
+    <w:p>
+      <w:pPr>
+        <w:pStyle w:val="LOnormal"/>
         <w:rPr/>
-        <w:t>F</w:t>
-      </w:r>
-      <w:r>
-        <w:rPr>
-          <w:caps w:val="false"/>
-          <w:smallCaps w:val="false"/>
-        </w:rPr>
-        <w:t>.  Spiega</w:t>
-      </w:r>
+      </w:pPr>
       <w:r>
         <w:rPr/>
-        <w:t>re come il progetto soddisfa i requisiti funzionali (FRs)</w:t>
-      </w:r>
-      <w:r>
-        <w:rPr>
-          <w:caps w:val="false"/>
-          <w:smallCaps w:val="false"/>
-        </w:rPr>
-        <w:t xml:space="preserve"> e quelli non funzionali </w:t>
-      </w:r>
-      <w:r>
-        <w:rPr/>
-        <w:t>(</w:t>
-      </w:r>
-      <w:r>
-        <w:rPr>
-          <w:caps w:val="false"/>
-          <w:smallCaps w:val="false"/>
-        </w:rPr>
-        <w:t xml:space="preserve">NFRs) </w:t>
-      </w:r>
-      <w:r>
-        <w:rPr>
-          <w:caps w:val="false"/>
-          <w:smallCaps w:val="false"/>
-        </w:rPr>
         <mc:AlternateContent>
           <mc:Choice Requires="wps">
             <w:drawing>
               <wp:inline distT="0" distB="0" distL="0" distR="0">
-                <wp:extent cx="5492115" cy="24765"/>
+                <wp:extent cx="5492750" cy="25400"/>
                 <wp:effectExtent l="0" t="0" r="0" b="0"/>
-                <wp:docPr id="19" name="Shape17"/>
+                <wp:docPr id="20" name="Shape19"/>
                 <a:graphic xmlns:a="http://schemas.openxmlformats.org/drawingml/2006/main">
                   <a:graphicData uri="http://schemas.microsoft.com/office/word/2010/wordprocessingShape">
                     <wps:wsp>
@@ -8358,7 +8733,7 @@
                       <wps:spPr>
                         <a:xfrm>
                           <a:off x="0" y="0"/>
-                          <a:ext cx="5491440" cy="24120"/>
+                          <a:ext cx="5492160" cy="24840"/>
                         </a:xfrm>
                         <a:prstGeom prst="rect">
                           <a:avLst/>
@@ -8385,204 +8760,7 @@
           </mc:Choice>
           <mc:Fallback>
             <w:pict>
-              <v:rect id="shape_0" ID="Shape17" path="m0,0l-2147483645,0l-2147483645,-2147483646l0,-2147483646xe" fillcolor="#a0a0a0" stroked="f" style="position:absolute;margin-left:0pt;margin-top:-1.95pt;width:432.35pt;height:1.85pt;mso-wrap-style:none;v-text-anchor:middle;mso-position-vertical:top">
-                <v:fill o:detectmouseclick="t" type="solid" color2="#5f5f5f"/>
-                <v:stroke color="#3465a4" joinstyle="round" endcap="flat"/>
-                <w10:wrap type="square"/>
-              </v:rect>
-            </w:pict>
-          </mc:Fallback>
-        </mc:AlternateContent>
-      </w:r>
-      <w:r>
-        <w:rPr>
-          <w:rFonts w:eastAsia="Arial" w:cs="Arial" w:ascii="Arial" w:hAnsi="Arial"/>
-          <w:i/>
-          <w:caps w:val="false"/>
-          <w:smallCaps w:val="false"/>
-          <w:sz w:val="22"/>
-          <w:szCs w:val="22"/>
-        </w:rPr>
-        <w:t>&lt;Report in this section how the architectural  and low level design you produced satisfies the FRs and the NFRs&gt;</w:t>
-      </w:r>
-      <w:r>
-        <w:br w:type="page"/>
-      </w:r>
-    </w:p>
-    <w:p>
-      <w:pPr>
-        <w:pStyle w:val="Title"/>
-        <w:spacing w:lineRule="auto" w:line="276"/>
-        <w:rPr/>
-      </w:pPr>
-      <w:r>
-        <w:rPr/>
-        <mc:AlternateContent>
-          <mc:Choice Requires="wps">
-            <w:drawing>
-              <wp:inline distT="0" distB="0" distL="0" distR="0">
-                <wp:extent cx="5492115" cy="24765"/>
-                <wp:effectExtent l="0" t="0" r="0" b="0"/>
-                <wp:docPr id="20" name="Shape18"/>
-                <a:graphic xmlns:a="http://schemas.openxmlformats.org/drawingml/2006/main">
-                  <a:graphicData uri="http://schemas.microsoft.com/office/word/2010/wordprocessingShape">
-                    <wps:wsp>
-                      <wps:cNvSpPr/>
-                      <wps:spPr>
-                        <a:xfrm>
-                          <a:off x="0" y="0"/>
-                          <a:ext cx="5491440" cy="24120"/>
-                        </a:xfrm>
-                        <a:prstGeom prst="rect">
-                          <a:avLst/>
-                        </a:prstGeom>
-                        <a:solidFill>
-                          <a:srgbClr val="a0a0a0"/>
-                        </a:solidFill>
-                        <a:ln w="0">
-                          <a:noFill/>
-                        </a:ln>
-                      </wps:spPr>
-                      <wps:style>
-                        <a:lnRef idx="0"/>
-                        <a:fillRef idx="0"/>
-                        <a:effectRef idx="0"/>
-                        <a:fontRef idx="minor"/>
-                      </wps:style>
-                      <wps:bodyPr/>
-                    </wps:wsp>
-                  </a:graphicData>
-                </a:graphic>
-              </wp:inline>
-            </w:drawing>
-          </mc:Choice>
-          <mc:Fallback>
-            <w:pict>
-              <v:rect id="shape_0" ID="Shape18" path="m0,0l-2147483645,0l-2147483645,-2147483646l0,-2147483646xe" fillcolor="#a0a0a0" stroked="f" style="position:absolute;margin-left:0pt;margin-top:-1.95pt;width:432.35pt;height:1.85pt;mso-wrap-style:none;v-text-anchor:middle;mso-position-vertical:top">
-                <v:fill o:detectmouseclick="t" type="solid" color2="#5f5f5f"/>
-                <v:stroke color="#3465a4" joinstyle="round" endcap="flat"/>
-                <w10:wrap type="square"/>
-              </v:rect>
-            </w:pict>
-          </mc:Fallback>
-        </mc:AlternateContent>
-      </w:r>
-      <w:r>
-        <w:rPr>
-          <w:caps w:val="false"/>
-          <w:smallCaps w:val="false"/>
-        </w:rPr>
-        <w:t xml:space="preserve">Appendix. Prototype </w:t>
-        <w:br/>
-      </w:r>
-      <w:r>
-        <w:drawing>
-          <wp:anchor behindDoc="0" distT="0" distB="0" distL="114300" distR="114300" simplePos="0" locked="0" layoutInCell="0" allowOverlap="1" relativeHeight="21">
-            <wp:simplePos x="0" y="0"/>
-            <wp:positionH relativeFrom="column">
-              <wp:posOffset>5486400</wp:posOffset>
-            </wp:positionH>
-            <wp:positionV relativeFrom="paragraph">
-              <wp:posOffset>-55245</wp:posOffset>
-            </wp:positionV>
-            <wp:extent cx="990600" cy="1009650"/>
-            <wp:effectExtent l="0" t="0" r="0" b="0"/>
-            <wp:wrapSquare wrapText="bothSides"/>
-            <wp:docPr id="21" name="image1.png" descr=""/>
-            <wp:cNvGraphicFramePr>
-              <a:graphicFrameLocks xmlns:a="http://schemas.openxmlformats.org/drawingml/2006/main" noChangeAspect="1"/>
-            </wp:cNvGraphicFramePr>
-            <a:graphic xmlns:a="http://schemas.openxmlformats.org/drawingml/2006/main">
-              <a:graphicData uri="http://schemas.openxmlformats.org/drawingml/2006/picture">
-                <pic:pic xmlns:pic="http://schemas.openxmlformats.org/drawingml/2006/picture">
-                  <pic:nvPicPr>
-                    <pic:cNvPr id="21" name="image1.png" descr=""/>
-                    <pic:cNvPicPr>
-                      <a:picLocks noChangeAspect="1" noChangeArrowheads="1"/>
-                    </pic:cNvPicPr>
-                  </pic:nvPicPr>
-                  <pic:blipFill>
-                    <a:blip r:embed="rId9"/>
-                    <a:stretch>
-                      <a:fillRect/>
-                    </a:stretch>
-                  </pic:blipFill>
-                  <pic:spPr bwMode="auto">
-                    <a:xfrm>
-                      <a:off x="0" y="0"/>
-                      <a:ext cx="990600" cy="1009650"/>
-                    </a:xfrm>
-                    <a:prstGeom prst="rect">
-                      <a:avLst/>
-                    </a:prstGeom>
-                  </pic:spPr>
-                </pic:pic>
-              </a:graphicData>
-            </a:graphic>
-          </wp:anchor>
-        </w:drawing>
-      </w:r>
-      <w:r>
-        <w:rPr>
-          <w:rFonts w:eastAsia="Arial" w:cs="Arial" w:ascii="Arial" w:hAnsi="Arial"/>
-          <w:i/>
-          <w:caps w:val="false"/>
-          <w:smallCaps w:val="false"/>
-          <w:sz w:val="22"/>
-          <w:szCs w:val="22"/>
-        </w:rPr>
-        <w:t xml:space="preserve">&lt;Provide a brief report on your prototype, and especially: information on what you have implemented, how the implementation covers the FR and NFR, how the prototypes demonstrates your project correctness with respect to the FR and NFR. You may add some screenshots to describe what required above. Be ready to show your prototype during the oral examination&gt; </w:t>
-      </w:r>
-    </w:p>
-    <w:p>
-      <w:pPr>
-        <w:pStyle w:val="LOnormal"/>
-        <w:rPr/>
-      </w:pPr>
-      <w:r>
-        <w:rPr/>
-        <mc:AlternateContent>
-          <mc:Choice Requires="wps">
-            <w:drawing>
-              <wp:inline distT="0" distB="0" distL="0" distR="0">
-                <wp:extent cx="5492115" cy="24765"/>
-                <wp:effectExtent l="0" t="0" r="0" b="0"/>
-                <wp:docPr id="22" name="Shape19"/>
-                <a:graphic xmlns:a="http://schemas.openxmlformats.org/drawingml/2006/main">
-                  <a:graphicData uri="http://schemas.microsoft.com/office/word/2010/wordprocessingShape">
-                    <wps:wsp>
-                      <wps:cNvSpPr/>
-                      <wps:spPr>
-                        <a:xfrm>
-                          <a:off x="0" y="0"/>
-                          <a:ext cx="5491440" cy="24120"/>
-                        </a:xfrm>
-                        <a:prstGeom prst="rect">
-                          <a:avLst/>
-                        </a:prstGeom>
-                        <a:solidFill>
-                          <a:srgbClr val="a0a0a0"/>
-                        </a:solidFill>
-                        <a:ln w="0">
-                          <a:noFill/>
-                        </a:ln>
-                      </wps:spPr>
-                      <wps:style>
-                        <a:lnRef idx="0"/>
-                        <a:fillRef idx="0"/>
-                        <a:effectRef idx="0"/>
-                        <a:fontRef idx="minor"/>
-                      </wps:style>
-                      <wps:bodyPr/>
-                    </wps:wsp>
-                  </a:graphicData>
-                </a:graphic>
-              </wp:inline>
-            </w:drawing>
-          </mc:Choice>
-          <mc:Fallback>
-            <w:pict>
-              <v:rect id="shape_0" ID="Shape19" path="m0,0l-2147483645,0l-2147483645,-2147483646l0,-2147483646xe" fillcolor="#a0a0a0" stroked="f" style="position:absolute;margin-left:0pt;margin-top:-1.95pt;width:432.35pt;height:1.85pt;mso-wrap-style:none;v-text-anchor:middle;mso-position-vertical:top">
+              <v:rect id="shape_0" ID="Shape19" path="m0,0l-2147483645,0l-2147483645,-2147483646l0,-2147483646xe" fillcolor="#a0a0a0" stroked="f" style="position:absolute;margin-left:0pt;margin-top:-2pt;width:432.4pt;height:1.9pt;mso-wrap-style:none;v-text-anchor:middle;mso-position-vertical:top">
                 <v:fill o:detectmouseclick="t" type="solid" color2="#5f5f5f"/>
                 <v:stroke color="#3465a4" joinstyle="round" endcap="flat"/>
                 <w10:wrap type="square"/>
@@ -8799,7 +8977,7 @@
           </w:r>
           <w:r>
             <w:rPr/>
-            <w:t>14</w:t>
+            <w:t>9</w:t>
           </w:r>
           <w:r>
             <w:rPr/>
@@ -9228,7 +9406,7 @@
     <w:pPr>
       <w:widowControl/>
       <w:suppressAutoHyphens w:val="true"/>
-      <w:overflowPunct w:val="true"/>
+      <w:overflowPunct w:val="false"/>
       <w:bidi w:val="0"/>
       <w:spacing w:before="0" w:after="0"/>
       <w:jc w:val="left"/>
@@ -9680,7 +9858,7 @@
     <w:pPr>
       <w:widowControl/>
       <w:suppressAutoHyphens w:val="true"/>
-      <w:overflowPunct w:val="true"/>
+      <w:overflowPunct w:val="false"/>
       <w:bidi w:val="0"/>
       <w:spacing w:lineRule="auto" w:line="240" w:before="0" w:after="0"/>
       <w:jc w:val="left"/>
@@ -9831,7 +10009,7 @@
     <w:pPr>
       <w:widowControl/>
       <w:suppressAutoHyphens w:val="true"/>
-      <w:overflowPunct w:val="true"/>
+      <w:overflowPunct w:val="false"/>
       <w:bidi w:val="0"/>
       <w:spacing w:before="0" w:after="0"/>
       <w:jc w:val="left"/>
@@ -9860,7 +10038,7 @@
     <w:pPr>
       <w:widowControl/>
       <w:suppressAutoHyphens w:val="true"/>
-      <w:overflowPunct w:val="true"/>
+      <w:overflowPunct w:val="false"/>
       <w:bidi w:val="0"/>
       <w:spacing w:before="0" w:after="0"/>
       <w:jc w:val="left"/>

</xml_diff>

<commit_message>
Inserimento di numeri nelle celle
Si è inserito il pulsante per cominciare la partita, ovvero inserire i numeri nelle celle: esso appartiene al ControllerPanel (precedentemente GridController) che adesso è diventata una View (implementa GridListener) in quanto attiva/disattiva i suoi bottoni in base alle celle della griglia selezionate. Risolto #5.
</commit_message>
<xml_diff>
--- a/Relazione progetto KenKen - Giulio Talarico 200881.docx
+++ b/Relazione progetto KenKen - Giulio Talarico 200881.docx
@@ -1953,26 +1953,40 @@
               <w:bottom w:val="single" w:sz="8" w:space="0" w:color="000000"/>
               <w:right w:val="single" w:sz="8" w:space="0" w:color="000000"/>
             </w:tcBorders>
+            <w:vAlign w:val="center"/>
           </w:tcPr>
           <w:p>
             <w:pPr>
               <w:pStyle w:val="LOnormal"/>
               <w:widowControl w:val="false"/>
               <w:rPr>
-                <w:rFonts w:ascii="Arial" w:hAnsi="Arial" w:eastAsia="Arial" w:cs="Arial"/>
-                <w:b/>
-                <w:b/>
+                <w:rFonts w:ascii="Times New Roman" w:hAnsi="Times New Roman" w:eastAsia="Arial" w:cs="Arial"/>
+                <w:b w:val="false"/>
+                <w:b w:val="false"/>
+                <w:bCs w:val="false"/>
                 <w:caps w:val="false"/>
                 <w:smallCaps w:val="false"/>
-              </w:rPr>
-            </w:pPr>
-            <w:r>
-              <w:rPr>
-                <w:rFonts w:eastAsia="Arial" w:cs="Arial" w:ascii="Arial" w:hAnsi="Arial"/>
-                <w:b/>
+                <w:color w:val="auto"/>
+                <w:kern w:val="0"/>
+                <w:sz w:val="24"/>
+                <w:szCs w:val="24"/>
+                <w:lang w:val="en-US" w:eastAsia="zh-CN" w:bidi="hi-IN"/>
+              </w:rPr>
+            </w:pPr>
+            <w:r>
+              <w:rPr>
+                <w:rFonts w:eastAsia="Arial" w:cs="Arial" w:ascii="Times New Roman" w:hAnsi="Times New Roman"/>
+                <w:b w:val="false"/>
+                <w:bCs w:val="false"/>
                 <w:caps w:val="false"/>
                 <w:smallCaps w:val="false"/>
-              </w:rPr>
+                <w:color w:val="auto"/>
+                <w:kern w:val="0"/>
+                <w:sz w:val="24"/>
+                <w:szCs w:val="24"/>
+                <w:lang w:val="en-US" w:eastAsia="zh-CN" w:bidi="hi-IN"/>
+              </w:rPr>
+              <w:t>Controllo dell’adiacenza delle celle selezionate dall’utente per creare un blocco</w:t>
             </w:r>
           </w:p>
         </w:tc>
@@ -1985,26 +1999,40 @@
               <w:bottom w:val="single" w:sz="8" w:space="0" w:color="000000"/>
               <w:right w:val="single" w:sz="8" w:space="0" w:color="000000"/>
             </w:tcBorders>
+            <w:vAlign w:val="center"/>
           </w:tcPr>
           <w:p>
             <w:pPr>
               <w:pStyle w:val="LOnormal"/>
               <w:widowControl w:val="false"/>
               <w:rPr>
-                <w:rFonts w:ascii="Arial" w:hAnsi="Arial" w:eastAsia="Arial" w:cs="Arial"/>
-                <w:b/>
-                <w:b/>
+                <w:rFonts w:ascii="Times New Roman" w:hAnsi="Times New Roman" w:eastAsia="Arial" w:cs="Arial"/>
+                <w:b w:val="false"/>
+                <w:b w:val="false"/>
+                <w:bCs w:val="false"/>
                 <w:caps w:val="false"/>
                 <w:smallCaps w:val="false"/>
-              </w:rPr>
-            </w:pPr>
-            <w:r>
-              <w:rPr>
-                <w:rFonts w:eastAsia="Arial" w:cs="Arial" w:ascii="Arial" w:hAnsi="Arial"/>
-                <w:b/>
+                <w:color w:val="auto"/>
+                <w:kern w:val="0"/>
+                <w:sz w:val="24"/>
+                <w:szCs w:val="24"/>
+                <w:lang w:val="en-US" w:eastAsia="zh-CN" w:bidi="hi-IN"/>
+              </w:rPr>
+            </w:pPr>
+            <w:r>
+              <w:rPr>
+                <w:rFonts w:eastAsia="Arial" w:cs="Arial"/>
+                <w:b w:val="false"/>
+                <w:bCs w:val="false"/>
                 <w:caps w:val="false"/>
                 <w:smallCaps w:val="false"/>
-              </w:rPr>
+                <w:color w:val="auto"/>
+                <w:kern w:val="0"/>
+                <w:sz w:val="24"/>
+                <w:szCs w:val="24"/>
+                <w:lang w:val="en-US" w:eastAsia="zh-CN" w:bidi="hi-IN"/>
+              </w:rPr>
+              <w:t>01-07-2021</w:t>
             </w:r>
           </w:p>
         </w:tc>
@@ -2017,26 +2045,47 @@
               <w:bottom w:val="single" w:sz="8" w:space="0" w:color="000000"/>
               <w:right w:val="single" w:sz="8" w:space="0" w:color="000000"/>
             </w:tcBorders>
+            <w:vAlign w:val="center"/>
           </w:tcPr>
           <w:p>
             <w:pPr>
               <w:pStyle w:val="LOnormal"/>
               <w:widowControl w:val="false"/>
               <w:rPr>
-                <w:rFonts w:ascii="Arial" w:hAnsi="Arial" w:eastAsia="Arial" w:cs="Arial"/>
-                <w:b/>
-                <w:b/>
+                <w:rFonts w:ascii="Times New Roman" w:hAnsi="Times New Roman" w:eastAsia="Arial" w:cs="Arial"/>
+                <w:b w:val="false"/>
+                <w:b w:val="false"/>
+                <w:bCs w:val="false"/>
+                <w:i w:val="false"/>
+                <w:i w:val="false"/>
+                <w:iCs w:val="false"/>
                 <w:caps w:val="false"/>
                 <w:smallCaps w:val="false"/>
-              </w:rPr>
-            </w:pPr>
-            <w:r>
-              <w:rPr>
-                <w:rFonts w:eastAsia="Arial" w:cs="Arial" w:ascii="Arial" w:hAnsi="Arial"/>
-                <w:b/>
+                <w:color w:val="auto"/>
+                <w:kern w:val="0"/>
+                <w:sz w:val="24"/>
+                <w:szCs w:val="24"/>
+                <w:u w:val="none"/>
+                <w:lang w:val="en-US" w:eastAsia="zh-CN" w:bidi="hi-IN"/>
+              </w:rPr>
+            </w:pPr>
+            <w:r>
+              <w:rPr>
+                <w:rFonts w:eastAsia="Arial" w:cs="Arial"/>
+                <w:b w:val="false"/>
+                <w:bCs w:val="false"/>
+                <w:i w:val="false"/>
+                <w:iCs w:val="false"/>
                 <w:caps w:val="false"/>
                 <w:smallCaps w:val="false"/>
-              </w:rPr>
+                <w:color w:val="auto"/>
+                <w:kern w:val="0"/>
+                <w:sz w:val="24"/>
+                <w:szCs w:val="24"/>
+                <w:u w:val="none"/>
+                <w:lang w:val="en-US" w:eastAsia="zh-CN" w:bidi="hi-IN"/>
+              </w:rPr>
+              <w:t>02-07-2021</w:t>
             </w:r>
           </w:p>
         </w:tc>
@@ -2055,62 +2104,42 @@
               <w:pStyle w:val="LOnormal"/>
               <w:widowControl w:val="false"/>
               <w:rPr>
-                <w:rFonts w:ascii="Arial" w:hAnsi="Arial" w:eastAsia="Arial" w:cs="Arial"/>
-                <w:b/>
-                <w:b/>
+                <w:rFonts w:ascii="Times New Roman" w:hAnsi="Times New Roman" w:eastAsia="Arial" w:cs="Arial"/>
+                <w:b w:val="false"/>
+                <w:b w:val="false"/>
                 <w:caps w:val="false"/>
                 <w:smallCaps w:val="false"/>
               </w:rPr>
             </w:pPr>
             <w:r>
               <w:rPr>
-                <w:rFonts w:eastAsia="Arial" w:cs="Arial" w:ascii="Arial" w:hAnsi="Arial"/>
-                <w:b/>
+                <w:rFonts w:eastAsia="Arial" w:cs="Arial"/>
+                <w:b w:val="false"/>
+                <w:bCs w:val="false"/>
                 <w:caps w:val="false"/>
                 <w:smallCaps w:val="false"/>
-              </w:rPr>
-            </w:r>
-          </w:p>
-          <w:p>
-            <w:pPr>
-              <w:pStyle w:val="LOnormal"/>
-              <w:widowControl w:val="false"/>
-              <w:rPr>
-                <w:rFonts w:ascii="Arial" w:hAnsi="Arial" w:eastAsia="Arial" w:cs="Arial"/>
-                <w:b/>
-                <w:b/>
+                <w:color w:val="auto"/>
+                <w:kern w:val="0"/>
+                <w:sz w:val="24"/>
+                <w:szCs w:val="24"/>
+                <w:lang w:val="en-US" w:eastAsia="zh-CN" w:bidi="hi-IN"/>
+              </w:rPr>
+              <w:t xml:space="preserve">A partire dall’ultima cella della griglia che è stata selezionata dall’utente, si controlla se ci sono celle lungo </w:t>
+            </w:r>
+            <w:r>
+              <w:rPr>
+                <w:rFonts w:eastAsia="Arial" w:cs="Arial"/>
+                <w:b w:val="false"/>
+                <w:bCs w:val="false"/>
                 <w:caps w:val="false"/>
                 <w:smallCaps w:val="false"/>
-              </w:rPr>
-            </w:pPr>
-            <w:r>
-              <w:rPr>
-                <w:rFonts w:eastAsia="Arial" w:cs="Arial" w:ascii="Arial" w:hAnsi="Arial"/>
-                <w:b/>
-                <w:caps w:val="false"/>
-                <w:smallCaps w:val="false"/>
-              </w:rPr>
-            </w:r>
-          </w:p>
-          <w:p>
-            <w:pPr>
-              <w:pStyle w:val="LOnormal"/>
-              <w:widowControl w:val="false"/>
-              <w:rPr>
-                <w:rFonts w:ascii="Arial" w:hAnsi="Arial" w:eastAsia="Arial" w:cs="Arial"/>
-                <w:b/>
-                <w:b/>
-                <w:caps w:val="false"/>
-                <w:smallCaps w:val="false"/>
-              </w:rPr>
-            </w:pPr>
-            <w:r>
-              <w:rPr>
-                <w:rFonts w:eastAsia="Arial" w:cs="Arial" w:ascii="Arial" w:hAnsi="Arial"/>
-                <w:b/>
-                <w:caps w:val="false"/>
-                <w:smallCaps w:val="false"/>
-              </w:rPr>
+                <w:color w:val="auto"/>
+                <w:kern w:val="0"/>
+                <w:sz w:val="24"/>
+                <w:szCs w:val="24"/>
+                <w:lang w:val="it-IT" w:eastAsia="zh-CN" w:bidi="hi-IN"/>
+              </w:rPr>
+              <w:t>i due assi principali: in caso affermativo, tali celle effettuano ricorsivamente lo stesso controllo aggiornando una variabile contatore. Se alla fine del controllo il contatore è pari al numero di celle selezionate, allora le celle sono adiacenti.</w:t>
             </w:r>
           </w:p>
         </w:tc>
@@ -8977,7 +9006,7 @@
           </w:r>
           <w:r>
             <w:rPr/>
-            <w:t>9</w:t>
+            <w:t>14</w:t>
           </w:r>
           <w:r>
             <w:rPr/>

</xml_diff>

<commit_message>
Salvataggio e caricamento della griglia di gioco
Implementato il servizio di salvataggio e caricamento: si sono rese le classi del model Serializable (forse è il caso di portare fuori da Grid la classe Cage), ho aggiunto il menu per il salvataggio nella GUI. Occorre un po' di refactoring in GridPanel e nei vari Command
</commit_message>
<xml_diff>
--- a/Relazione progetto KenKen - Giulio Talarico 200881.docx
+++ b/Relazione progetto KenKen - Giulio Talarico 200881.docx
@@ -4489,31 +4489,8 @@
           <w:shd w:fill="auto" w:val="clear"/>
           <w:lang w:val="it-IT" w:eastAsia="zh-CN" w:bidi="hi-IN"/>
         </w:rPr>
-        <w:t xml:space="preserve">1. Salvataggio non solo della griglia di gioco iniziale ma anche degli inserimenti dell’utente </w:t>
-      </w:r>
-      <w:r>
-        <w:rPr>
-          <w:rFonts w:eastAsia="Arial" w:cs="Arial" w:ascii="Arial" w:hAnsi="Arial"/>
-          <w:i w:val="false"/>
-          <w:iCs w:val="false"/>
-          <w:caps w:val="false"/>
-          <w:smallCaps w:val="false"/>
-          <w:color w:val="000000"/>
-          <w:kern w:val="0"/>
-          <w:sz w:val="24"/>
-          <w:szCs w:val="24"/>
-          <w:shd w:fill="FFFF00" w:val="clear"/>
-          <w:lang w:val="it-IT" w:eastAsia="zh-CN" w:bidi="hi-IN"/>
-        </w:rPr>
-        <w:t>(A che serve? Potrei in ogni caso salvare la griglia con tutti gli inserimenti e poi al caricamento se voglio la griglia vuota li cancello tutti)</w:t>
-      </w:r>
-    </w:p>
-    <w:p>
-      <w:pPr>
-        <w:pStyle w:val="Title"/>
-        <w:spacing w:lineRule="auto" w:line="240"/>
-        <w:rPr/>
-      </w:pPr>
+        <w:t>1.</w:t>
+      </w:r>
       <w:r>
         <w:rPr>
           <w:rFonts w:eastAsia="Arial" w:cs="Arial" w:ascii="Arial" w:hAnsi="Arial"/>
@@ -4528,15 +4505,8 @@
           <w:shd w:fill="auto" w:val="clear"/>
           <w:lang w:val="it-IT" w:eastAsia="zh-CN" w:bidi="hi-IN"/>
         </w:rPr>
-        <w:t>2. Pulsante per cancellare tutti gli inserimenti</w:t>
-      </w:r>
-    </w:p>
-    <w:p>
-      <w:pPr>
-        <w:pStyle w:val="Title"/>
-        <w:spacing w:lineRule="auto" w:line="240"/>
-        <w:rPr/>
-      </w:pPr>
+        <w:t xml:space="preserve"> </w:t>
+      </w:r>
       <w:r>
         <w:rPr>
           <w:rFonts w:eastAsia="Arial" w:cs="Arial" w:ascii="Arial" w:hAnsi="Arial"/>
@@ -4551,7 +4521,88 @@
           <w:shd w:fill="auto" w:val="clear"/>
           <w:lang w:val="it-IT" w:eastAsia="zh-CN" w:bidi="hi-IN"/>
         </w:rPr>
-        <w:t>3. Pulsanti per annullare o ripetere l’ultima operazione effettuata sulla griglia di gioco</w:t>
+        <w:t>Cancellazione di tutti gli inserimenti avvenuti sulla griglia di gioco</w:t>
+      </w:r>
+    </w:p>
+    <w:p>
+      <w:pPr>
+        <w:pStyle w:val="Title"/>
+        <w:spacing w:lineRule="auto" w:line="240"/>
+        <w:rPr/>
+      </w:pPr>
+      <w:r>
+        <w:rPr>
+          <w:rFonts w:eastAsia="Arial" w:cs="Arial" w:ascii="Arial" w:hAnsi="Arial"/>
+          <w:i w:val="false"/>
+          <w:iCs w:val="false"/>
+          <w:caps w:val="false"/>
+          <w:smallCaps w:val="false"/>
+          <w:color w:val="000000"/>
+          <w:kern w:val="0"/>
+          <w:sz w:val="24"/>
+          <w:szCs w:val="24"/>
+          <w:shd w:fill="auto" w:val="clear"/>
+          <w:lang w:val="it-IT" w:eastAsia="zh-CN" w:bidi="hi-IN"/>
+        </w:rPr>
+        <w:t>2</w:t>
+      </w:r>
+      <w:r>
+        <w:rPr>
+          <w:rFonts w:eastAsia="Arial" w:cs="Arial" w:ascii="Arial" w:hAnsi="Arial"/>
+          <w:i w:val="false"/>
+          <w:iCs w:val="false"/>
+          <w:caps w:val="false"/>
+          <w:smallCaps w:val="false"/>
+          <w:color w:val="000000"/>
+          <w:kern w:val="0"/>
+          <w:sz w:val="24"/>
+          <w:szCs w:val="24"/>
+          <w:shd w:fill="auto" w:val="clear"/>
+          <w:lang w:val="it-IT" w:eastAsia="zh-CN" w:bidi="hi-IN"/>
+        </w:rPr>
+        <w:t xml:space="preserve">. </w:t>
+      </w:r>
+      <w:r>
+        <w:rPr>
+          <w:rFonts w:eastAsia="Arial" w:cs="Arial" w:ascii="Arial" w:hAnsi="Arial"/>
+          <w:i w:val="false"/>
+          <w:iCs w:val="false"/>
+          <w:caps w:val="false"/>
+          <w:smallCaps w:val="false"/>
+          <w:color w:val="000000"/>
+          <w:kern w:val="0"/>
+          <w:sz w:val="24"/>
+          <w:szCs w:val="24"/>
+          <w:shd w:fill="auto" w:val="clear"/>
+          <w:lang w:val="it-IT" w:eastAsia="zh-CN" w:bidi="hi-IN"/>
+        </w:rPr>
+        <w:t>Possibilità di</w:t>
+      </w:r>
+      <w:r>
+        <w:rPr>
+          <w:rFonts w:eastAsia="Arial" w:cs="Arial" w:ascii="Arial" w:hAnsi="Arial"/>
+          <w:i w:val="false"/>
+          <w:iCs w:val="false"/>
+          <w:caps w:val="false"/>
+          <w:smallCaps w:val="false"/>
+          <w:color w:val="000000"/>
+          <w:kern w:val="0"/>
+          <w:sz w:val="24"/>
+          <w:szCs w:val="24"/>
+          <w:shd w:fill="auto" w:val="clear"/>
+          <w:lang w:val="it-IT" w:eastAsia="zh-CN" w:bidi="hi-IN"/>
+        </w:rPr>
+        <w:t xml:space="preserve"> annullare o ripetere l’ultima operazione effettuata sulla griglia di gioco</w:t>
+      </w:r>
+    </w:p>
+    <w:p>
+      <w:pPr>
+        <w:pStyle w:val="Title"/>
+        <w:spacing w:lineRule="auto" w:line="240"/>
+        <w:rPr/>
+      </w:pPr>
+      <w:r>
+        <w:rPr/>
       </w:r>
     </w:p>
     <w:p>
@@ -7528,12 +7579,11 @@
       <w:pPr>
         <w:pStyle w:val="Title"/>
         <w:spacing w:lineRule="auto" w:line="360"/>
-        <w:rPr/>
-      </w:pPr>
-      <w:r>
         <w:rPr>
           <w:rFonts w:eastAsia="Cambria" w:cs="Cambria"/>
           <w:b/>
+          <w:b/>
+          <w:i/>
           <w:i/>
           <w:caps w:val="false"/>
           <w:smallCaps w:val="false"/>
@@ -7542,10 +7592,20 @@
           <w:szCs w:val="28"/>
           <w:lang w:val="en-US" w:eastAsia="zh-CN" w:bidi="hi-IN"/>
         </w:rPr>
-        <w:t>B</w:t>
-      </w:r>
-      <w:r>
-        <w:rPr>
+      </w:pPr>
+      <w:r>
+        <w:rPr/>
+      </w:r>
+    </w:p>
+    <w:p>
+      <w:pPr>
+        <w:pStyle w:val="Title"/>
+        <w:spacing w:lineRule="auto" w:line="360"/>
+        <w:rPr/>
+      </w:pPr>
+      <w:r>
+        <w:rPr>
+          <w:rFonts w:eastAsia="Cambria" w:cs="Cambria"/>
           <w:b/>
           <w:i/>
           <w:caps w:val="false"/>
@@ -7553,8 +7613,9 @@
           <w:color w:val="4F81BD"/>
           <w:sz w:val="28"/>
           <w:szCs w:val="28"/>
-        </w:rPr>
-        <w:t>.</w:t>
+          <w:lang w:val="en-US" w:eastAsia="zh-CN" w:bidi="hi-IN"/>
+        </w:rPr>
+        <w:t>B</w:t>
       </w:r>
       <w:r>
         <w:rPr>
@@ -7566,7 +7627,7 @@
           <w:sz w:val="28"/>
           <w:szCs w:val="28"/>
         </w:rPr>
-        <w:t>3</w:t>
+        <w:t>.</w:t>
       </w:r>
       <w:r>
         <w:rPr>
@@ -7578,6 +7639,18 @@
           <w:sz w:val="28"/>
           <w:szCs w:val="28"/>
         </w:rPr>
+        <w:t>3</w:t>
+      </w:r>
+      <w:r>
+        <w:rPr>
+          <w:b/>
+          <w:i/>
+          <w:caps w:val="false"/>
+          <w:smallCaps w:val="false"/>
+          <w:color w:val="4F81BD"/>
+          <w:sz w:val="28"/>
+          <w:szCs w:val="28"/>
+        </w:rPr>
         <w:t xml:space="preserve"> Assunzioni</w:t>
       </w:r>
     </w:p>
@@ -7586,16 +7659,7 @@
         <w:pStyle w:val="Title"/>
         <w:spacing w:lineRule="auto" w:line="240" w:before="0" w:after="0"/>
         <w:jc w:val="both"/>
-        <w:rPr>
-          <w:rFonts w:ascii="Arial" w:hAnsi="Arial" w:eastAsia="Arial" w:cs="Arial"/>
-          <w:i/>
-          <w:i/>
-          <w:caps w:val="false"/>
-          <w:smallCaps w:val="false"/>
-          <w:color w:val="595959"/>
-          <w:sz w:val="22"/>
-          <w:szCs w:val="22"/>
-        </w:rPr>
+        <w:rPr/>
       </w:pPr>
       <w:r>
         <w:rPr/>
@@ -7649,17 +7713,503 @@
           </mc:Fallback>
         </mc:AlternateContent>
       </w:r>
+    </w:p>
+    <w:p>
+      <w:pPr>
+        <w:pStyle w:val="Normal"/>
+        <w:numPr>
+          <w:ilvl w:val="0"/>
+          <w:numId w:val="1"/>
+        </w:numPr>
+        <w:spacing w:lineRule="auto" w:line="240"/>
+        <w:rPr/>
+      </w:pPr>
       <w:r>
         <w:rPr>
           <w:rFonts w:eastAsia="Arial" w:cs="Arial" w:ascii="Arial" w:hAnsi="Arial"/>
+          <w:i w:val="false"/>
+          <w:iCs w:val="false"/>
+          <w:caps w:val="false"/>
+          <w:smallCaps w:val="false"/>
+          <w:color w:val="000000"/>
+          <w:kern w:val="0"/>
+          <w:sz w:val="24"/>
+          <w:szCs w:val="24"/>
+          <w:shd w:fill="auto" w:val="clear"/>
+          <w:lang w:val="it-IT" w:eastAsia="zh-CN" w:bidi="hi-IN"/>
+        </w:rPr>
+        <w:t>L’</w:t>
+      </w:r>
+      <w:r>
+        <w:rPr>
+          <w:rFonts w:eastAsia="Arial" w:cs="Arial" w:ascii="Arial" w:hAnsi="Arial"/>
+          <w:i w:val="false"/>
+          <w:iCs w:val="false"/>
+          <w:caps w:val="false"/>
+          <w:smallCaps w:val="false"/>
+          <w:color w:val="000000"/>
+          <w:kern w:val="0"/>
+          <w:sz w:val="24"/>
+          <w:szCs w:val="24"/>
+          <w:shd w:fill="auto" w:val="clear"/>
+          <w:lang w:val="it-IT" w:eastAsia="zh-CN" w:bidi="hi-IN"/>
+        </w:rPr>
+        <w:t>utente inserisce ed elimina i numeri all’interno della griglia di gioco utilizzando la tastiera</w:t>
+      </w:r>
+    </w:p>
+    <w:p>
+      <w:pPr>
+        <w:pStyle w:val="Normal"/>
+        <w:numPr>
+          <w:ilvl w:val="0"/>
+          <w:numId w:val="0"/>
+        </w:numPr>
+        <w:spacing w:lineRule="auto" w:line="240"/>
+        <w:ind w:left="788" w:hanging="0"/>
+        <w:rPr>
+          <w:rFonts w:ascii="Arial" w:hAnsi="Arial" w:eastAsia="Arial" w:cs="Arial"/>
+          <w:i w:val="false"/>
+          <w:i w:val="false"/>
+          <w:iCs w:val="false"/>
+          <w:caps w:val="false"/>
+          <w:smallCaps w:val="false"/>
+          <w:color w:val="000000"/>
+          <w:kern w:val="0"/>
+          <w:sz w:val="24"/>
+          <w:szCs w:val="24"/>
+          <w:shd w:fill="auto" w:val="clear"/>
+          <w:lang w:val="it-IT" w:eastAsia="zh-CN" w:bidi="hi-IN"/>
+        </w:rPr>
+      </w:pPr>
+      <w:r>
+        <w:rPr/>
+      </w:r>
+    </w:p>
+    <w:p>
+      <w:pPr>
+        <w:pStyle w:val="Normal"/>
+        <w:numPr>
+          <w:ilvl w:val="0"/>
+          <w:numId w:val="1"/>
+        </w:numPr>
+        <w:spacing w:lineRule="auto" w:line="240"/>
+        <w:rPr>
+          <w:rFonts w:ascii="Arial" w:hAnsi="Arial" w:eastAsia="Arial" w:cs="Arial"/>
+          <w:b w:val="false"/>
+          <w:b w:val="false"/>
+          <w:bCs w:val="false"/>
+          <w:i w:val="false"/>
+          <w:i w:val="false"/>
+          <w:iCs w:val="false"/>
+          <w:caps w:val="false"/>
+          <w:smallCaps w:val="false"/>
+          <w:color w:val="000000"/>
+          <w:kern w:val="0"/>
+          <w:sz w:val="24"/>
+          <w:szCs w:val="24"/>
+          <w:shd w:fill="auto" w:val="clear"/>
+          <w:lang w:val="it-IT" w:eastAsia="zh-CN" w:bidi="hi-IN"/>
+        </w:rPr>
+      </w:pPr>
+      <w:r>
+        <w:rPr>
+          <w:rFonts w:eastAsia="Arial" w:cs="Arial" w:ascii="Arial" w:hAnsi="Arial"/>
+          <w:b w:val="false"/>
+          <w:bCs w:val="false"/>
+          <w:i w:val="false"/>
+          <w:iCs w:val="false"/>
+          <w:caps w:val="false"/>
+          <w:smallCaps w:val="false"/>
+          <w:color w:val="000000"/>
+          <w:kern w:val="0"/>
+          <w:sz w:val="24"/>
+          <w:szCs w:val="24"/>
+          <w:shd w:fill="auto" w:val="clear"/>
+          <w:lang w:val="it-IT" w:eastAsia="zh-CN" w:bidi="hi-IN"/>
+        </w:rPr>
+        <w:t>Una volta avviata la partita, lo schema di gioco non può più essere modificat</w:t>
+      </w:r>
+      <w:r>
+        <w:rPr>
+          <w:rFonts w:eastAsia="Arial" w:cs="Arial" w:ascii="Arial" w:hAnsi="Arial"/>
+          <w:b w:val="false"/>
+          <w:bCs w:val="false"/>
+          <w:i w:val="false"/>
+          <w:iCs w:val="false"/>
+          <w:caps w:val="false"/>
+          <w:smallCaps w:val="false"/>
+          <w:color w:val="000000"/>
+          <w:kern w:val="0"/>
+          <w:sz w:val="24"/>
+          <w:szCs w:val="24"/>
+          <w:shd w:fill="auto" w:val="clear"/>
+          <w:lang w:val="it-IT" w:eastAsia="zh-CN" w:bidi="hi-IN"/>
+        </w:rPr>
+        <w:t>o</w:t>
+      </w:r>
+    </w:p>
+    <w:p>
+      <w:pPr>
+        <w:pStyle w:val="Normal"/>
+        <w:spacing w:lineRule="auto" w:line="240"/>
+        <w:rPr>
+          <w:rFonts w:ascii="Arial" w:hAnsi="Arial" w:eastAsia="Arial" w:cs="Arial"/>
+          <w:b w:val="false"/>
+          <w:b w:val="false"/>
+          <w:bCs w:val="false"/>
+          <w:i w:val="false"/>
+          <w:i w:val="false"/>
+          <w:iCs w:val="false"/>
+          <w:caps w:val="false"/>
+          <w:smallCaps w:val="false"/>
+          <w:color w:val="000000"/>
+          <w:kern w:val="0"/>
+          <w:sz w:val="24"/>
+          <w:szCs w:val="24"/>
+          <w:shd w:fill="auto" w:val="clear"/>
+          <w:lang w:val="it-IT" w:eastAsia="zh-CN" w:bidi="hi-IN"/>
+        </w:rPr>
+      </w:pPr>
+      <w:r>
+        <w:rPr>
+          <w:rFonts w:eastAsia="Arial" w:cs="Arial" w:ascii="Arial" w:hAnsi="Arial"/>
+          <w:b w:val="false"/>
+          <w:bCs w:val="false"/>
+          <w:i w:val="false"/>
+          <w:iCs w:val="false"/>
+          <w:caps w:val="false"/>
+          <w:smallCaps w:val="false"/>
+          <w:color w:val="000000"/>
+          <w:kern w:val="0"/>
+          <w:sz w:val="24"/>
+          <w:szCs w:val="24"/>
+          <w:shd w:fill="auto" w:val="clear"/>
+          <w:lang w:val="it-IT" w:eastAsia="zh-CN" w:bidi="hi-IN"/>
+        </w:rPr>
+      </w:r>
+    </w:p>
+    <w:p>
+      <w:pPr>
+        <w:pStyle w:val="Normal"/>
+        <w:spacing w:lineRule="auto" w:line="240"/>
+        <w:rPr>
+          <w:rFonts w:ascii="Arial" w:hAnsi="Arial" w:eastAsia="Arial" w:cs="Arial"/>
+          <w:b w:val="false"/>
+          <w:b w:val="false"/>
+          <w:bCs w:val="false"/>
+          <w:i w:val="false"/>
+          <w:i w:val="false"/>
+          <w:iCs w:val="false"/>
+          <w:caps w:val="false"/>
+          <w:smallCaps w:val="false"/>
+          <w:color w:val="000000"/>
+          <w:kern w:val="0"/>
+          <w:sz w:val="24"/>
+          <w:szCs w:val="24"/>
+          <w:shd w:fill="auto" w:val="clear"/>
+          <w:lang w:val="it-IT" w:eastAsia="zh-CN" w:bidi="hi-IN"/>
+        </w:rPr>
+      </w:pPr>
+      <w:r>
+        <w:rPr>
+          <w:rFonts w:eastAsia="Arial" w:cs="Arial" w:ascii="Arial" w:hAnsi="Arial"/>
+          <w:b w:val="false"/>
+          <w:bCs w:val="false"/>
+          <w:i w:val="false"/>
+          <w:iCs w:val="false"/>
+          <w:caps w:val="false"/>
+          <w:smallCaps w:val="false"/>
+          <w:color w:val="000000"/>
+          <w:kern w:val="0"/>
+          <w:sz w:val="24"/>
+          <w:szCs w:val="24"/>
+          <w:shd w:fill="auto" w:val="clear"/>
+          <w:lang w:val="it-IT" w:eastAsia="zh-CN" w:bidi="hi-IN"/>
+        </w:rPr>
+      </w:r>
+    </w:p>
+    <w:p>
+      <w:pPr>
+        <w:pStyle w:val="Normal"/>
+        <w:spacing w:lineRule="auto" w:line="240"/>
+        <w:rPr>
+          <w:rFonts w:ascii="Arial" w:hAnsi="Arial" w:eastAsia="Arial" w:cs="Arial"/>
+          <w:b w:val="false"/>
+          <w:b w:val="false"/>
+          <w:bCs w:val="false"/>
+          <w:i w:val="false"/>
+          <w:i w:val="false"/>
+          <w:iCs w:val="false"/>
+          <w:caps w:val="false"/>
+          <w:smallCaps w:val="false"/>
+          <w:color w:val="000000"/>
+          <w:kern w:val="0"/>
+          <w:sz w:val="24"/>
+          <w:szCs w:val="24"/>
+          <w:shd w:fill="auto" w:val="clear"/>
+          <w:lang w:val="it-IT" w:eastAsia="zh-CN" w:bidi="hi-IN"/>
+        </w:rPr>
+      </w:pPr>
+      <w:r>
+        <w:rPr>
+          <w:rFonts w:eastAsia="Arial" w:cs="Arial" w:ascii="Arial" w:hAnsi="Arial"/>
+          <w:b w:val="false"/>
+          <w:bCs w:val="false"/>
+          <w:i w:val="false"/>
+          <w:iCs w:val="false"/>
+          <w:caps w:val="false"/>
+          <w:smallCaps w:val="false"/>
+          <w:color w:val="000000"/>
+          <w:kern w:val="0"/>
+          <w:sz w:val="24"/>
+          <w:szCs w:val="24"/>
+          <w:shd w:fill="auto" w:val="clear"/>
+          <w:lang w:val="it-IT" w:eastAsia="zh-CN" w:bidi="hi-IN"/>
+        </w:rPr>
+      </w:r>
+    </w:p>
+    <w:p>
+      <w:pPr>
+        <w:pStyle w:val="Normal"/>
+        <w:spacing w:lineRule="auto" w:line="240"/>
+        <w:rPr>
+          <w:rFonts w:ascii="Arial" w:hAnsi="Arial" w:eastAsia="Arial" w:cs="Arial"/>
+          <w:b w:val="false"/>
+          <w:b w:val="false"/>
+          <w:bCs w:val="false"/>
+          <w:i w:val="false"/>
+          <w:i w:val="false"/>
+          <w:iCs w:val="false"/>
+          <w:caps w:val="false"/>
+          <w:smallCaps w:val="false"/>
+          <w:color w:val="000000"/>
+          <w:kern w:val="0"/>
+          <w:sz w:val="24"/>
+          <w:szCs w:val="24"/>
+          <w:shd w:fill="auto" w:val="clear"/>
+          <w:lang w:val="it-IT" w:eastAsia="zh-CN" w:bidi="hi-IN"/>
+        </w:rPr>
+      </w:pPr>
+      <w:r>
+        <w:rPr>
+          <w:rFonts w:eastAsia="Arial" w:cs="Arial" w:ascii="Arial" w:hAnsi="Arial"/>
+          <w:b w:val="false"/>
+          <w:bCs w:val="false"/>
+          <w:i w:val="false"/>
+          <w:iCs w:val="false"/>
+          <w:caps w:val="false"/>
+          <w:smallCaps w:val="false"/>
+          <w:color w:val="000000"/>
+          <w:kern w:val="0"/>
+          <w:sz w:val="24"/>
+          <w:szCs w:val="24"/>
+          <w:shd w:fill="auto" w:val="clear"/>
+          <w:lang w:val="it-IT" w:eastAsia="zh-CN" w:bidi="hi-IN"/>
+        </w:rPr>
+      </w:r>
+    </w:p>
+    <w:p>
+      <w:pPr>
+        <w:pStyle w:val="Normal"/>
+        <w:spacing w:lineRule="auto" w:line="240"/>
+        <w:rPr>
+          <w:rFonts w:ascii="Arial" w:hAnsi="Arial" w:eastAsia="Arial" w:cs="Arial"/>
+          <w:b w:val="false"/>
+          <w:b w:val="false"/>
+          <w:bCs w:val="false"/>
+          <w:i w:val="false"/>
+          <w:i w:val="false"/>
+          <w:iCs w:val="false"/>
+          <w:caps w:val="false"/>
+          <w:smallCaps w:val="false"/>
+          <w:color w:val="000000"/>
+          <w:kern w:val="0"/>
+          <w:sz w:val="24"/>
+          <w:szCs w:val="24"/>
+          <w:shd w:fill="auto" w:val="clear"/>
+          <w:lang w:val="it-IT" w:eastAsia="zh-CN" w:bidi="hi-IN"/>
+        </w:rPr>
+      </w:pPr>
+      <w:r>
+        <w:rPr>
+          <w:rFonts w:eastAsia="Arial" w:cs="Arial" w:ascii="Arial" w:hAnsi="Arial"/>
+          <w:b w:val="false"/>
+          <w:bCs w:val="false"/>
+          <w:i w:val="false"/>
+          <w:iCs w:val="false"/>
+          <w:caps w:val="false"/>
+          <w:smallCaps w:val="false"/>
+          <w:color w:val="000000"/>
+          <w:kern w:val="0"/>
+          <w:sz w:val="24"/>
+          <w:szCs w:val="24"/>
+          <w:shd w:fill="auto" w:val="clear"/>
+          <w:lang w:val="it-IT" w:eastAsia="zh-CN" w:bidi="hi-IN"/>
+        </w:rPr>
+      </w:r>
+    </w:p>
+    <w:p>
+      <w:pPr>
+        <w:pStyle w:val="Normal"/>
+        <w:spacing w:lineRule="auto" w:line="240"/>
+        <w:rPr>
+          <w:rFonts w:ascii="Arial" w:hAnsi="Arial" w:eastAsia="Arial" w:cs="Arial"/>
+          <w:b w:val="false"/>
+          <w:b w:val="false"/>
+          <w:bCs w:val="false"/>
+          <w:i w:val="false"/>
+          <w:i w:val="false"/>
+          <w:iCs w:val="false"/>
+          <w:caps w:val="false"/>
+          <w:smallCaps w:val="false"/>
+          <w:color w:val="000000"/>
+          <w:kern w:val="0"/>
+          <w:sz w:val="24"/>
+          <w:szCs w:val="24"/>
+          <w:shd w:fill="auto" w:val="clear"/>
+          <w:lang w:val="it-IT" w:eastAsia="zh-CN" w:bidi="hi-IN"/>
+        </w:rPr>
+      </w:pPr>
+      <w:r>
+        <w:rPr>
+          <w:rFonts w:eastAsia="Arial" w:cs="Arial" w:ascii="Arial" w:hAnsi="Arial"/>
+          <w:b w:val="false"/>
+          <w:bCs w:val="false"/>
+          <w:i w:val="false"/>
+          <w:iCs w:val="false"/>
+          <w:caps w:val="false"/>
+          <w:smallCaps w:val="false"/>
+          <w:color w:val="000000"/>
+          <w:kern w:val="0"/>
+          <w:sz w:val="24"/>
+          <w:szCs w:val="24"/>
+          <w:shd w:fill="auto" w:val="clear"/>
+          <w:lang w:val="it-IT" w:eastAsia="zh-CN" w:bidi="hi-IN"/>
+        </w:rPr>
+      </w:r>
+    </w:p>
+    <w:p>
+      <w:pPr>
+        <w:pStyle w:val="Normal"/>
+        <w:spacing w:lineRule="auto" w:line="240"/>
+        <w:rPr>
+          <w:rFonts w:ascii="Arial" w:hAnsi="Arial" w:eastAsia="Arial" w:cs="Arial"/>
+          <w:b w:val="false"/>
+          <w:b w:val="false"/>
+          <w:bCs w:val="false"/>
+          <w:i w:val="false"/>
+          <w:i w:val="false"/>
+          <w:iCs w:val="false"/>
+          <w:caps w:val="false"/>
+          <w:smallCaps w:val="false"/>
+          <w:color w:val="000000"/>
+          <w:kern w:val="0"/>
+          <w:sz w:val="24"/>
+          <w:szCs w:val="24"/>
+          <w:shd w:fill="auto" w:val="clear"/>
+          <w:lang w:val="it-IT" w:eastAsia="zh-CN" w:bidi="hi-IN"/>
+        </w:rPr>
+      </w:pPr>
+      <w:r>
+        <w:rPr>
+          <w:rFonts w:eastAsia="Arial" w:cs="Arial" w:ascii="Arial" w:hAnsi="Arial"/>
+          <w:b w:val="false"/>
+          <w:bCs w:val="false"/>
+          <w:i w:val="false"/>
+          <w:iCs w:val="false"/>
+          <w:caps w:val="false"/>
+          <w:smallCaps w:val="false"/>
+          <w:color w:val="000000"/>
+          <w:kern w:val="0"/>
+          <w:sz w:val="24"/>
+          <w:szCs w:val="24"/>
+          <w:shd w:fill="auto" w:val="clear"/>
+          <w:lang w:val="it-IT" w:eastAsia="zh-CN" w:bidi="hi-IN"/>
+        </w:rPr>
+      </w:r>
+    </w:p>
+    <w:p>
+      <w:pPr>
+        <w:pStyle w:val="Normal"/>
+        <w:spacing w:lineRule="auto" w:line="240"/>
+        <w:rPr>
+          <w:rFonts w:ascii="Arial" w:hAnsi="Arial" w:eastAsia="Arial" w:cs="Arial"/>
+          <w:b w:val="false"/>
+          <w:b w:val="false"/>
+          <w:bCs w:val="false"/>
+          <w:i w:val="false"/>
+          <w:i w:val="false"/>
+          <w:iCs w:val="false"/>
+          <w:caps w:val="false"/>
+          <w:smallCaps w:val="false"/>
+          <w:color w:val="000000"/>
+          <w:kern w:val="0"/>
+          <w:sz w:val="24"/>
+          <w:szCs w:val="24"/>
+          <w:shd w:fill="auto" w:val="clear"/>
+          <w:lang w:val="it-IT" w:eastAsia="zh-CN" w:bidi="hi-IN"/>
+        </w:rPr>
+      </w:pPr>
+      <w:r>
+        <w:rPr>
+          <w:rFonts w:eastAsia="Arial" w:cs="Arial" w:ascii="Arial" w:hAnsi="Arial"/>
+          <w:b w:val="false"/>
+          <w:bCs w:val="false"/>
+          <w:i w:val="false"/>
+          <w:iCs w:val="false"/>
+          <w:caps w:val="false"/>
+          <w:smallCaps w:val="false"/>
+          <w:color w:val="000000"/>
+          <w:kern w:val="0"/>
+          <w:sz w:val="24"/>
+          <w:szCs w:val="24"/>
+          <w:shd w:fill="auto" w:val="clear"/>
+          <w:lang w:val="it-IT" w:eastAsia="zh-CN" w:bidi="hi-IN"/>
+        </w:rPr>
+      </w:r>
+    </w:p>
+    <w:p>
+      <w:pPr>
+        <w:pStyle w:val="Normal"/>
+        <w:spacing w:lineRule="auto" w:line="240"/>
+        <w:rPr>
+          <w:rFonts w:eastAsia="Cambria" w:cs="Cambria"/>
+          <w:b/>
+          <w:b/>
           <w:i/>
-          <w:caps w:val="false"/>
-          <w:smallCaps w:val="false"/>
-          <w:color w:val="595959"/>
-          <w:sz w:val="22"/>
-          <w:szCs w:val="22"/>
-        </w:rPr>
-        <w:t>&lt;Briefly document, in this section, the most relevant requirement assumptions/decisions you had to made during your project&gt;</w:t>
+          <w:i/>
+          <w:caps w:val="false"/>
+          <w:smallCaps w:val="false"/>
+          <w:color w:val="4F81BD"/>
+          <w:sz w:val="28"/>
+          <w:szCs w:val="28"/>
+          <w:lang w:val="en-US" w:eastAsia="zh-CN" w:bidi="hi-IN"/>
+        </w:rPr>
+      </w:pPr>
+      <w:r>
+        <w:rPr/>
+      </w:r>
+    </w:p>
+    <w:p>
+      <w:pPr>
+        <w:pStyle w:val="Normal"/>
+        <w:spacing w:lineRule="auto" w:line="240"/>
+        <w:rPr>
+          <w:rFonts w:eastAsia="Cambria" w:cs="Cambria"/>
+          <w:b/>
+          <w:b/>
+          <w:i/>
+          <w:i/>
+          <w:caps w:val="false"/>
+          <w:smallCaps w:val="false"/>
+          <w:color w:val="4F81BD"/>
+          <w:sz w:val="28"/>
+          <w:szCs w:val="28"/>
+          <w:lang w:val="en-US" w:eastAsia="zh-CN" w:bidi="hi-IN"/>
+        </w:rPr>
+      </w:pPr>
+      <w:r>
+        <w:rPr/>
       </w:r>
     </w:p>
     <w:p>
@@ -7806,12 +8356,12 @@
           <wp:anchor behindDoc="0" distT="0" distB="0" distL="0" distR="0" simplePos="0" locked="0" layoutInCell="0" allowOverlap="1" relativeHeight="20">
             <wp:simplePos x="0" y="0"/>
             <wp:positionH relativeFrom="column">
-              <wp:posOffset>233680</wp:posOffset>
+              <wp:posOffset>-407035</wp:posOffset>
             </wp:positionH>
             <wp:positionV relativeFrom="paragraph">
-              <wp:posOffset>77470</wp:posOffset>
+              <wp:posOffset>570865</wp:posOffset>
             </wp:positionV>
-            <wp:extent cx="5431790" cy="2394585"/>
+            <wp:extent cx="6388735" cy="2743835"/>
             <wp:effectExtent l="0" t="0" r="0" b="0"/>
             <wp:wrapSquare wrapText="largest"/>
             <wp:docPr id="8" name="Image1" descr=""/>
@@ -7829,7 +8379,7 @@
                   </pic:nvPicPr>
                   <pic:blipFill>
                     <a:blip r:embed="rId7"/>
-                    <a:srcRect l="0" t="3133" r="997" b="0"/>
+                    <a:srcRect l="0" t="3133" r="997" b="2476"/>
                     <a:stretch>
                       <a:fillRect/>
                     </a:stretch>
@@ -7837,7 +8387,7 @@
                   <pic:spPr bwMode="auto">
                     <a:xfrm>
                       <a:off x="0" y="0"/>
-                      <a:ext cx="5431790" cy="2394585"/>
+                      <a:ext cx="6388735" cy="2743835"/>
                     </a:xfrm>
                     <a:prstGeom prst="rect">
                       <a:avLst/>
@@ -10021,7 +10571,7 @@
           </w:r>
           <w:r>
             <w:rPr/>
-            <w:t>14</w:t>
+            <w:t>15</w:t>
           </w:r>
           <w:r>
             <w:rPr/>
@@ -10425,6 +10975,291 @@
     </w:r>
   </w:p>
 </w:hdr>
+</file>
+
+<file path=word/numbering.xml><?xml version="1.0" encoding="utf-8"?>
+<w:numbering xmlns:w="http://schemas.openxmlformats.org/wordprocessingml/2006/main" xmlns:o="urn:schemas-microsoft-com:office:office" xmlns:r="http://schemas.openxmlformats.org/officeDocument/2006/relationships" xmlns:v="urn:schemas-microsoft-com:vml" xmlns:mc="http://schemas.openxmlformats.org/markup-compatibility/2006" xmlns:w14="http://schemas.microsoft.com/office/word/2010/wordml" mc:Ignorable="w14">
+  <w:abstractNum w:abstractNumId="1">
+    <w:lvl w:ilvl="0">
+      <w:start w:val="1"/>
+      <w:numFmt w:val="bullet"/>
+      <w:lvlText w:val=""/>
+      <w:lvlJc w:val="left"/>
+      <w:pPr>
+        <w:tabs>
+          <w:tab w:val="num" w:pos="788"/>
+        </w:tabs>
+        <w:ind w:left="788" w:hanging="360"/>
+      </w:pPr>
+      <w:rPr>
+        <w:rFonts w:ascii="Symbol" w:hAnsi="Symbol" w:cs="Symbol" w:hint="default"/>
+        <w:i w:val="false"/>
+        <w:iCs w:val="false"/>
+      </w:rPr>
+    </w:lvl>
+    <w:lvl w:ilvl="1">
+      <w:start w:val="1"/>
+      <w:numFmt w:val="bullet"/>
+      <w:lvlText w:val="◦"/>
+      <w:lvlJc w:val="left"/>
+      <w:pPr>
+        <w:tabs>
+          <w:tab w:val="num" w:pos="1148"/>
+        </w:tabs>
+        <w:ind w:left="1148" w:hanging="360"/>
+      </w:pPr>
+      <w:rPr>
+        <w:rFonts w:ascii="OpenSymbol" w:hAnsi="OpenSymbol" w:cs="OpenSymbol" w:hint="default"/>
+        <w:i w:val="false"/>
+        <w:iCs w:val="false"/>
+      </w:rPr>
+    </w:lvl>
+    <w:lvl w:ilvl="2">
+      <w:start w:val="1"/>
+      <w:numFmt w:val="bullet"/>
+      <w:lvlText w:val="▪"/>
+      <w:lvlJc w:val="left"/>
+      <w:pPr>
+        <w:tabs>
+          <w:tab w:val="num" w:pos="1508"/>
+        </w:tabs>
+        <w:ind w:left="1508" w:hanging="360"/>
+      </w:pPr>
+      <w:rPr>
+        <w:rFonts w:ascii="OpenSymbol" w:hAnsi="OpenSymbol" w:cs="OpenSymbol" w:hint="default"/>
+        <w:i w:val="false"/>
+        <w:iCs w:val="false"/>
+      </w:rPr>
+    </w:lvl>
+    <w:lvl w:ilvl="3">
+      <w:start w:val="1"/>
+      <w:numFmt w:val="bullet"/>
+      <w:lvlText w:val=""/>
+      <w:lvlJc w:val="left"/>
+      <w:pPr>
+        <w:tabs>
+          <w:tab w:val="num" w:pos="1868"/>
+        </w:tabs>
+        <w:ind w:left="1868" w:hanging="360"/>
+      </w:pPr>
+      <w:rPr>
+        <w:rFonts w:ascii="Symbol" w:hAnsi="Symbol" w:cs="Symbol" w:hint="default"/>
+        <w:i w:val="false"/>
+        <w:iCs w:val="false"/>
+      </w:rPr>
+    </w:lvl>
+    <w:lvl w:ilvl="4">
+      <w:start w:val="1"/>
+      <w:numFmt w:val="bullet"/>
+      <w:lvlText w:val="◦"/>
+      <w:lvlJc w:val="left"/>
+      <w:pPr>
+        <w:tabs>
+          <w:tab w:val="num" w:pos="2228"/>
+        </w:tabs>
+        <w:ind w:left="2228" w:hanging="360"/>
+      </w:pPr>
+      <w:rPr>
+        <w:rFonts w:ascii="OpenSymbol" w:hAnsi="OpenSymbol" w:cs="OpenSymbol" w:hint="default"/>
+        <w:i w:val="false"/>
+        <w:iCs w:val="false"/>
+      </w:rPr>
+    </w:lvl>
+    <w:lvl w:ilvl="5">
+      <w:start w:val="1"/>
+      <w:numFmt w:val="bullet"/>
+      <w:lvlText w:val="▪"/>
+      <w:lvlJc w:val="left"/>
+      <w:pPr>
+        <w:tabs>
+          <w:tab w:val="num" w:pos="2588"/>
+        </w:tabs>
+        <w:ind w:left="2588" w:hanging="360"/>
+      </w:pPr>
+      <w:rPr>
+        <w:rFonts w:ascii="OpenSymbol" w:hAnsi="OpenSymbol" w:cs="OpenSymbol" w:hint="default"/>
+        <w:i w:val="false"/>
+        <w:iCs w:val="false"/>
+      </w:rPr>
+    </w:lvl>
+    <w:lvl w:ilvl="6">
+      <w:start w:val="1"/>
+      <w:numFmt w:val="bullet"/>
+      <w:lvlText w:val=""/>
+      <w:lvlJc w:val="left"/>
+      <w:pPr>
+        <w:tabs>
+          <w:tab w:val="num" w:pos="2948"/>
+        </w:tabs>
+        <w:ind w:left="2948" w:hanging="360"/>
+      </w:pPr>
+      <w:rPr>
+        <w:rFonts w:ascii="Symbol" w:hAnsi="Symbol" w:cs="Symbol" w:hint="default"/>
+        <w:i w:val="false"/>
+        <w:iCs w:val="false"/>
+      </w:rPr>
+    </w:lvl>
+    <w:lvl w:ilvl="7">
+      <w:start w:val="1"/>
+      <w:numFmt w:val="bullet"/>
+      <w:lvlText w:val="◦"/>
+      <w:lvlJc w:val="left"/>
+      <w:pPr>
+        <w:tabs>
+          <w:tab w:val="num" w:pos="3308"/>
+        </w:tabs>
+        <w:ind w:left="3308" w:hanging="360"/>
+      </w:pPr>
+      <w:rPr>
+        <w:rFonts w:ascii="OpenSymbol" w:hAnsi="OpenSymbol" w:cs="OpenSymbol" w:hint="default"/>
+        <w:i w:val="false"/>
+        <w:iCs w:val="false"/>
+      </w:rPr>
+    </w:lvl>
+    <w:lvl w:ilvl="8">
+      <w:start w:val="1"/>
+      <w:numFmt w:val="bullet"/>
+      <w:lvlText w:val="▪"/>
+      <w:lvlJc w:val="left"/>
+      <w:pPr>
+        <w:tabs>
+          <w:tab w:val="num" w:pos="3668"/>
+        </w:tabs>
+        <w:ind w:left="3668" w:hanging="360"/>
+      </w:pPr>
+      <w:rPr>
+        <w:rFonts w:ascii="OpenSymbol" w:hAnsi="OpenSymbol" w:cs="OpenSymbol" w:hint="default"/>
+        <w:i w:val="false"/>
+        <w:iCs w:val="false"/>
+      </w:rPr>
+    </w:lvl>
+  </w:abstractNum>
+  <w:abstractNum w:abstractNumId="2">
+    <w:lvl w:ilvl="0">
+      <w:start w:val="1"/>
+      <w:numFmt w:val="none"/>
+      <w:suff w:val="nothing"/>
+      <w:lvlText w:val=""/>
+      <w:lvlJc w:val="left"/>
+      <w:pPr>
+        <w:tabs>
+          <w:tab w:val="num" w:pos="0"/>
+        </w:tabs>
+        <w:ind w:left="0" w:hanging="0"/>
+      </w:pPr>
+    </w:lvl>
+    <w:lvl w:ilvl="1">
+      <w:start w:val="1"/>
+      <w:numFmt w:val="none"/>
+      <w:suff w:val="nothing"/>
+      <w:lvlText w:val=""/>
+      <w:lvlJc w:val="left"/>
+      <w:pPr>
+        <w:tabs>
+          <w:tab w:val="num" w:pos="0"/>
+        </w:tabs>
+        <w:ind w:left="0" w:hanging="0"/>
+      </w:pPr>
+    </w:lvl>
+    <w:lvl w:ilvl="2">
+      <w:start w:val="1"/>
+      <w:numFmt w:val="none"/>
+      <w:suff w:val="nothing"/>
+      <w:lvlText w:val=""/>
+      <w:lvlJc w:val="left"/>
+      <w:pPr>
+        <w:tabs>
+          <w:tab w:val="num" w:pos="0"/>
+        </w:tabs>
+        <w:ind w:left="0" w:hanging="0"/>
+      </w:pPr>
+    </w:lvl>
+    <w:lvl w:ilvl="3">
+      <w:start w:val="1"/>
+      <w:numFmt w:val="none"/>
+      <w:suff w:val="nothing"/>
+      <w:lvlText w:val=""/>
+      <w:lvlJc w:val="left"/>
+      <w:pPr>
+        <w:tabs>
+          <w:tab w:val="num" w:pos="0"/>
+        </w:tabs>
+        <w:ind w:left="0" w:hanging="0"/>
+      </w:pPr>
+    </w:lvl>
+    <w:lvl w:ilvl="4">
+      <w:start w:val="1"/>
+      <w:numFmt w:val="none"/>
+      <w:suff w:val="nothing"/>
+      <w:lvlText w:val=""/>
+      <w:lvlJc w:val="left"/>
+      <w:pPr>
+        <w:tabs>
+          <w:tab w:val="num" w:pos="0"/>
+        </w:tabs>
+        <w:ind w:left="0" w:hanging="0"/>
+      </w:pPr>
+    </w:lvl>
+    <w:lvl w:ilvl="5">
+      <w:start w:val="1"/>
+      <w:numFmt w:val="none"/>
+      <w:suff w:val="nothing"/>
+      <w:lvlText w:val=""/>
+      <w:lvlJc w:val="left"/>
+      <w:pPr>
+        <w:tabs>
+          <w:tab w:val="num" w:pos="0"/>
+        </w:tabs>
+        <w:ind w:left="0" w:hanging="0"/>
+      </w:pPr>
+    </w:lvl>
+    <w:lvl w:ilvl="6">
+      <w:start w:val="1"/>
+      <w:numFmt w:val="none"/>
+      <w:suff w:val="nothing"/>
+      <w:lvlText w:val=""/>
+      <w:lvlJc w:val="left"/>
+      <w:pPr>
+        <w:tabs>
+          <w:tab w:val="num" w:pos="0"/>
+        </w:tabs>
+        <w:ind w:left="0" w:hanging="0"/>
+      </w:pPr>
+    </w:lvl>
+    <w:lvl w:ilvl="7">
+      <w:start w:val="1"/>
+      <w:numFmt w:val="none"/>
+      <w:suff w:val="nothing"/>
+      <w:lvlText w:val=""/>
+      <w:lvlJc w:val="left"/>
+      <w:pPr>
+        <w:tabs>
+          <w:tab w:val="num" w:pos="0"/>
+        </w:tabs>
+        <w:ind w:left="0" w:hanging="0"/>
+      </w:pPr>
+    </w:lvl>
+    <w:lvl w:ilvl="8">
+      <w:start w:val="1"/>
+      <w:numFmt w:val="none"/>
+      <w:suff w:val="nothing"/>
+      <w:lvlText w:val=""/>
+      <w:lvlJc w:val="left"/>
+      <w:pPr>
+        <w:tabs>
+          <w:tab w:val="num" w:pos="0"/>
+        </w:tabs>
+        <w:ind w:left="0" w:hanging="0"/>
+      </w:pPr>
+    </w:lvl>
+  </w:abstractNum>
+  <w:num w:numId="1">
+    <w:abstractNumId w:val="1"/>
+  </w:num>
+  <w:num w:numId="2">
+    <w:abstractNumId w:val="2"/>
+  </w:num>
+</w:numbering>
 </file>
 
 <file path=word/styles.xml><?xml version="1.0" encoding="utf-8"?>

</xml_diff>

<commit_message>
Abbellimento finale + diagrammi di classe
</commit_message>
<xml_diff>
--- a/Relazione progetto KenKen - Giulio Talarico 200881.docx
+++ b/Relazione progetto KenKen - Giulio Talarico 200881.docx
@@ -8125,7 +8125,7 @@
       <w:r>
         <w:rPr/>
         <w:drawing>
-          <wp:anchor behindDoc="0" distT="0" distB="0" distL="0" distR="0" simplePos="0" locked="0" layoutInCell="0" allowOverlap="1" relativeHeight="20">
+          <wp:anchor behindDoc="0" distT="0" distB="0" distL="0" distR="0" simplePos="0" locked="0" layoutInCell="0" allowOverlap="1" relativeHeight="18">
             <wp:simplePos x="0" y="0"/>
             <wp:positionH relativeFrom="column">
               <wp:posOffset>-191135</wp:posOffset>
@@ -8287,7 +8287,7 @@
           <w:smallCaps w:val="false"/>
         </w:rPr>
         <w:drawing>
-          <wp:anchor behindDoc="0" distT="0" distB="0" distL="0" distR="0" simplePos="0" locked="0" layoutInCell="0" allowOverlap="1" relativeHeight="19">
+          <wp:anchor behindDoc="0" distT="0" distB="0" distL="0" distR="0" simplePos="0" locked="0" layoutInCell="0" allowOverlap="1" relativeHeight="17">
             <wp:simplePos x="0" y="0"/>
             <wp:positionH relativeFrom="column">
               <wp:posOffset>-374650</wp:posOffset>
@@ -8516,7 +8516,7 @@
           <w:szCs w:val="28"/>
         </w:rPr>
         <w:drawing>
-          <wp:anchor behindDoc="0" distT="0" distB="0" distL="0" distR="0" simplePos="0" locked="0" layoutInCell="0" allowOverlap="1" relativeHeight="21">
+          <wp:anchor behindDoc="0" distT="0" distB="0" distL="0" distR="0" simplePos="0" locked="0" layoutInCell="0" allowOverlap="1" relativeHeight="19">
             <wp:simplePos x="0" y="0"/>
             <wp:positionH relativeFrom="column">
               <wp:posOffset>-302895</wp:posOffset>
@@ -8691,7 +8691,7 @@
           <w:szCs w:val="28"/>
         </w:rPr>
         <w:drawing>
-          <wp:anchor behindDoc="0" distT="0" distB="0" distL="0" distR="0" simplePos="0" locked="0" layoutInCell="0" allowOverlap="1" relativeHeight="22">
+          <wp:anchor behindDoc="0" distT="0" distB="0" distL="0" distR="0" simplePos="0" locked="0" layoutInCell="0" allowOverlap="1" relativeHeight="20">
             <wp:simplePos x="0" y="0"/>
             <wp:positionH relativeFrom="column">
               <wp:posOffset>-481965</wp:posOffset>
@@ -8826,7 +8826,7 @@
           <w:szCs w:val="28"/>
         </w:rPr>
         <w:drawing>
-          <wp:anchor behindDoc="0" distT="0" distB="0" distL="0" distR="0" simplePos="0" locked="0" layoutInCell="0" allowOverlap="1" relativeHeight="24">
+          <wp:anchor behindDoc="0" distT="0" distB="0" distL="0" distR="0" simplePos="0" locked="0" layoutInCell="0" allowOverlap="1" relativeHeight="22">
             <wp:simplePos x="0" y="0"/>
             <wp:positionH relativeFrom="column">
               <wp:posOffset>-628650</wp:posOffset>
@@ -8933,7 +8933,7 @@
       <w:r>
         <w:rPr/>
         <w:drawing>
-          <wp:anchor behindDoc="0" distT="0" distB="0" distL="0" distR="0" simplePos="0" locked="0" layoutInCell="0" allowOverlap="1" relativeHeight="23">
+          <wp:anchor behindDoc="0" distT="0" distB="0" distL="0" distR="0" simplePos="0" locked="0" layoutInCell="0" allowOverlap="1" relativeHeight="21">
             <wp:simplePos x="0" y="0"/>
             <wp:positionH relativeFrom="column">
               <wp:posOffset>-259080</wp:posOffset>
@@ -9052,7 +9052,7 @@
       <w:r>
         <w:rPr/>
         <w:drawing>
-          <wp:anchor behindDoc="0" distT="0" distB="0" distL="0" distR="0" simplePos="0" locked="0" layoutInCell="0" allowOverlap="1" relativeHeight="25">
+          <wp:anchor behindDoc="0" distT="0" distB="0" distL="0" distR="0" simplePos="0" locked="0" layoutInCell="0" allowOverlap="1" relativeHeight="23">
             <wp:simplePos x="0" y="0"/>
             <wp:positionH relativeFrom="column">
               <wp:posOffset>-234315</wp:posOffset>
@@ -9655,7 +9655,14 @@
                 <w:i w:val="false"/>
                 <w:iCs w:val="false"/>
               </w:rPr>
-              <w:t xml:space="preserve"> la manutenibilità in quanto eventuali modifiche sulle operazioni sono circoscritte alle classi che le incapsulano</w:t>
+              <w:t xml:space="preserve"> la manutenibilità in quanto eventuali modifiche sulle operazioni sono circoscritte alle classi che le incapsulano. </w:t>
+            </w:r>
+            <w:r>
+              <w:rPr>
+                <w:i w:val="false"/>
+                <w:iCs w:val="false"/>
+              </w:rPr>
+              <w:t>Inoltre si predispone il sistema per supportare l’annullamento delle operazioni.</w:t>
             </w:r>
           </w:p>
         </w:tc>
@@ -10496,6 +10503,52 @@
           <w:caps w:val="false"/>
           <w:smallCaps w:val="false"/>
         </w:rPr>
+        <w:drawing>
+          <wp:anchor behindDoc="0" distT="0" distB="0" distL="0" distR="0" simplePos="0" locked="0" layoutInCell="0" allowOverlap="1" relativeHeight="24">
+            <wp:simplePos x="0" y="0"/>
+            <wp:positionH relativeFrom="column">
+              <wp:posOffset>-641350</wp:posOffset>
+            </wp:positionH>
+            <wp:positionV relativeFrom="paragraph">
+              <wp:posOffset>44450</wp:posOffset>
+            </wp:positionV>
+            <wp:extent cx="6898640" cy="5276850"/>
+            <wp:effectExtent l="0" t="0" r="0" b="0"/>
+            <wp:wrapSquare wrapText="largest"/>
+            <wp:docPr id="19" name="Image8" descr=""/>
+            <wp:cNvGraphicFramePr>
+              <a:graphicFrameLocks xmlns:a="http://schemas.openxmlformats.org/drawingml/2006/main" noChangeAspect="1"/>
+            </wp:cNvGraphicFramePr>
+            <a:graphic xmlns:a="http://schemas.openxmlformats.org/drawingml/2006/main">
+              <a:graphicData uri="http://schemas.openxmlformats.org/drawingml/2006/picture">
+                <pic:pic xmlns:pic="http://schemas.openxmlformats.org/drawingml/2006/picture">
+                  <pic:nvPicPr>
+                    <pic:cNvPr id="19" name="Image8" descr=""/>
+                    <pic:cNvPicPr>
+                      <a:picLocks noChangeAspect="1" noChangeArrowheads="1"/>
+                    </pic:cNvPicPr>
+                  </pic:nvPicPr>
+                  <pic:blipFill>
+                    <a:blip r:embed="rId14"/>
+                    <a:srcRect l="3386" t="0" r="512" b="537"/>
+                    <a:stretch>
+                      <a:fillRect/>
+                    </a:stretch>
+                  </pic:blipFill>
+                  <pic:spPr bwMode="auto">
+                    <a:xfrm>
+                      <a:off x="0" y="0"/>
+                      <a:ext cx="6898640" cy="5276850"/>
+                    </a:xfrm>
+                    <a:prstGeom prst="rect">
+                      <a:avLst/>
+                    </a:prstGeom>
+                  </pic:spPr>
+                </pic:pic>
+              </a:graphicData>
+            </a:graphic>
+          </wp:anchor>
+        </w:drawing>
       </w:r>
     </w:p>
     <w:p>
@@ -10546,442 +10599,6 @@
     <w:p>
       <w:pPr>
         <w:pStyle w:val="LOnormal"/>
-        <w:rPr>
-          <w:caps w:val="false"/>
-          <w:smallCaps w:val="false"/>
-        </w:rPr>
-      </w:pPr>
-      <w:r>
-        <w:rPr>
-          <w:caps w:val="false"/>
-          <w:smallCaps w:val="false"/>
-        </w:rPr>
-      </w:r>
-    </w:p>
-    <w:p>
-      <w:pPr>
-        <w:pStyle w:val="LOnormal"/>
-        <w:rPr>
-          <w:caps w:val="false"/>
-          <w:smallCaps w:val="false"/>
-        </w:rPr>
-      </w:pPr>
-      <w:r>
-        <w:rPr>
-          <w:caps w:val="false"/>
-          <w:smallCaps w:val="false"/>
-        </w:rPr>
-      </w:r>
-    </w:p>
-    <w:p>
-      <w:pPr>
-        <w:pStyle w:val="LOnormal"/>
-        <w:rPr>
-          <w:caps w:val="false"/>
-          <w:smallCaps w:val="false"/>
-        </w:rPr>
-      </w:pPr>
-      <w:r>
-        <w:rPr>
-          <w:caps w:val="false"/>
-          <w:smallCaps w:val="false"/>
-        </w:rPr>
-      </w:r>
-    </w:p>
-    <w:p>
-      <w:pPr>
-        <w:pStyle w:val="LOnormal"/>
-        <w:rPr>
-          <w:caps w:val="false"/>
-          <w:smallCaps w:val="false"/>
-        </w:rPr>
-      </w:pPr>
-      <w:r>
-        <w:rPr>
-          <w:caps w:val="false"/>
-          <w:smallCaps w:val="false"/>
-        </w:rPr>
-      </w:r>
-    </w:p>
-    <w:p>
-      <w:pPr>
-        <w:pStyle w:val="LOnormal"/>
-        <w:rPr>
-          <w:caps w:val="false"/>
-          <w:smallCaps w:val="false"/>
-        </w:rPr>
-      </w:pPr>
-      <w:r>
-        <w:rPr>
-          <w:caps w:val="false"/>
-          <w:smallCaps w:val="false"/>
-        </w:rPr>
-      </w:r>
-    </w:p>
-    <w:p>
-      <w:pPr>
-        <w:pStyle w:val="LOnormal"/>
-        <w:rPr>
-          <w:caps w:val="false"/>
-          <w:smallCaps w:val="false"/>
-        </w:rPr>
-      </w:pPr>
-      <w:r>
-        <w:rPr>
-          <w:caps w:val="false"/>
-          <w:smallCaps w:val="false"/>
-        </w:rPr>
-      </w:r>
-    </w:p>
-    <w:p>
-      <w:pPr>
-        <w:pStyle w:val="LOnormal"/>
-        <w:rPr>
-          <w:caps w:val="false"/>
-          <w:smallCaps w:val="false"/>
-        </w:rPr>
-      </w:pPr>
-      <w:r>
-        <w:rPr>
-          <w:caps w:val="false"/>
-          <w:smallCaps w:val="false"/>
-        </w:rPr>
-      </w:r>
-    </w:p>
-    <w:p>
-      <w:pPr>
-        <w:pStyle w:val="LOnormal"/>
-        <w:rPr>
-          <w:caps w:val="false"/>
-          <w:smallCaps w:val="false"/>
-        </w:rPr>
-      </w:pPr>
-      <w:r>
-        <w:rPr>
-          <w:caps w:val="false"/>
-          <w:smallCaps w:val="false"/>
-        </w:rPr>
-      </w:r>
-    </w:p>
-    <w:p>
-      <w:pPr>
-        <w:pStyle w:val="LOnormal"/>
-        <w:rPr>
-          <w:caps w:val="false"/>
-          <w:smallCaps w:val="false"/>
-        </w:rPr>
-      </w:pPr>
-      <w:r>
-        <w:rPr>
-          <w:caps w:val="false"/>
-          <w:smallCaps w:val="false"/>
-        </w:rPr>
-      </w:r>
-    </w:p>
-    <w:p>
-      <w:pPr>
-        <w:pStyle w:val="LOnormal"/>
-        <w:rPr>
-          <w:caps w:val="false"/>
-          <w:smallCaps w:val="false"/>
-        </w:rPr>
-      </w:pPr>
-      <w:r>
-        <w:rPr>
-          <w:caps w:val="false"/>
-          <w:smallCaps w:val="false"/>
-        </w:rPr>
-      </w:r>
-    </w:p>
-    <w:p>
-      <w:pPr>
-        <w:pStyle w:val="LOnormal"/>
-        <w:rPr>
-          <w:caps w:val="false"/>
-          <w:smallCaps w:val="false"/>
-        </w:rPr>
-      </w:pPr>
-      <w:r>
-        <w:rPr>
-          <w:caps w:val="false"/>
-          <w:smallCaps w:val="false"/>
-        </w:rPr>
-      </w:r>
-    </w:p>
-    <w:p>
-      <w:pPr>
-        <w:pStyle w:val="LOnormal"/>
-        <w:rPr>
-          <w:caps w:val="false"/>
-          <w:smallCaps w:val="false"/>
-        </w:rPr>
-      </w:pPr>
-      <w:r>
-        <w:rPr>
-          <w:caps w:val="false"/>
-          <w:smallCaps w:val="false"/>
-        </w:rPr>
-      </w:r>
-    </w:p>
-    <w:p>
-      <w:pPr>
-        <w:pStyle w:val="LOnormal"/>
-        <w:rPr>
-          <w:caps w:val="false"/>
-          <w:smallCaps w:val="false"/>
-        </w:rPr>
-      </w:pPr>
-      <w:r>
-        <w:rPr>
-          <w:caps w:val="false"/>
-          <w:smallCaps w:val="false"/>
-        </w:rPr>
-      </w:r>
-    </w:p>
-    <w:p>
-      <w:pPr>
-        <w:pStyle w:val="LOnormal"/>
-        <w:rPr>
-          <w:caps w:val="false"/>
-          <w:smallCaps w:val="false"/>
-        </w:rPr>
-      </w:pPr>
-      <w:r>
-        <w:rPr>
-          <w:caps w:val="false"/>
-          <w:smallCaps w:val="false"/>
-        </w:rPr>
-      </w:r>
-    </w:p>
-    <w:p>
-      <w:pPr>
-        <w:pStyle w:val="LOnormal"/>
-        <w:rPr>
-          <w:caps w:val="false"/>
-          <w:smallCaps w:val="false"/>
-        </w:rPr>
-      </w:pPr>
-      <w:r>
-        <w:rPr>
-          <w:caps w:val="false"/>
-          <w:smallCaps w:val="false"/>
-        </w:rPr>
-      </w:r>
-    </w:p>
-    <w:p>
-      <w:pPr>
-        <w:pStyle w:val="LOnormal"/>
-        <w:rPr>
-          <w:caps w:val="false"/>
-          <w:smallCaps w:val="false"/>
-        </w:rPr>
-      </w:pPr>
-      <w:r>
-        <w:rPr>
-          <w:caps w:val="false"/>
-          <w:smallCaps w:val="false"/>
-        </w:rPr>
-      </w:r>
-    </w:p>
-    <w:p>
-      <w:pPr>
-        <w:pStyle w:val="LOnormal"/>
-        <w:rPr>
-          <w:caps w:val="false"/>
-          <w:smallCaps w:val="false"/>
-        </w:rPr>
-      </w:pPr>
-      <w:r>
-        <w:rPr>
-          <w:caps w:val="false"/>
-          <w:smallCaps w:val="false"/>
-        </w:rPr>
-      </w:r>
-    </w:p>
-    <w:p>
-      <w:pPr>
-        <w:pStyle w:val="LOnormal"/>
-        <w:rPr>
-          <w:caps w:val="false"/>
-          <w:smallCaps w:val="false"/>
-        </w:rPr>
-      </w:pPr>
-      <w:r>
-        <w:rPr>
-          <w:caps w:val="false"/>
-          <w:smallCaps w:val="false"/>
-        </w:rPr>
-      </w:r>
-    </w:p>
-    <w:p>
-      <w:pPr>
-        <w:pStyle w:val="LOnormal"/>
-        <w:rPr>
-          <w:caps w:val="false"/>
-          <w:smallCaps w:val="false"/>
-        </w:rPr>
-      </w:pPr>
-      <w:r>
-        <w:rPr>
-          <w:caps w:val="false"/>
-          <w:smallCaps w:val="false"/>
-        </w:rPr>
-      </w:r>
-    </w:p>
-    <w:p>
-      <w:pPr>
-        <w:pStyle w:val="LOnormal"/>
-        <w:rPr>
-          <w:caps w:val="false"/>
-          <w:smallCaps w:val="false"/>
-        </w:rPr>
-      </w:pPr>
-      <w:r>
-        <w:rPr>
-          <w:caps w:val="false"/>
-          <w:smallCaps w:val="false"/>
-        </w:rPr>
-      </w:r>
-    </w:p>
-    <w:p>
-      <w:pPr>
-        <w:pStyle w:val="LOnormal"/>
-        <w:rPr>
-          <w:caps w:val="false"/>
-          <w:smallCaps w:val="false"/>
-        </w:rPr>
-      </w:pPr>
-      <w:r>
-        <w:rPr>
-          <w:caps w:val="false"/>
-          <w:smallCaps w:val="false"/>
-        </w:rPr>
-      </w:r>
-    </w:p>
-    <w:p>
-      <w:pPr>
-        <w:pStyle w:val="LOnormal"/>
-        <w:rPr>
-          <w:caps w:val="false"/>
-          <w:smallCaps w:val="false"/>
-        </w:rPr>
-      </w:pPr>
-      <w:r>
-        <w:rPr>
-          <w:caps w:val="false"/>
-          <w:smallCaps w:val="false"/>
-        </w:rPr>
-      </w:r>
-    </w:p>
-    <w:p>
-      <w:pPr>
-        <w:pStyle w:val="LOnormal"/>
-        <w:rPr>
-          <w:caps w:val="false"/>
-          <w:smallCaps w:val="false"/>
-        </w:rPr>
-      </w:pPr>
-      <w:r>
-        <w:rPr>
-          <w:caps w:val="false"/>
-          <w:smallCaps w:val="false"/>
-        </w:rPr>
-      </w:r>
-    </w:p>
-    <w:p>
-      <w:pPr>
-        <w:pStyle w:val="LOnormal"/>
-        <w:rPr>
-          <w:caps w:val="false"/>
-          <w:smallCaps w:val="false"/>
-        </w:rPr>
-      </w:pPr>
-      <w:r>
-        <w:rPr>
-          <w:caps w:val="false"/>
-          <w:smallCaps w:val="false"/>
-        </w:rPr>
-      </w:r>
-    </w:p>
-    <w:p>
-      <w:pPr>
-        <w:pStyle w:val="LOnormal"/>
-        <w:rPr>
-          <w:caps w:val="false"/>
-          <w:smallCaps w:val="false"/>
-        </w:rPr>
-      </w:pPr>
-      <w:r>
-        <w:rPr>
-          <w:caps w:val="false"/>
-          <w:smallCaps w:val="false"/>
-        </w:rPr>
-      </w:r>
-    </w:p>
-    <w:p>
-      <w:pPr>
-        <w:pStyle w:val="LOnormal"/>
-        <w:rPr>
-          <w:caps w:val="false"/>
-          <w:smallCaps w:val="false"/>
-        </w:rPr>
-      </w:pPr>
-      <w:r>
-        <w:rPr>
-          <w:caps w:val="false"/>
-          <w:smallCaps w:val="false"/>
-        </w:rPr>
-      </w:r>
-    </w:p>
-    <w:p>
-      <w:pPr>
-        <w:pStyle w:val="LOnormal"/>
-        <w:rPr>
-          <w:caps w:val="false"/>
-          <w:smallCaps w:val="false"/>
-        </w:rPr>
-      </w:pPr>
-      <w:r>
-        <w:rPr>
-          <w:caps w:val="false"/>
-          <w:smallCaps w:val="false"/>
-        </w:rPr>
-      </w:r>
-    </w:p>
-    <w:p>
-      <w:pPr>
-        <w:pStyle w:val="LOnormal"/>
-        <w:rPr>
-          <w:caps w:val="false"/>
-          <w:smallCaps w:val="false"/>
-        </w:rPr>
-      </w:pPr>
-      <w:r>
-        <w:rPr>
-          <w:caps w:val="false"/>
-          <w:smallCaps w:val="false"/>
-        </w:rPr>
-      </w:r>
-    </w:p>
-    <w:p>
-      <w:pPr>
-        <w:pStyle w:val="LOnormal"/>
-        <w:rPr>
-          <w:caps w:val="false"/>
-          <w:smallCaps w:val="false"/>
-        </w:rPr>
-      </w:pPr>
-      <w:r>
-        <w:rPr>
-          <w:caps w:val="false"/>
-          <w:smallCaps w:val="false"/>
-        </w:rPr>
-      </w:r>
-    </w:p>
-    <w:p>
-      <w:pPr>
-        <w:pStyle w:val="Title"/>
-        <w:spacing w:lineRule="auto" w:line="276"/>
         <w:rPr>
           <w:caps w:val="false"/>
           <w:smallCaps w:val="false"/>
@@ -11002,160 +10619,49 @@
       </w:pPr>
       <w:r>
         <w:rPr/>
+        <w:t>F</w:t>
+      </w:r>
+      <w:r>
+        <w:rPr>
+          <w:caps w:val="false"/>
+          <w:smallCaps w:val="false"/>
+        </w:rPr>
+        <w:t>.  Spiega</w:t>
+      </w:r>
+      <w:r>
+        <w:rPr/>
+        <w:t>re come il progetto soddisfa i requisiti funzionali (FRs)</w:t>
+      </w:r>
+      <w:r>
+        <w:rPr>
+          <w:caps w:val="false"/>
+          <w:smallCaps w:val="false"/>
+        </w:rPr>
+        <w:t xml:space="preserve"> e quelli non funzionali </w:t>
+      </w:r>
+      <w:r>
+        <w:rPr/>
+        <w:t>(</w:t>
+      </w:r>
+      <w:r>
+        <w:rPr>
+          <w:caps w:val="false"/>
+          <w:smallCaps w:val="false"/>
+        </w:rPr>
+        <w:t xml:space="preserve">NFRs) </w:t>
+      </w:r>
+      <w:r>
+        <w:rPr>
+          <w:caps w:val="false"/>
+          <w:smallCaps w:val="false"/>
+        </w:rPr>
         <mc:AlternateContent>
           <mc:Choice Requires="wps">
             <w:drawing>
               <wp:inline distT="0" distB="0" distL="0" distR="0">
                 <wp:extent cx="5494020" cy="26670"/>
                 <wp:effectExtent l="0" t="0" r="0" b="0"/>
-                <wp:docPr id="19" name="Shape12"/>
-                <a:graphic xmlns:a="http://schemas.openxmlformats.org/drawingml/2006/main">
-                  <a:graphicData uri="http://schemas.microsoft.com/office/word/2010/wordprocessingShape">
-                    <wps:wsp>
-                      <wps:cNvSpPr/>
-                      <wps:spPr>
-                        <a:xfrm>
-                          <a:off x="0" y="0"/>
-                          <a:ext cx="5493240" cy="25920"/>
-                        </a:xfrm>
-                        <a:prstGeom prst="rect">
-                          <a:avLst/>
-                        </a:prstGeom>
-                        <a:solidFill>
-                          <a:srgbClr val="a0a0a0"/>
-                        </a:solidFill>
-                        <a:ln w="0">
-                          <a:noFill/>
-                        </a:ln>
-                      </wps:spPr>
-                      <wps:style>
-                        <a:lnRef idx="0"/>
-                        <a:fillRef idx="0"/>
-                        <a:effectRef idx="0"/>
-                        <a:fontRef idx="minor"/>
-                      </wps:style>
-                      <wps:bodyPr/>
-                    </wps:wsp>
-                  </a:graphicData>
-                </a:graphic>
-              </wp:inline>
-            </w:drawing>
-          </mc:Choice>
-          <mc:Fallback>
-            <w:pict>
-              <v:rect id="shape_0" ID="Shape12" path="m0,0l-2147483645,0l-2147483645,-2147483646l0,-2147483646xe" fillcolor="#a0a0a0" stroked="f" style="position:absolute;margin-left:0pt;margin-top:-2.1pt;width:432.5pt;height:2pt;mso-wrap-style:none;v-text-anchor:middle;mso-position-vertical:top">
-                <v:fill o:detectmouseclick="t" type="solid" color2="#5f5f5f"/>
-                <v:stroke color="#3465a4" joinstyle="round" endcap="flat"/>
-                <w10:wrap type="square"/>
-              </v:rect>
-            </w:pict>
-          </mc:Fallback>
-        </mc:AlternateContent>
-      </w:r>
-    </w:p>
-    <w:p>
-      <w:pPr>
-        <w:pStyle w:val="Title"/>
-        <w:spacing w:lineRule="auto" w:line="276"/>
-        <w:rPr/>
-      </w:pPr>
-      <w:r>
-        <w:rPr/>
-        <mc:AlternateContent>
-          <mc:Choice Requires="wps">
-            <w:drawing>
-              <wp:inline distT="0" distB="0" distL="0" distR="0">
-                <wp:extent cx="5494020" cy="26670"/>
-                <wp:effectExtent l="0" t="0" r="0" b="0"/>
-                <wp:docPr id="20" name="Shape13"/>
-                <a:graphic xmlns:a="http://schemas.openxmlformats.org/drawingml/2006/main">
-                  <a:graphicData uri="http://schemas.microsoft.com/office/word/2010/wordprocessingShape">
-                    <wps:wsp>
-                      <wps:cNvSpPr/>
-                      <wps:spPr>
-                        <a:xfrm>
-                          <a:off x="0" y="0"/>
-                          <a:ext cx="5493240" cy="25920"/>
-                        </a:xfrm>
-                        <a:prstGeom prst="rect">
-                          <a:avLst/>
-                        </a:prstGeom>
-                        <a:solidFill>
-                          <a:srgbClr val="a0a0a0"/>
-                        </a:solidFill>
-                        <a:ln w="0">
-                          <a:noFill/>
-                        </a:ln>
-                      </wps:spPr>
-                      <wps:style>
-                        <a:lnRef idx="0"/>
-                        <a:fillRef idx="0"/>
-                        <a:effectRef idx="0"/>
-                        <a:fontRef idx="minor"/>
-                      </wps:style>
-                      <wps:bodyPr/>
-                    </wps:wsp>
-                  </a:graphicData>
-                </a:graphic>
-              </wp:inline>
-            </w:drawing>
-          </mc:Choice>
-          <mc:Fallback>
-            <w:pict>
-              <v:rect id="shape_0" ID="Shape13" path="m0,0l-2147483645,0l-2147483645,-2147483646l0,-2147483646xe" fillcolor="#a0a0a0" stroked="f" style="position:absolute;margin-left:0pt;margin-top:-2.1pt;width:432.5pt;height:2pt;mso-wrap-style:none;v-text-anchor:middle;mso-position-vertical:top">
-                <v:fill o:detectmouseclick="t" type="solid" color2="#5f5f5f"/>
-                <v:stroke color="#3465a4" joinstyle="round" endcap="flat"/>
-                <w10:wrap type="square"/>
-              </v:rect>
-            </w:pict>
-          </mc:Fallback>
-        </mc:AlternateContent>
-      </w:r>
-      <w:r>
-        <w:rPr/>
-        <w:t>F</w:t>
-      </w:r>
-      <w:r>
-        <w:rPr>
-          <w:caps w:val="false"/>
-          <w:smallCaps w:val="false"/>
-        </w:rPr>
-        <w:t>.  Spiega</w:t>
-      </w:r>
-      <w:r>
-        <w:rPr/>
-        <w:t>re come il progetto soddisfa i requisiti funzionali (FRs)</w:t>
-      </w:r>
-      <w:r>
-        <w:rPr>
-          <w:caps w:val="false"/>
-          <w:smallCaps w:val="false"/>
-        </w:rPr>
-        <w:t xml:space="preserve"> e quelli non funzionali </w:t>
-      </w:r>
-      <w:r>
-        <w:rPr/>
-        <w:t>(</w:t>
-      </w:r>
-      <w:r>
-        <w:rPr>
-          <w:caps w:val="false"/>
-          <w:smallCaps w:val="false"/>
-        </w:rPr>
-        <w:t xml:space="preserve">NFRs) </w:t>
-      </w:r>
-      <w:r>
-        <w:rPr>
-          <w:caps w:val="false"/>
-          <w:smallCaps w:val="false"/>
-        </w:rPr>
-        <mc:AlternateContent>
-          <mc:Choice Requires="wps">
-            <w:drawing>
-              <wp:inline distT="0" distB="0" distL="0" distR="0">
-                <wp:extent cx="5494020" cy="26670"/>
-                <wp:effectExtent l="0" t="0" r="0" b="0"/>
-                <wp:docPr id="21" name="Shape14"/>
+                <wp:docPr id="20" name="Shape14"/>
                 <a:graphic xmlns:a="http://schemas.openxmlformats.org/drawingml/2006/main">
                   <a:graphicData uri="http://schemas.microsoft.com/office/word/2010/wordprocessingShape">
                     <wps:wsp>
@@ -11228,7 +10734,7 @@
               <wp:inline distT="0" distB="0" distL="0" distR="0">
                 <wp:extent cx="5494020" cy="26670"/>
                 <wp:effectExtent l="0" t="0" r="0" b="0"/>
-                <wp:docPr id="22" name="Shape15"/>
+                <wp:docPr id="21" name="Shape15"/>
                 <a:graphic xmlns:a="http://schemas.openxmlformats.org/drawingml/2006/main">
                   <a:graphicData uri="http://schemas.microsoft.com/office/word/2010/wordprocessingShape">
                     <wps:wsp>
@@ -11282,7 +10788,7 @@
       </w:r>
       <w:r>
         <w:drawing>
-          <wp:anchor behindDoc="0" distT="0" distB="0" distL="114300" distR="114300" simplePos="0" locked="0" layoutInCell="0" allowOverlap="1" relativeHeight="18">
+          <wp:anchor behindDoc="0" distT="0" distB="0" distL="114300" distR="114300" simplePos="0" locked="0" layoutInCell="0" allowOverlap="1" relativeHeight="16">
             <wp:simplePos x="0" y="0"/>
             <wp:positionH relativeFrom="column">
               <wp:posOffset>5486400</wp:posOffset>
@@ -11293,7 +10799,7 @@
             <wp:extent cx="990600" cy="1009650"/>
             <wp:effectExtent l="0" t="0" r="0" b="0"/>
             <wp:wrapSquare wrapText="bothSides"/>
-            <wp:docPr id="23" name="image1.png" descr=""/>
+            <wp:docPr id="22" name="image1.png" descr=""/>
             <wp:cNvGraphicFramePr>
               <a:graphicFrameLocks xmlns:a="http://schemas.openxmlformats.org/drawingml/2006/main" noChangeAspect="1"/>
             </wp:cNvGraphicFramePr>
@@ -11301,13 +10807,13 @@
               <a:graphicData uri="http://schemas.openxmlformats.org/drawingml/2006/picture">
                 <pic:pic xmlns:pic="http://schemas.openxmlformats.org/drawingml/2006/picture">
                   <pic:nvPicPr>
-                    <pic:cNvPr id="23" name="image1.png" descr=""/>
+                    <pic:cNvPr id="22" name="image1.png" descr=""/>
                     <pic:cNvPicPr>
                       <a:picLocks noChangeAspect="1" noChangeArrowheads="1"/>
                     </pic:cNvPicPr>
                   </pic:nvPicPr>
                   <pic:blipFill>
-                    <a:blip r:embed="rId14"/>
+                    <a:blip r:embed="rId15"/>
                     <a:stretch>
                       <a:fillRect/>
                     </a:stretch>
@@ -11352,7 +10858,7 @@
               <wp:inline distT="0" distB="0" distL="0" distR="0">
                 <wp:extent cx="5494020" cy="26670"/>
                 <wp:effectExtent l="0" t="0" r="0" b="0"/>
-                <wp:docPr id="24" name="Shape16"/>
+                <wp:docPr id="23" name="Shape16"/>
                 <a:graphic xmlns:a="http://schemas.openxmlformats.org/drawingml/2006/main">
                   <a:graphicData uri="http://schemas.microsoft.com/office/word/2010/wordprocessingShape">
                     <wps:wsp>
@@ -11485,8 +10991,8 @@
       </w:r>
     </w:p>
     <w:sectPr>
-      <w:headerReference w:type="default" r:id="rId15"/>
-      <w:footerReference w:type="default" r:id="rId16"/>
+      <w:headerReference w:type="default" r:id="rId16"/>
+      <w:footerReference w:type="default" r:id="rId17"/>
       <w:type w:val="nextPage"/>
       <w:pgSz w:w="12240" w:h="15840"/>
       <w:pgMar w:left="1800" w:right="1800" w:header="0" w:top="1440" w:footer="720" w:bottom="1440" w:gutter="0"/>

</xml_diff>